<commit_message>
Update Aerodynamics Master Program Guide.docx
</commit_message>
<xml_diff>
--- a/Aerodynamics Master Program Guide.docx
+++ b/Aerodynamics Master Program Guide.docx
@@ -1971,10 +1971,7 @@
         <w:t>The Master Aero program contains all of the collection</w:t>
       </w:r>
       <w:r>
-        <w:t xml:space="preserve"> and</w:t>
-      </w:r>
-      <w:r>
-        <w:t xml:space="preserve"> calibration</w:t>
+        <w:t xml:space="preserve"> and calibration</w:t>
       </w:r>
       <w:r>
         <w:t xml:space="preserve"> programs </w:t>
@@ -2009,6 +2006,9 @@
     </w:p>
     <w:p>
       <w:r>
+        <w:rPr>
+          <w:noProof/>
+        </w:rPr>
         <w:drawing>
           <wp:anchor distT="0" distB="0" distL="114300" distR="114300" simplePos="0" relativeHeight="251694080" behindDoc="1" locked="0" layoutInCell="1" allowOverlap="1">
             <wp:simplePos x="0" y="0"/>
@@ -2086,6 +2086,9 @@
     </w:p>
     <w:p>
       <w:r>
+        <w:rPr>
+          <w:noProof/>
+        </w:rPr>
         <w:drawing>
           <wp:anchor distT="0" distB="0" distL="114300" distR="114300" simplePos="0" relativeHeight="251695104" behindDoc="0" locked="0" layoutInCell="1" allowOverlap="1">
             <wp:simplePos x="0" y="0"/>
@@ -2164,6 +2167,9 @@
     </w:p>
     <w:p>
       <w:r>
+        <w:rPr>
+          <w:noProof/>
+        </w:rPr>
         <w:drawing>
           <wp:anchor distT="0" distB="0" distL="114300" distR="114300" simplePos="0" relativeHeight="251697152" behindDoc="0" locked="0" layoutInCell="1" allowOverlap="1">
             <wp:simplePos x="0" y="0"/>
@@ -2270,28 +2276,91 @@
         <w:lastRenderedPageBreak/>
         <w:t xml:space="preserve">Once the save file location is confirmed, signals will start being read from the NI DAQ board. </w:t>
       </w:r>
-      <w:bookmarkStart w:id="3" w:name="_GoBack"/>
-      <w:bookmarkEnd w:id="3"/>
+      <w:r>
+        <w:t>Signals include:</w:t>
+      </w:r>
     </w:p>
-    <w:p/>
     <w:p>
       <w:pPr>
-        <w:pStyle w:val="Heading3"/>
-      </w:pPr>
-      <w:bookmarkStart w:id="4" w:name="_Toc78291532"/>
-      <w:r>
+        <w:pStyle w:val="ListParagraph"/>
+        <w:numPr>
+          <w:ilvl w:val="0"/>
+          <w:numId w:val="7"/>
+        </w:numPr>
+      </w:pPr>
+      <w:r>
+        <w:t>Sound Pressure Level (SPL) in dB – Upper Left</w:t>
+      </w:r>
+    </w:p>
+    <w:p>
+      <w:pPr>
+        <w:pStyle w:val="ListParagraph"/>
+        <w:numPr>
+          <w:ilvl w:val="0"/>
+          <w:numId w:val="7"/>
+        </w:numPr>
+      </w:pPr>
+      <w:r>
+        <w:t>Pressure in cm H</w:t>
+      </w:r>
+      <w:r>
+        <w:rPr>
+          <w:vertAlign w:val="subscript"/>
+        </w:rPr>
+        <w:t>2</w:t>
+      </w:r>
+      <w:r>
+        <w:t>O – Upper Right</w:t>
+      </w:r>
+    </w:p>
+    <w:p>
+      <w:pPr>
+        <w:pStyle w:val="ListParagraph"/>
+        <w:numPr>
+          <w:ilvl w:val="0"/>
+          <w:numId w:val="7"/>
+        </w:numPr>
+      </w:pPr>
+      <w:r>
+        <w:t>Airflow in LPM – Below Pressure</w:t>
+      </w:r>
+    </w:p>
+    <w:p>
+      <w:pPr>
+        <w:pStyle w:val="ListParagraph"/>
+        <w:numPr>
+          <w:ilvl w:val="0"/>
+          <w:numId w:val="7"/>
+        </w:numPr>
+      </w:pPr>
+      <w:r>
+        <w:t>Acoustic Amplitude – Below Airflow</w:t>
+      </w:r>
+    </w:p>
+    <w:p>
+      <w:pPr>
+        <w:pStyle w:val="ListParagraph"/>
+        <w:numPr>
+          <w:ilvl w:val="0"/>
+          <w:numId w:val="7"/>
+        </w:numPr>
+      </w:pPr>
+      <w:r>
+        <w:rPr>
+          <w:noProof/>
+        </w:rPr>
         <w:drawing>
           <wp:anchor distT="0" distB="0" distL="114300" distR="114300" simplePos="0" relativeHeight="251696128" behindDoc="0" locked="0" layoutInCell="1" allowOverlap="1">
             <wp:simplePos x="0" y="0"/>
             <wp:positionH relativeFrom="margin">
-              <wp:posOffset>217856</wp:posOffset>
+              <wp:align>center</wp:align>
             </wp:positionH>
             <wp:positionV relativeFrom="paragraph">
-              <wp:posOffset>-305</wp:posOffset>
+              <wp:posOffset>248209</wp:posOffset>
             </wp:positionV>
             <wp:extent cx="5197450" cy="2678686"/>
             <wp:effectExtent l="0" t="0" r="3810" b="7620"/>
-            <wp:wrapSquare wrapText="bothSides"/>
+            <wp:wrapTopAndBottom/>
             <wp:docPr id="27" name="Picture 27"/>
             <wp:cNvGraphicFramePr>
               <a:graphicFrameLocks xmlns:a="http://schemas.openxmlformats.org/drawingml/2006/main" noChangeAspect="1"/>
@@ -2331,6 +2400,118 @@
         </w:drawing>
       </w:r>
       <w:r>
+        <w:t>EGG Amplitude – Bottom Right</w:t>
+      </w:r>
+    </w:p>
+    <w:p>
+      <w:r>
+        <w:t xml:space="preserve">Clicking the Settings button will allow the user to alter </w:t>
+      </w:r>
+      <w:r>
+        <w:t>the following:</w:t>
+      </w:r>
+    </w:p>
+    <w:p>
+      <w:pPr>
+        <w:pStyle w:val="ListParagraph"/>
+        <w:numPr>
+          <w:ilvl w:val="0"/>
+          <w:numId w:val="8"/>
+        </w:numPr>
+      </w:pPr>
+      <w:r>
+        <w:t>Delay – H</w:t>
+      </w:r>
+      <w:r>
+        <w:t>ow</w:t>
+      </w:r>
+      <w:r>
+        <w:t xml:space="preserve"> </w:t>
+      </w:r>
+      <w:r>
+        <w:t xml:space="preserve">long the balloon will be inflated </w:t>
+      </w:r>
+    </w:p>
+    <w:p>
+      <w:pPr>
+        <w:pStyle w:val="ListParagraph"/>
+        <w:numPr>
+          <w:ilvl w:val="0"/>
+          <w:numId w:val="8"/>
+        </w:numPr>
+      </w:pPr>
+      <w:r>
+        <w:t xml:space="preserve">Interruptions – How </w:t>
+      </w:r>
+      <w:r>
+        <w:t>ma</w:t>
+      </w:r>
+      <w:r>
+        <w:t>ny interruptions there will be during a trial</w:t>
+      </w:r>
+    </w:p>
+    <w:p>
+      <w:pPr>
+        <w:pStyle w:val="ListParagraph"/>
+        <w:numPr>
+          <w:ilvl w:val="0"/>
+          <w:numId w:val="8"/>
+        </w:numPr>
+      </w:pPr>
+      <w:r>
+        <w:t xml:space="preserve">Trial Duration – </w:t>
+      </w:r>
+    </w:p>
+    <w:p>
+      <w:pPr>
+        <w:pStyle w:val="ListParagraph"/>
+        <w:numPr>
+          <w:ilvl w:val="0"/>
+          <w:numId w:val="8"/>
+        </w:numPr>
+      </w:pPr>
+      <w:r>
+        <w:t>Start Second –</w:t>
+      </w:r>
+    </w:p>
+    <w:p>
+      <w:pPr>
+        <w:pStyle w:val="ListParagraph"/>
+        <w:numPr>
+          <w:ilvl w:val="0"/>
+          <w:numId w:val="8"/>
+        </w:numPr>
+      </w:pPr>
+      <w:r>
+        <w:t xml:space="preserve">Max Time – </w:t>
+      </w:r>
+    </w:p>
+    <w:p>
+      <w:pPr>
+        <w:pStyle w:val="ListParagraph"/>
+        <w:numPr>
+          <w:ilvl w:val="0"/>
+          <w:numId w:val="8"/>
+        </w:numPr>
+      </w:pPr>
+      <w:r>
+        <w:t>Min Time –</w:t>
+      </w:r>
+    </w:p>
+    <w:p>
+      <w:bookmarkStart w:id="3" w:name="_GoBack"/>
+      <w:bookmarkEnd w:id="3"/>
+      <w:r>
+        <w:t xml:space="preserve"> </w:t>
+      </w:r>
+    </w:p>
+    <w:p/>
+    <w:p>
+      <w:pPr>
+        <w:pStyle w:val="Heading3"/>
+      </w:pPr>
+      <w:bookmarkStart w:id="4" w:name="_Toc78291532"/>
+      <w:r>
         <w:t>Calibrate Pneumotach</w:t>
       </w:r>
       <w:bookmarkEnd w:id="4"/>
@@ -2408,7 +2589,6 @@
       </w:pPr>
       <w:bookmarkStart w:id="11" w:name="_Toc78291539"/>
       <w:r>
-        <w:lastRenderedPageBreak/>
         <w:t>Fix LVMs</w:t>
       </w:r>
       <w:bookmarkEnd w:id="11"/>
@@ -2593,7 +2773,7 @@
           <w:rPr>
             <w:noProof/>
           </w:rPr>
-          <w:t>4</w:t>
+          <w:t>5</w:t>
         </w:r>
         <w:r>
           <w:rPr>
@@ -2651,6 +2831,119 @@
 <file path=word/numbering.xml><?xml version="1.0" encoding="utf-8"?>
 <w:numbering xmlns:wpc="http://schemas.microsoft.com/office/word/2010/wordprocessingCanvas" xmlns:cx="http://schemas.microsoft.com/office/drawing/2014/chartex" xmlns:cx1="http://schemas.microsoft.com/office/drawing/2015/9/8/chartex" xmlns:mc="http://schemas.openxmlformats.org/markup-compatibility/2006" xmlns:o="urn:schemas-microsoft-com:office:office" xmlns:r="http://schemas.openxmlformats.org/officeDocument/2006/relationships" xmlns:m="http://schemas.openxmlformats.org/officeDocument/2006/math" xmlns:v="urn:schemas-microsoft-com:vml" xmlns:wp14="http://schemas.microsoft.com/office/word/2010/wordprocessingDrawing" xmlns:wp="http://schemas.openxmlformats.org/drawingml/2006/wordprocessingDrawing" xmlns:w10="urn:schemas-microsoft-com:office:word" xmlns:w="http://schemas.openxmlformats.org/wordprocessingml/2006/main" xmlns:w14="http://schemas.microsoft.com/office/word/2010/wordml" xmlns:w15="http://schemas.microsoft.com/office/word/2012/wordml" xmlns:w16se="http://schemas.microsoft.com/office/word/2015/wordml/symex" xmlns:wpg="http://schemas.microsoft.com/office/word/2010/wordprocessingGroup" xmlns:wpi="http://schemas.microsoft.com/office/word/2010/wordprocessingInk" xmlns:wne="http://schemas.microsoft.com/office/word/2006/wordml" xmlns:wps="http://schemas.microsoft.com/office/word/2010/wordprocessingShape" mc:Ignorable="w14 w15 w16se wp14">
   <w:abstractNum w:abstractNumId="0" w15:restartNumberingAfterBreak="0">
+    <w:nsid w:val="36B61043"/>
+    <w:multiLevelType w:val="hybridMultilevel"/>
+    <w:tmpl w:val="36B67638"/>
+    <w:lvl w:ilvl="0" w:tplc="04090001">
+      <w:start w:val="1"/>
+      <w:numFmt w:val="bullet"/>
+      <w:lvlText w:val=""/>
+      <w:lvlJc w:val="left"/>
+      <w:pPr>
+        <w:ind w:left="720" w:hanging="360"/>
+      </w:pPr>
+      <w:rPr>
+        <w:rFonts w:ascii="Symbol" w:hAnsi="Symbol" w:hint="default"/>
+      </w:rPr>
+    </w:lvl>
+    <w:lvl w:ilvl="1" w:tplc="04090003" w:tentative="1">
+      <w:start w:val="1"/>
+      <w:numFmt w:val="bullet"/>
+      <w:lvlText w:val="o"/>
+      <w:lvlJc w:val="left"/>
+      <w:pPr>
+        <w:ind w:left="1440" w:hanging="360"/>
+      </w:pPr>
+      <w:rPr>
+        <w:rFonts w:ascii="Courier New" w:hAnsi="Courier New" w:cs="Courier New" w:hint="default"/>
+      </w:rPr>
+    </w:lvl>
+    <w:lvl w:ilvl="2" w:tplc="04090005" w:tentative="1">
+      <w:start w:val="1"/>
+      <w:numFmt w:val="bullet"/>
+      <w:lvlText w:val=""/>
+      <w:lvlJc w:val="left"/>
+      <w:pPr>
+        <w:ind w:left="2160" w:hanging="360"/>
+      </w:pPr>
+      <w:rPr>
+        <w:rFonts w:ascii="Wingdings" w:hAnsi="Wingdings" w:hint="default"/>
+      </w:rPr>
+    </w:lvl>
+    <w:lvl w:ilvl="3" w:tplc="04090001" w:tentative="1">
+      <w:start w:val="1"/>
+      <w:numFmt w:val="bullet"/>
+      <w:lvlText w:val=""/>
+      <w:lvlJc w:val="left"/>
+      <w:pPr>
+        <w:ind w:left="2880" w:hanging="360"/>
+      </w:pPr>
+      <w:rPr>
+        <w:rFonts w:ascii="Symbol" w:hAnsi="Symbol" w:hint="default"/>
+      </w:rPr>
+    </w:lvl>
+    <w:lvl w:ilvl="4" w:tplc="04090003" w:tentative="1">
+      <w:start w:val="1"/>
+      <w:numFmt w:val="bullet"/>
+      <w:lvlText w:val="o"/>
+      <w:lvlJc w:val="left"/>
+      <w:pPr>
+        <w:ind w:left="3600" w:hanging="360"/>
+      </w:pPr>
+      <w:rPr>
+        <w:rFonts w:ascii="Courier New" w:hAnsi="Courier New" w:cs="Courier New" w:hint="default"/>
+      </w:rPr>
+    </w:lvl>
+    <w:lvl w:ilvl="5" w:tplc="04090005" w:tentative="1">
+      <w:start w:val="1"/>
+      <w:numFmt w:val="bullet"/>
+      <w:lvlText w:val=""/>
+      <w:lvlJc w:val="left"/>
+      <w:pPr>
+        <w:ind w:left="4320" w:hanging="360"/>
+      </w:pPr>
+      <w:rPr>
+        <w:rFonts w:ascii="Wingdings" w:hAnsi="Wingdings" w:hint="default"/>
+      </w:rPr>
+    </w:lvl>
+    <w:lvl w:ilvl="6" w:tplc="04090001" w:tentative="1">
+      <w:start w:val="1"/>
+      <w:numFmt w:val="bullet"/>
+      <w:lvlText w:val=""/>
+      <w:lvlJc w:val="left"/>
+      <w:pPr>
+        <w:ind w:left="5040" w:hanging="360"/>
+      </w:pPr>
+      <w:rPr>
+        <w:rFonts w:ascii="Symbol" w:hAnsi="Symbol" w:hint="default"/>
+      </w:rPr>
+    </w:lvl>
+    <w:lvl w:ilvl="7" w:tplc="04090003" w:tentative="1">
+      <w:start w:val="1"/>
+      <w:numFmt w:val="bullet"/>
+      <w:lvlText w:val="o"/>
+      <w:lvlJc w:val="left"/>
+      <w:pPr>
+        <w:ind w:left="5760" w:hanging="360"/>
+      </w:pPr>
+      <w:rPr>
+        <w:rFonts w:ascii="Courier New" w:hAnsi="Courier New" w:cs="Courier New" w:hint="default"/>
+      </w:rPr>
+    </w:lvl>
+    <w:lvl w:ilvl="8" w:tplc="04090005" w:tentative="1">
+      <w:start w:val="1"/>
+      <w:numFmt w:val="bullet"/>
+      <w:lvlText w:val=""/>
+      <w:lvlJc w:val="left"/>
+      <w:pPr>
+        <w:ind w:left="6480" w:hanging="360"/>
+      </w:pPr>
+      <w:rPr>
+        <w:rFonts w:ascii="Wingdings" w:hAnsi="Wingdings" w:hint="default"/>
+      </w:rPr>
+    </w:lvl>
+  </w:abstractNum>
+  <w:abstractNum w:abstractNumId="1" w15:restartNumberingAfterBreak="0">
     <w:nsid w:val="3E494922"/>
     <w:multiLevelType w:val="hybridMultilevel"/>
     <w:tmpl w:val="A83A49FA"/>
@@ -2763,7 +3056,7 @@
       </w:rPr>
     </w:lvl>
   </w:abstractNum>
-  <w:abstractNum w:abstractNumId="1" w15:restartNumberingAfterBreak="0">
+  <w:abstractNum w:abstractNumId="2" w15:restartNumberingAfterBreak="0">
     <w:nsid w:val="4BAB2CD5"/>
     <w:multiLevelType w:val="hybridMultilevel"/>
     <w:tmpl w:val="24842C54"/>
@@ -2876,7 +3169,120 @@
       </w:rPr>
     </w:lvl>
   </w:abstractNum>
-  <w:abstractNum w:abstractNumId="2" w15:restartNumberingAfterBreak="0">
+  <w:abstractNum w:abstractNumId="3" w15:restartNumberingAfterBreak="0">
+    <w:nsid w:val="4D6B4171"/>
+    <w:multiLevelType w:val="hybridMultilevel"/>
+    <w:tmpl w:val="842E73F2"/>
+    <w:lvl w:ilvl="0" w:tplc="04090001">
+      <w:start w:val="1"/>
+      <w:numFmt w:val="bullet"/>
+      <w:lvlText w:val=""/>
+      <w:lvlJc w:val="left"/>
+      <w:pPr>
+        <w:ind w:left="720" w:hanging="360"/>
+      </w:pPr>
+      <w:rPr>
+        <w:rFonts w:ascii="Symbol" w:hAnsi="Symbol" w:hint="default"/>
+      </w:rPr>
+    </w:lvl>
+    <w:lvl w:ilvl="1" w:tplc="04090003" w:tentative="1">
+      <w:start w:val="1"/>
+      <w:numFmt w:val="bullet"/>
+      <w:lvlText w:val="o"/>
+      <w:lvlJc w:val="left"/>
+      <w:pPr>
+        <w:ind w:left="1440" w:hanging="360"/>
+      </w:pPr>
+      <w:rPr>
+        <w:rFonts w:ascii="Courier New" w:hAnsi="Courier New" w:cs="Courier New" w:hint="default"/>
+      </w:rPr>
+    </w:lvl>
+    <w:lvl w:ilvl="2" w:tplc="04090005" w:tentative="1">
+      <w:start w:val="1"/>
+      <w:numFmt w:val="bullet"/>
+      <w:lvlText w:val=""/>
+      <w:lvlJc w:val="left"/>
+      <w:pPr>
+        <w:ind w:left="2160" w:hanging="360"/>
+      </w:pPr>
+      <w:rPr>
+        <w:rFonts w:ascii="Wingdings" w:hAnsi="Wingdings" w:hint="default"/>
+      </w:rPr>
+    </w:lvl>
+    <w:lvl w:ilvl="3" w:tplc="04090001" w:tentative="1">
+      <w:start w:val="1"/>
+      <w:numFmt w:val="bullet"/>
+      <w:lvlText w:val=""/>
+      <w:lvlJc w:val="left"/>
+      <w:pPr>
+        <w:ind w:left="2880" w:hanging="360"/>
+      </w:pPr>
+      <w:rPr>
+        <w:rFonts w:ascii="Symbol" w:hAnsi="Symbol" w:hint="default"/>
+      </w:rPr>
+    </w:lvl>
+    <w:lvl w:ilvl="4" w:tplc="04090003" w:tentative="1">
+      <w:start w:val="1"/>
+      <w:numFmt w:val="bullet"/>
+      <w:lvlText w:val="o"/>
+      <w:lvlJc w:val="left"/>
+      <w:pPr>
+        <w:ind w:left="3600" w:hanging="360"/>
+      </w:pPr>
+      <w:rPr>
+        <w:rFonts w:ascii="Courier New" w:hAnsi="Courier New" w:cs="Courier New" w:hint="default"/>
+      </w:rPr>
+    </w:lvl>
+    <w:lvl w:ilvl="5" w:tplc="04090005" w:tentative="1">
+      <w:start w:val="1"/>
+      <w:numFmt w:val="bullet"/>
+      <w:lvlText w:val=""/>
+      <w:lvlJc w:val="left"/>
+      <w:pPr>
+        <w:ind w:left="4320" w:hanging="360"/>
+      </w:pPr>
+      <w:rPr>
+        <w:rFonts w:ascii="Wingdings" w:hAnsi="Wingdings" w:hint="default"/>
+      </w:rPr>
+    </w:lvl>
+    <w:lvl w:ilvl="6" w:tplc="04090001" w:tentative="1">
+      <w:start w:val="1"/>
+      <w:numFmt w:val="bullet"/>
+      <w:lvlText w:val=""/>
+      <w:lvlJc w:val="left"/>
+      <w:pPr>
+        <w:ind w:left="5040" w:hanging="360"/>
+      </w:pPr>
+      <w:rPr>
+        <w:rFonts w:ascii="Symbol" w:hAnsi="Symbol" w:hint="default"/>
+      </w:rPr>
+    </w:lvl>
+    <w:lvl w:ilvl="7" w:tplc="04090003" w:tentative="1">
+      <w:start w:val="1"/>
+      <w:numFmt w:val="bullet"/>
+      <w:lvlText w:val="o"/>
+      <w:lvlJc w:val="left"/>
+      <w:pPr>
+        <w:ind w:left="5760" w:hanging="360"/>
+      </w:pPr>
+      <w:rPr>
+        <w:rFonts w:ascii="Courier New" w:hAnsi="Courier New" w:cs="Courier New" w:hint="default"/>
+      </w:rPr>
+    </w:lvl>
+    <w:lvl w:ilvl="8" w:tplc="04090005" w:tentative="1">
+      <w:start w:val="1"/>
+      <w:numFmt w:val="bullet"/>
+      <w:lvlText w:val=""/>
+      <w:lvlJc w:val="left"/>
+      <w:pPr>
+        <w:ind w:left="6480" w:hanging="360"/>
+      </w:pPr>
+      <w:rPr>
+        <w:rFonts w:ascii="Wingdings" w:hAnsi="Wingdings" w:hint="default"/>
+      </w:rPr>
+    </w:lvl>
+  </w:abstractNum>
+  <w:abstractNum w:abstractNumId="4" w15:restartNumberingAfterBreak="0">
     <w:nsid w:val="4ECD58D9"/>
     <w:multiLevelType w:val="hybridMultilevel"/>
     <w:tmpl w:val="4684B052"/>
@@ -2965,7 +3371,7 @@
       </w:pPr>
     </w:lvl>
   </w:abstractNum>
-  <w:abstractNum w:abstractNumId="3" w15:restartNumberingAfterBreak="0">
+  <w:abstractNum w:abstractNumId="5" w15:restartNumberingAfterBreak="0">
     <w:nsid w:val="5CCA07FC"/>
     <w:multiLevelType w:val="hybridMultilevel"/>
     <w:tmpl w:val="FC001074"/>
@@ -3078,7 +3484,7 @@
       </w:rPr>
     </w:lvl>
   </w:abstractNum>
-  <w:abstractNum w:abstractNumId="4" w15:restartNumberingAfterBreak="0">
+  <w:abstractNum w:abstractNumId="6" w15:restartNumberingAfterBreak="0">
     <w:nsid w:val="62BC0519"/>
     <w:multiLevelType w:val="hybridMultilevel"/>
     <w:tmpl w:val="645EEBEC"/>
@@ -3191,7 +3597,7 @@
       </w:rPr>
     </w:lvl>
   </w:abstractNum>
-  <w:abstractNum w:abstractNumId="5" w15:restartNumberingAfterBreak="0">
+  <w:abstractNum w:abstractNumId="7" w15:restartNumberingAfterBreak="0">
     <w:nsid w:val="65357B13"/>
     <w:multiLevelType w:val="hybridMultilevel"/>
     <w:tmpl w:val="CBEEF0CC"/>
@@ -3278,22 +3684,28 @@
     </w:lvl>
   </w:abstractNum>
   <w:num w:numId="1">
+    <w:abstractNumId w:val="4"/>
+  </w:num>
+  <w:num w:numId="2">
+    <w:abstractNumId w:val="7"/>
+  </w:num>
+  <w:num w:numId="3">
+    <w:abstractNumId w:val="5"/>
+  </w:num>
+  <w:num w:numId="4">
     <w:abstractNumId w:val="2"/>
   </w:num>
-  <w:num w:numId="2">
-    <w:abstractNumId w:val="5"/>
+  <w:num w:numId="5">
+    <w:abstractNumId w:val="6"/>
   </w:num>
-  <w:num w:numId="3">
-    <w:abstractNumId w:val="3"/>
-  </w:num>
-  <w:num w:numId="4">
+  <w:num w:numId="6">
     <w:abstractNumId w:val="1"/>
   </w:num>
-  <w:num w:numId="5">
-    <w:abstractNumId w:val="4"/>
+  <w:num w:numId="7">
+    <w:abstractNumId w:val="0"/>
   </w:num>
-  <w:num w:numId="6">
-    <w:abstractNumId w:val="0"/>
+  <w:num w:numId="8">
+    <w:abstractNumId w:val="3"/>
   </w:num>
 </w:numbering>
 </file>
@@ -4842,7 +5254,7 @@
 </file>
 
 <file path=customXml/itemProps2.xml><?xml version="1.0" encoding="utf-8"?>
-<ds:datastoreItem xmlns:ds="http://schemas.openxmlformats.org/officeDocument/2006/customXml" ds:itemID="{9273EE73-A360-4175-98EB-06459B170379}">
+<ds:datastoreItem xmlns:ds="http://schemas.openxmlformats.org/officeDocument/2006/customXml" ds:itemID="{B6641047-2443-4E1D-911B-86963FEC6041}">
   <ds:schemaRefs>
     <ds:schemaRef ds:uri="http://schemas.openxmlformats.org/officeDocument/2006/bibliography"/>
   </ds:schemaRefs>

</xml_diff>

<commit_message>
comments and calibration file paths update
</commit_message>
<xml_diff>
--- a/Aerodynamics Master Program Guide.docx
+++ b/Aerodynamics Master Program Guide.docx
@@ -1457,21 +1457,7 @@
                 <w:rStyle w:val="Hyperlink"/>
                 <w:noProof/>
               </w:rPr>
-              <w:t>Block Di</w:t>
-            </w:r>
-            <w:r>
-              <w:rPr>
-                <w:rStyle w:val="Hyperlink"/>
-                <w:noProof/>
-              </w:rPr>
-              <w:t>a</w:t>
-            </w:r>
-            <w:r>
-              <w:rPr>
-                <w:rStyle w:val="Hyperlink"/>
-                <w:noProof/>
-              </w:rPr>
-              <w:t>gram</w:t>
+              <w:t>Block Diagram</w:t>
             </w:r>
             <w:r>
               <w:rPr>
@@ -1609,21 +1595,7 @@
                 <w:rStyle w:val="Hyperlink"/>
                 <w:noProof/>
               </w:rPr>
-              <w:t>Aerodyan</w:t>
-            </w:r>
-            <w:r>
-              <w:rPr>
-                <w:rStyle w:val="Hyperlink"/>
-                <w:noProof/>
-              </w:rPr>
-              <w:t>m</w:t>
-            </w:r>
-            <w:r>
-              <w:rPr>
-                <w:rStyle w:val="Hyperlink"/>
-                <w:noProof/>
-              </w:rPr>
-              <w:t>ics Collection</w:t>
+              <w:t>Aerodyanmics Collection</w:t>
             </w:r>
             <w:r>
               <w:rPr>
@@ -4999,6 +4971,9 @@
         <w:ind w:left="720" w:hanging="720"/>
       </w:pPr>
       <w:r>
+        <w:rPr>
+          <w:noProof/>
+        </w:rPr>
         <w:drawing>
           <wp:anchor distT="0" distB="0" distL="114300" distR="114300" simplePos="0" relativeHeight="251713536" behindDoc="0" locked="0" layoutInCell="1" allowOverlap="1">
             <wp:simplePos x="0" y="0"/>
@@ -5076,6 +5051,9 @@
     </w:p>
     <w:p>
       <w:r>
+        <w:rPr>
+          <w:noProof/>
+        </w:rPr>
         <w:drawing>
           <wp:anchor distT="0" distB="0" distL="114300" distR="114300" simplePos="0" relativeHeight="251714560" behindDoc="0" locked="0" layoutInCell="1" allowOverlap="1">
             <wp:simplePos x="0" y="0"/>
@@ -5609,6 +5587,9 @@
     </w:p>
     <w:p>
       <w:r>
+        <w:rPr>
+          <w:noProof/>
+        </w:rPr>
         <w:drawing>
           <wp:anchor distT="0" distB="0" distL="114300" distR="114300" simplePos="0" relativeHeight="251715584" behindDoc="0" locked="0" layoutInCell="1" allowOverlap="1">
             <wp:simplePos x="0" y="0"/>
@@ -5708,6 +5689,9 @@
     <w:p/>
     <w:p>
       <w:r>
+        <w:rPr>
+          <w:noProof/>
+        </w:rPr>
         <w:drawing>
           <wp:anchor distT="0" distB="0" distL="114300" distR="114300" simplePos="0" relativeHeight="251716608" behindDoc="0" locked="0" layoutInCell="1" allowOverlap="1">
             <wp:simplePos x="0" y="0"/>
@@ -5799,6 +5783,9 @@
     </w:p>
     <w:p>
       <w:r>
+        <w:rPr>
+          <w:noProof/>
+        </w:rPr>
         <w:drawing>
           <wp:anchor distT="0" distB="0" distL="114300" distR="114300" simplePos="0" relativeHeight="251717632" behindDoc="0" locked="0" layoutInCell="1" allowOverlap="1">
             <wp:simplePos x="0" y="0"/>
@@ -5886,27 +5873,27 @@
         <w:rPr>
           <w:i/>
         </w:rPr>
-        <w:t>Subject-(Subject)_Condition-(Test Type</w:t>
-      </w:r>
+        <w:t>Subject-(Subject</w:t>
+      </w:r>
+      <w:proofErr w:type="gramStart"/>
       <w:r>
         <w:rPr>
           <w:i/>
         </w:rPr>
-        <w:t xml:space="preserve"> from case structure</w:t>
-      </w:r>
-      <w:proofErr w:type="gramStart"/>
+        <w:t>)_</w:t>
+      </w:r>
+      <w:proofErr w:type="gramEnd"/>
       <w:r>
         <w:rPr>
           <w:i/>
         </w:rPr>
-        <w:t>)_</w:t>
-      </w:r>
-      <w:proofErr w:type="gramEnd"/>
+        <w:t>Condition-(Test Type</w:t>
+      </w:r>
       <w:r>
         <w:rPr>
           <w:i/>
         </w:rPr>
-        <w:t>Trial_1.txt</w:t>
+        <w:t xml:space="preserve"> from case structure)_Trial_1.txt</w:t>
       </w:r>
     </w:p>
     <w:p>
@@ -5998,34 +5985,7 @@
     </w:p>
     <w:p>
       <w:r>
-        <w:t>This program is organized into three parallel loops</w:t>
-      </w:r>
-      <w:r>
-        <w:t xml:space="preserve"> within the</w:t>
-      </w:r>
-      <w:r>
-        <w:t xml:space="preserve"> </w:t>
-      </w:r>
-      <w:r>
-        <w:t>M</w:t>
-      </w:r>
-      <w:r>
-        <w:t xml:space="preserve">aster </w:t>
-      </w:r>
-      <w:r>
-        <w:t>C</w:t>
-      </w:r>
-      <w:r>
-        <w:t xml:space="preserve">ontrol </w:t>
-      </w:r>
-      <w:r>
-        <w:t>L</w:t>
-      </w:r>
-      <w:r>
-        <w:t>oop</w:t>
-      </w:r>
-      <w:r>
-        <w:t xml:space="preserve">. The design pattern used here is </w:t>
+        <w:t xml:space="preserve">This program is organized into three parallel loops within the Master Control Loop. The design pattern used here is </w:t>
       </w:r>
       <w:r>
         <w:t>called a queued message handler. One loop contains a state machine that sends instructions to the other two loops based on user input.</w:t>
@@ -6268,19 +6228,7 @@
         <w:rPr>
           <w:noProof/>
         </w:rPr>
-        <w:t>Stops the State Machine loop, stopping the other two internal loops, but does not stop the master control loop, which then goes through another iterat</w:t>
-      </w:r>
-      <w:r>
-        <w:rPr>
-          <w:noProof/>
-        </w:rPr>
-        <w:t>ion of the loop, going back to the Test Type Selection SubVI</w:t>
-      </w:r>
-      <w:r>
-        <w:rPr>
-          <w:noProof/>
-        </w:rPr>
-        <w:t>.</w:t>
+        <w:t>Stops the State Machine loop, stopping the other two internal loops, but does not stop the master control loop, which then goes through another iteration of the loop, going back to the Test Type Selection SubVI.</w:t>
       </w:r>
     </w:p>
     <w:p/>
@@ -6514,55 +6462,43 @@
         <w:rPr>
           <w:noProof/>
         </w:rPr>
-        <w:t>Other things to note are the pair of “First-A</w:t>
+        <w:t xml:space="preserve">Other things to note are the pair of “First-After” case structures. </w:t>
       </w:r>
       <w:r>
         <w:rPr>
           <w:noProof/>
         </w:rPr>
-        <w:t xml:space="preserve">fter” case structures. </w:t>
+        <w:t>These</w:t>
       </w:r>
       <w:r>
         <w:rPr>
           <w:noProof/>
         </w:rPr>
-        <w:t>These</w:t>
+        <w:t xml:space="preserve"> </w:t>
       </w:r>
       <w:r>
         <w:rPr>
           <w:noProof/>
         </w:rPr>
-        <w:t xml:space="preserve"> </w:t>
+        <w:t>set the</w:t>
       </w:r>
       <w:r>
         <w:rPr>
           <w:noProof/>
         </w:rPr>
-        <w:t>set the</w:t>
+        <w:t xml:space="preserve"> reset value on the Write Measurement </w:t>
       </w:r>
       <w:r>
         <w:rPr>
           <w:noProof/>
         </w:rPr>
-        <w:t xml:space="preserve"> reset value on the Write Measurement </w:t>
+        <w:t xml:space="preserve">to true only on the first iteration of the loop so a new data file is created whenever a new trial is started. </w:t>
       </w:r>
       <w:r>
         <w:rPr>
           <w:noProof/>
         </w:rPr>
-        <w:t xml:space="preserve">to true only on the first iteration of the loop so a new data file is created whenever a new trial is started. </w:t>
-      </w:r>
-      <w:r>
-        <w:rPr>
-          <w:noProof/>
-        </w:rPr>
-        <w:t>Also, the x-axis of the SPL graph is controlled by building an array of values that is limited to 80 points</w:t>
-      </w:r>
-      <w:r>
-        <w:rPr>
-          <w:noProof/>
-        </w:rPr>
-        <w:t>.</w:t>
+        <w:t>Also, the x-axis of the SPL graph is controlled by building an array of values that is limited to 80 points.</w:t>
       </w:r>
     </w:p>
     <w:p>
@@ -6858,6 +6794,9 @@
     </w:p>
     <w:p>
       <w:r>
+        <w:rPr>
+          <w:noProof/>
+        </w:rPr>
         <w:drawing>
           <wp:anchor distT="0" distB="0" distL="114300" distR="114300" simplePos="0" relativeHeight="251726848" behindDoc="0" locked="0" layoutInCell="1" allowOverlap="1" wp14:anchorId="1B4115F9" wp14:editId="2AF4AD1A">
             <wp:simplePos x="0" y="0"/>
@@ -7028,14 +6967,14 @@
     </w:p>
     <w:p>
       <w:r>
-        <w:t xml:space="preserve">The balloon interruption length is controlled by delaying the loop iteration by the input number of milliseconds. </w:t>
-      </w:r>
-      <w:r>
-        <w:t>This previously used the DAQ assistant. It now uses the formal DAQmx control structure, which is what you are supposed to use if you are not lazy.</w:t>
-      </w:r>
-    </w:p>
-    <w:p>
-      <w:r>
+        <w:t>The balloon interruption length is controlled by delaying the loop iteration by the input number of milliseconds. This previously used the DAQ assistant. It now uses the formal DAQmx control structure, which is what you are supposed to use if you are not lazy.</w:t>
+      </w:r>
+    </w:p>
+    <w:p>
+      <w:r>
+        <w:rPr>
+          <w:noProof/>
+        </w:rPr>
         <w:drawing>
           <wp:anchor distT="0" distB="0" distL="114300" distR="114300" simplePos="0" relativeHeight="251723776" behindDoc="0" locked="0" layoutInCell="1" allowOverlap="1">
             <wp:simplePos x="0" y="0"/>
@@ -7093,16 +7032,7 @@
         </w:drawing>
       </w:r>
       <w:r>
-        <w:t>First the “On” case is called which sets the DAQ digital output to True</w:t>
-      </w:r>
-      <w:r>
-        <w:t>, which tells the balloon control box to inflate the balloon</w:t>
-      </w:r>
-      <w:r>
-        <w:t>. In the “Delay” case, the loop waits for a given number of millis</w:t>
-      </w:r>
-      <w:r>
-        <w:t>econds before stopping the loop and deflating the balloon.</w:t>
+        <w:t>First the “On” case is called which sets the DAQ digital output to True, which tells the balloon control box to inflate the balloon. In the “Delay” case, the loop waits for a given number of milliseconds before stopping the loop and deflating the balloon.</w:t>
       </w:r>
     </w:p>
     <w:p>
@@ -7118,6 +7048,9 @@
     </w:p>
     <w:p>
       <w:r>
+        <w:rPr>
+          <w:noProof/>
+        </w:rPr>
         <w:drawing>
           <wp:anchor distT="0" distB="0" distL="114300" distR="114300" simplePos="0" relativeHeight="251727872" behindDoc="0" locked="0" layoutInCell="1" allowOverlap="1">
             <wp:simplePos x="0" y="0"/>
@@ -7204,9 +7137,398 @@
       <w:bookmarkEnd w:id="18"/>
     </w:p>
     <w:p>
+      <w:r>
+        <w:drawing>
+          <wp:anchor distT="0" distB="0" distL="114300" distR="114300" simplePos="0" relativeHeight="251729920" behindDoc="0" locked="0" layoutInCell="1" allowOverlap="1">
+            <wp:simplePos x="0" y="0"/>
+            <wp:positionH relativeFrom="margin">
+              <wp:align>left</wp:align>
+            </wp:positionH>
+            <wp:positionV relativeFrom="paragraph">
+              <wp:posOffset>61595</wp:posOffset>
+            </wp:positionV>
+            <wp:extent cx="2962275" cy="887730"/>
+            <wp:effectExtent l="0" t="0" r="9525" b="7620"/>
+            <wp:wrapSquare wrapText="bothSides"/>
+            <wp:docPr id="22" name="Picture 22"/>
+            <wp:cNvGraphicFramePr>
+              <a:graphicFrameLocks xmlns:a="http://schemas.openxmlformats.org/drawingml/2006/main" noChangeAspect="1"/>
+            </wp:cNvGraphicFramePr>
+            <a:graphic xmlns:a="http://schemas.openxmlformats.org/drawingml/2006/main">
+              <a:graphicData uri="http://schemas.openxmlformats.org/drawingml/2006/picture">
+                <pic:pic xmlns:pic="http://schemas.openxmlformats.org/drawingml/2006/picture">
+                  <pic:nvPicPr>
+                    <pic:cNvPr id="1" name=""/>
+                    <pic:cNvPicPr/>
+                  </pic:nvPicPr>
+                  <pic:blipFill rotWithShape="1">
+                    <a:blip r:embed="rId35">
+                      <a:extLst>
+                        <a:ext uri="{28A0092B-C50C-407E-A947-70E740481C1C}">
+                          <a14:useLocalDpi xmlns:a14="http://schemas.microsoft.com/office/drawing/2010/main" val="0"/>
+                        </a:ext>
+                      </a:extLst>
+                    </a:blip>
+                    <a:srcRect b="15691"/>
+                    <a:stretch/>
+                  </pic:blipFill>
+                  <pic:spPr bwMode="auto">
+                    <a:xfrm>
+                      <a:off x="0" y="0"/>
+                      <a:ext cx="2962275" cy="887730"/>
+                    </a:xfrm>
+                    <a:prstGeom prst="rect">
+                      <a:avLst/>
+                    </a:prstGeom>
+                    <a:ln>
+                      <a:noFill/>
+                    </a:ln>
+                    <a:extLst>
+                      <a:ext uri="{53640926-AAD7-44D8-BBD7-CCE9431645EC}">
+                        <a14:shadowObscured xmlns:a14="http://schemas.microsoft.com/office/drawing/2010/main"/>
+                      </a:ext>
+                    </a:extLst>
+                  </pic:spPr>
+                </pic:pic>
+              </a:graphicData>
+            </a:graphic>
+            <wp14:sizeRelH relativeFrom="margin">
+              <wp14:pctWidth>0</wp14:pctWidth>
+            </wp14:sizeRelH>
+            <wp14:sizeRelV relativeFrom="margin">
+              <wp14:pctHeight>0</wp14:pctHeight>
+            </wp14:sizeRelV>
+          </wp:anchor>
+        </w:drawing>
+      </w:r>
+      <w:r>
+        <w:t>This for loop c</w:t>
+      </w:r>
+      <w:r>
+        <w:t>reates a 100,000 i</w:t>
+      </w:r>
+      <w:r>
+        <w:t>ndex</w:t>
+      </w:r>
+      <w:r>
+        <w:t xml:space="preserve"> array and fills it with values from 0 to 10,000. This will be used later to create an array of flow vs. voltage data</w:t>
+      </w:r>
+      <w:r>
+        <w:t>.</w:t>
+      </w:r>
+    </w:p>
+    <w:p>
+      <w:pPr>
+        <w:rPr>
+          <w:noProof/>
+        </w:rPr>
+      </w:pPr>
+      <w:r>
+        <w:rPr>
+          <w:noProof/>
+        </w:rPr>
+        <mc:AlternateContent>
+          <mc:Choice Requires="wps">
+            <w:drawing>
+              <wp:anchor distT="0" distB="0" distL="114300" distR="114300" simplePos="0" relativeHeight="251731968" behindDoc="0" locked="0" layoutInCell="1" allowOverlap="1">
+                <wp:simplePos x="0" y="0"/>
+                <wp:positionH relativeFrom="column">
+                  <wp:posOffset>3004820</wp:posOffset>
+                </wp:positionH>
+                <wp:positionV relativeFrom="paragraph">
+                  <wp:posOffset>1749425</wp:posOffset>
+                </wp:positionV>
+                <wp:extent cx="1455420" cy="1806575"/>
+                <wp:effectExtent l="0" t="0" r="11430" b="22225"/>
+                <wp:wrapNone/>
+                <wp:docPr id="454" name="Rectangle 454"/>
+                <wp:cNvGraphicFramePr/>
+                <a:graphic xmlns:a="http://schemas.openxmlformats.org/drawingml/2006/main">
+                  <a:graphicData uri="http://schemas.microsoft.com/office/word/2010/wordprocessingShape">
+                    <wps:wsp>
+                      <wps:cNvSpPr/>
+                      <wps:spPr>
+                        <a:xfrm>
+                          <a:off x="0" y="0"/>
+                          <a:ext cx="1455420" cy="1806575"/>
+                        </a:xfrm>
+                        <a:prstGeom prst="rect">
+                          <a:avLst/>
+                        </a:prstGeom>
+                        <a:noFill/>
+                        <a:ln>
+                          <a:solidFill>
+                            <a:srgbClr val="00B0F0"/>
+                          </a:solidFill>
+                        </a:ln>
+                      </wps:spPr>
+                      <wps:style>
+                        <a:lnRef idx="2">
+                          <a:schemeClr val="accent1">
+                            <a:shade val="50000"/>
+                          </a:schemeClr>
+                        </a:lnRef>
+                        <a:fillRef idx="1">
+                          <a:schemeClr val="accent1"/>
+                        </a:fillRef>
+                        <a:effectRef idx="0">
+                          <a:schemeClr val="accent1"/>
+                        </a:effectRef>
+                        <a:fontRef idx="minor">
+                          <a:schemeClr val="lt1"/>
+                        </a:fontRef>
+                      </wps:style>
+                      <wps:bodyPr rot="0" spcFirstLastPara="0" vertOverflow="overflow" horzOverflow="overflow" vert="horz" wrap="square" lIns="91440" tIns="45720" rIns="91440" bIns="45720" numCol="1" spcCol="0" rtlCol="0" fromWordArt="0" anchor="ctr" anchorCtr="0" forceAA="0" compatLnSpc="1">
+                        <a:prstTxWarp prst="textNoShape">
+                          <a:avLst/>
+                        </a:prstTxWarp>
+                        <a:noAutofit/>
+                      </wps:bodyPr>
+                    </wps:wsp>
+                  </a:graphicData>
+                </a:graphic>
+              </wp:anchor>
+            </w:drawing>
+          </mc:Choice>
+          <mc:Fallback>
+            <w:pict>
+              <v:rect w14:anchorId="634980F1" id="Rectangle 454" o:spid="_x0000_s1026" style="position:absolute;margin-left:236.6pt;margin-top:137.75pt;width:114.6pt;height:142.25pt;z-index:251731968;visibility:visible;mso-wrap-style:square;mso-wrap-distance-left:9pt;mso-wrap-distance-top:0;mso-wrap-distance-right:9pt;mso-wrap-distance-bottom:0;mso-position-horizontal:absolute;mso-position-horizontal-relative:text;mso-position-vertical:absolute;mso-position-vertical-relative:text;v-text-anchor:middle" o:gfxdata="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" filled="f" strokecolor="#00b0f0" strokeweight="2pt"/>
+            </w:pict>
+          </mc:Fallback>
+        </mc:AlternateContent>
+      </w:r>
+      <w:r>
+        <w:rPr>
+          <w:noProof/>
+        </w:rPr>
+        <mc:AlternateContent>
+          <mc:Choice Requires="wps">
+            <w:drawing>
+              <wp:anchor distT="0" distB="0" distL="114300" distR="114300" simplePos="0" relativeHeight="251730944" behindDoc="0" locked="0" layoutInCell="1" allowOverlap="1">
+                <wp:simplePos x="0" y="0"/>
+                <wp:positionH relativeFrom="column">
+                  <wp:posOffset>2128520</wp:posOffset>
+                </wp:positionH>
+                <wp:positionV relativeFrom="paragraph">
+                  <wp:posOffset>1008685</wp:posOffset>
+                </wp:positionV>
+                <wp:extent cx="2179320" cy="526415"/>
+                <wp:effectExtent l="0" t="0" r="11430" b="26035"/>
+                <wp:wrapNone/>
+                <wp:docPr id="451" name="Rectangle 451"/>
+                <wp:cNvGraphicFramePr/>
+                <a:graphic xmlns:a="http://schemas.openxmlformats.org/drawingml/2006/main">
+                  <a:graphicData uri="http://schemas.microsoft.com/office/word/2010/wordprocessingShape">
+                    <wps:wsp>
+                      <wps:cNvSpPr/>
+                      <wps:spPr>
+                        <a:xfrm>
+                          <a:off x="0" y="0"/>
+                          <a:ext cx="2179320" cy="526415"/>
+                        </a:xfrm>
+                        <a:prstGeom prst="rect">
+                          <a:avLst/>
+                        </a:prstGeom>
+                        <a:noFill/>
+                        <a:ln>
+                          <a:solidFill>
+                            <a:srgbClr val="FF0000"/>
+                          </a:solidFill>
+                        </a:ln>
+                      </wps:spPr>
+                      <wps:style>
+                        <a:lnRef idx="2">
+                          <a:schemeClr val="accent1">
+                            <a:shade val="50000"/>
+                          </a:schemeClr>
+                        </a:lnRef>
+                        <a:fillRef idx="1">
+                          <a:schemeClr val="accent1"/>
+                        </a:fillRef>
+                        <a:effectRef idx="0">
+                          <a:schemeClr val="accent1"/>
+                        </a:effectRef>
+                        <a:fontRef idx="minor">
+                          <a:schemeClr val="lt1"/>
+                        </a:fontRef>
+                      </wps:style>
+                      <wps:bodyPr rot="0" spcFirstLastPara="0" vertOverflow="overflow" horzOverflow="overflow" vert="horz" wrap="square" lIns="91440" tIns="45720" rIns="91440" bIns="45720" numCol="1" spcCol="0" rtlCol="0" fromWordArt="0" anchor="ctr" anchorCtr="0" forceAA="0" compatLnSpc="1">
+                        <a:prstTxWarp prst="textNoShape">
+                          <a:avLst/>
+                        </a:prstTxWarp>
+                        <a:noAutofit/>
+                      </wps:bodyPr>
+                    </wps:wsp>
+                  </a:graphicData>
+                </a:graphic>
+                <wp14:sizeRelV relativeFrom="margin">
+                  <wp14:pctHeight>0</wp14:pctHeight>
+                </wp14:sizeRelV>
+              </wp:anchor>
+            </w:drawing>
+          </mc:Choice>
+          <mc:Fallback>
+            <w:pict>
+              <v:rect w14:anchorId="1840DBCC" id="Rectangle 451" o:spid="_x0000_s1026" style="position:absolute;margin-left:167.6pt;margin-top:79.4pt;width:171.6pt;height:41.45pt;z-index:251730944;visibility:visible;mso-wrap-style:square;mso-height-percent:0;mso-wrap-distance-left:9pt;mso-wrap-distance-top:0;mso-wrap-distance-right:9pt;mso-wrap-distance-bottom:0;mso-position-horizontal:absolute;mso-position-horizontal-relative:text;mso-position-vertical:absolute;mso-position-vertical-relative:text;mso-height-percent:0;mso-height-relative:margin;v-text-anchor:middle" o:gfxdata="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" filled="f" strokecolor="red" strokeweight="2pt"/>
+            </w:pict>
+          </mc:Fallback>
+        </mc:AlternateContent>
+      </w:r>
+      <w:r>
+        <w:rPr>
+          <w:noProof/>
+        </w:rPr>
+        <w:drawing>
+          <wp:anchor distT="0" distB="0" distL="114300" distR="114300" simplePos="0" relativeHeight="251688959" behindDoc="0" locked="0" layoutInCell="1" allowOverlap="1">
+            <wp:simplePos x="0" y="0"/>
+            <wp:positionH relativeFrom="margin">
+              <wp:align>right</wp:align>
+            </wp:positionH>
+            <wp:positionV relativeFrom="paragraph">
+              <wp:posOffset>779627</wp:posOffset>
+            </wp:positionV>
+            <wp:extent cx="5943600" cy="3492500"/>
+            <wp:effectExtent l="0" t="0" r="0" b="0"/>
+            <wp:wrapSquare wrapText="bothSides"/>
+            <wp:docPr id="23" name="Picture 23"/>
+            <wp:cNvGraphicFramePr>
+              <a:graphicFrameLocks xmlns:a="http://schemas.openxmlformats.org/drawingml/2006/main" noChangeAspect="1"/>
+            </wp:cNvGraphicFramePr>
+            <a:graphic xmlns:a="http://schemas.openxmlformats.org/drawingml/2006/main">
+              <a:graphicData uri="http://schemas.openxmlformats.org/drawingml/2006/picture">
+                <pic:pic xmlns:pic="http://schemas.openxmlformats.org/drawingml/2006/picture">
+                  <pic:nvPicPr>
+                    <pic:cNvPr id="1" name=""/>
+                    <pic:cNvPicPr/>
+                  </pic:nvPicPr>
+                  <pic:blipFill>
+                    <a:blip r:embed="rId36">
+                      <a:extLst>
+                        <a:ext uri="{28A0092B-C50C-407E-A947-70E740481C1C}">
+                          <a14:useLocalDpi xmlns:a14="http://schemas.microsoft.com/office/drawing/2010/main" val="0"/>
+                        </a:ext>
+                      </a:extLst>
+                    </a:blip>
+                    <a:stretch>
+                      <a:fillRect/>
+                    </a:stretch>
+                  </pic:blipFill>
+                  <pic:spPr>
+                    <a:xfrm>
+                      <a:off x="0" y="0"/>
+                      <a:ext cx="5943600" cy="3492500"/>
+                    </a:xfrm>
+                    <a:prstGeom prst="rect">
+                      <a:avLst/>
+                    </a:prstGeom>
+                  </pic:spPr>
+                </pic:pic>
+              </a:graphicData>
+            </a:graphic>
+          </wp:anchor>
+        </w:drawing>
+      </w:r>
+      <w:r>
+        <w:t xml:space="preserve">The main loop of this </w:t>
+      </w:r>
+      <w:proofErr w:type="spellStart"/>
+      <w:r>
+        <w:t>SubVI</w:t>
+      </w:r>
+      <w:proofErr w:type="spellEnd"/>
+      <w:r>
+        <w:t xml:space="preserve"> can be found below. Here, voltage data is read in using the DAQ assistant, then filtered </w:t>
+      </w:r>
+      <w:r>
+        <w:t>and the voltages are displayed to the user. There is also a small piece of code (outlined in red)</w:t>
+      </w:r>
+      <w:r>
+        <w:rPr>
+          <w:noProof/>
+        </w:rPr>
+        <w:t xml:space="preserve"> </w:t>
+      </w:r>
+      <w:r>
+        <w:rPr>
+          <w:noProof/>
+        </w:rPr>
+        <w:t>that controls whether the add button is enabled. It will only be enabled when</w:t>
+      </w:r>
+      <w:r>
+        <w:rPr>
+          <w:noProof/>
+        </w:rPr>
+        <w:t xml:space="preserve"> </w:t>
+      </w:r>
+      <w:r>
+        <w:rPr>
+          <w:noProof/>
+        </w:rPr>
+        <w:t>the signal has leveled out.</w:t>
+      </w:r>
+    </w:p>
+    <w:p>
+      <w:pPr>
+        <w:rPr>
+          <w:noProof/>
+        </w:rPr>
+      </w:pPr>
+      <w:r>
+        <w:rPr>
+          <w:noProof/>
+        </w:rPr>
+        <w:t>When</w:t>
+      </w:r>
+      <w:r>
+        <w:rPr>
+          <w:noProof/>
+        </w:rPr>
+        <w:t xml:space="preserve"> the user clicks </w:t>
+      </w:r>
+      <w:r>
+        <w:rPr>
+          <w:b/>
+          <w:noProof/>
+        </w:rPr>
+        <w:t>Add Value</w:t>
+      </w:r>
+      <w:r>
+        <w:rPr>
+          <w:noProof/>
+        </w:rPr>
+        <w:t xml:space="preserve">, </w:t>
+      </w:r>
+      <w:r>
+        <w:rPr>
+          <w:noProof/>
+        </w:rPr>
+        <w:t xml:space="preserve">the main case structure (blue) is set to true. </w:t>
+      </w:r>
+      <w:r>
+        <w:rPr>
+          <w:noProof/>
+        </w:rPr>
+        <w:t>Here, the pressure intercept is updated (zeroed) and the flow slope and intercept are calculated. See the Fit Curves VI section for more detail on this calculation.</w:t>
+      </w:r>
+    </w:p>
+    <w:p>
+      <w:r>
+        <w:lastRenderedPageBreak/>
+        <w:t xml:space="preserve">The next case structure is set to true whenever the </w:t>
+      </w:r>
+      <w:r>
+        <w:rPr>
+          <w:b/>
+        </w:rPr>
+        <w:t>Undo Add</w:t>
+      </w:r>
+      <w:r>
+        <w:t xml:space="preserve"> button is pressed. This removes the most recently added data point from the press and flow arrays.</w:t>
+      </w:r>
       <w:bookmarkStart w:id="19" w:name="_GoBack"/>
       <w:bookmarkEnd w:id="19"/>
     </w:p>
+    <w:p/>
     <w:p>
       <w:pPr>
         <w:pStyle w:val="Heading3"/>
@@ -7261,47 +7583,123 @@
       </w:r>
       <w:bookmarkEnd w:id="24"/>
     </w:p>
+    <w:p>
+      <w:r>
+        <w:t>Details about the Block Diagram of the Analysis Master VI will be found in a later section.</w:t>
+      </w:r>
+    </w:p>
+    <w:p>
+      <w:pPr>
+        <w:pStyle w:val="Heading3"/>
+      </w:pPr>
+      <w:bookmarkStart w:id="25" w:name="_Toc78530369"/>
+      <w:r>
+        <w:t>Clipper</w:t>
+      </w:r>
+      <w:bookmarkEnd w:id="25"/>
+    </w:p>
     <w:p/>
     <w:p>
       <w:pPr>
         <w:pStyle w:val="Heading3"/>
       </w:pPr>
-      <w:bookmarkStart w:id="25" w:name="_Toc78530369"/>
-      <w:r>
-        <w:t>Clipper</w:t>
-      </w:r>
-      <w:bookmarkEnd w:id="25"/>
+      <w:bookmarkStart w:id="26" w:name="_Toc78530370"/>
+      <w:r>
+        <w:t>LVM Fixer</w:t>
+      </w:r>
+      <w:bookmarkEnd w:id="26"/>
     </w:p>
     <w:p/>
     <w:p>
       <w:pPr>
         <w:pStyle w:val="Heading3"/>
       </w:pPr>
-      <w:bookmarkStart w:id="26" w:name="_Toc78530370"/>
-      <w:r>
-        <w:t>LVM Fixer</w:t>
-      </w:r>
-      <w:bookmarkEnd w:id="26"/>
-    </w:p>
-    <w:p/>
-    <w:p>
-      <w:pPr>
-        <w:pStyle w:val="Heading3"/>
-      </w:pPr>
       <w:bookmarkStart w:id="27" w:name="_Toc78530371"/>
       <w:r>
         <w:t>Timeout Check</w:t>
       </w:r>
       <w:bookmarkEnd w:id="27"/>
     </w:p>
-    <w:p/>
+    <w:p>
+      <w:r>
+        <w:t xml:space="preserve">This pop-up uses a while loop and the Elapsed Time express VI to prompt the user with a countdown. In the first iteration, a True value is wired to the Elapsed Time VI reset node. </w:t>
+      </w:r>
+      <w:r>
+        <w:drawing>
+          <wp:anchor distT="0" distB="0" distL="114300" distR="114300" simplePos="0" relativeHeight="251728896" behindDoc="0" locked="0" layoutInCell="1" allowOverlap="1">
+            <wp:simplePos x="0" y="0"/>
+            <wp:positionH relativeFrom="margin">
+              <wp:align>right</wp:align>
+            </wp:positionH>
+            <wp:positionV relativeFrom="paragraph">
+              <wp:posOffset>0</wp:posOffset>
+            </wp:positionV>
+            <wp:extent cx="3696970" cy="1505585"/>
+            <wp:effectExtent l="0" t="0" r="0" b="0"/>
+            <wp:wrapSquare wrapText="bothSides"/>
+            <wp:docPr id="19" name="Picture 19"/>
+            <wp:cNvGraphicFramePr>
+              <a:graphicFrameLocks xmlns:a="http://schemas.openxmlformats.org/drawingml/2006/main" noChangeAspect="1"/>
+            </wp:cNvGraphicFramePr>
+            <a:graphic xmlns:a="http://schemas.openxmlformats.org/drawingml/2006/main">
+              <a:graphicData uri="http://schemas.openxmlformats.org/drawingml/2006/picture">
+                <pic:pic xmlns:pic="http://schemas.openxmlformats.org/drawingml/2006/picture">
+                  <pic:nvPicPr>
+                    <pic:cNvPr id="1" name=""/>
+                    <pic:cNvPicPr/>
+                  </pic:nvPicPr>
+                  <pic:blipFill>
+                    <a:blip r:embed="rId37">
+                      <a:extLst>
+                        <a:ext uri="{28A0092B-C50C-407E-A947-70E740481C1C}">
+                          <a14:useLocalDpi xmlns:a14="http://schemas.microsoft.com/office/drawing/2010/main" val="0"/>
+                        </a:ext>
+                      </a:extLst>
+                    </a:blip>
+                    <a:stretch>
+                      <a:fillRect/>
+                    </a:stretch>
+                  </pic:blipFill>
+                  <pic:spPr>
+                    <a:xfrm>
+                      <a:off x="0" y="0"/>
+                      <a:ext cx="3696970" cy="1505585"/>
+                    </a:xfrm>
+                    <a:prstGeom prst="rect">
+                      <a:avLst/>
+                    </a:prstGeom>
+                  </pic:spPr>
+                </pic:pic>
+              </a:graphicData>
+            </a:graphic>
+            <wp14:sizeRelH relativeFrom="margin">
+              <wp14:pctWidth>0</wp14:pctWidth>
+            </wp14:sizeRelH>
+            <wp14:sizeRelV relativeFrom="margin">
+              <wp14:pctHeight>0</wp14:pctHeight>
+            </wp14:sizeRelV>
+          </wp:anchor>
+        </w:drawing>
+      </w:r>
+      <w:r>
+        <w:t xml:space="preserve">This resets the </w:t>
+      </w:r>
+      <w:r>
+        <w:t>amount of elapsed time. After the first loop iteration, a false value is wired to the reset node so the elapsed time does not start over with every iteration.</w:t>
+      </w:r>
+    </w:p>
+    <w:p>
+      <w:r>
+        <w:lastRenderedPageBreak/>
+        <w:t xml:space="preserve">The displayed countdown is 60 minus the amount of time that has elapsed since the VI was reset. </w:t>
+      </w:r>
+    </w:p>
     <w:p>
       <w:pPr>
         <w:pStyle w:val="Heading1"/>
       </w:pPr>
       <w:bookmarkStart w:id="28" w:name="_Toc78530372"/>
       <w:r>
-        <w:lastRenderedPageBreak/>
         <w:t>Master Analysis Program</w:t>
       </w:r>
       <w:bookmarkEnd w:id="28"/>
@@ -7355,7 +7753,7 @@
                     <pic:cNvPicPr/>
                   </pic:nvPicPr>
                   <pic:blipFill rotWithShape="1">
-                    <a:blip r:embed="rId35">
+                    <a:blip r:embed="rId38">
                       <a:extLst>
                         <a:ext uri="{28A0092B-C50C-407E-A947-70E740481C1C}">
                           <a14:useLocalDpi xmlns:a14="http://schemas.microsoft.com/office/drawing/2010/main" val="0"/>
@@ -7475,7 +7873,7 @@
                     <pic:cNvPicPr/>
                   </pic:nvPicPr>
                   <pic:blipFill>
-                    <a:blip r:embed="rId36" cstate="print">
+                    <a:blip r:embed="rId39" cstate="print">
                       <a:extLst>
                         <a:ext uri="{28A0092B-C50C-407E-A947-70E740481C1C}">
                           <a14:useLocalDpi xmlns:a14="http://schemas.microsoft.com/office/drawing/2010/main" val="0"/>
@@ -7627,7 +8025,7 @@
                     <pic:cNvPicPr/>
                   </pic:nvPicPr>
                   <pic:blipFill>
-                    <a:blip r:embed="rId37" cstate="print">
+                    <a:blip r:embed="rId40" cstate="print">
                       <a:extLst>
                         <a:ext uri="{28A0092B-C50C-407E-A947-70E740481C1C}">
                           <a14:useLocalDpi xmlns:a14="http://schemas.microsoft.com/office/drawing/2010/main" val="0"/>
@@ -7809,7 +8207,7 @@
                     <pic:cNvPicPr/>
                   </pic:nvPicPr>
                   <pic:blipFill rotWithShape="1">
-                    <a:blip r:embed="rId38" cstate="print">
+                    <a:blip r:embed="rId41" cstate="print">
                       <a:extLst>
                         <a:ext uri="{28A0092B-C50C-407E-A947-70E740481C1C}">
                           <a14:useLocalDpi xmlns:a14="http://schemas.microsoft.com/office/drawing/2010/main" val="0"/>
@@ -8060,7 +8458,7 @@
                     <pic:cNvPicPr/>
                   </pic:nvPicPr>
                   <pic:blipFill>
-                    <a:blip r:embed="rId39" cstate="print">
+                    <a:blip r:embed="rId42" cstate="print">
                       <a:extLst>
                         <a:ext uri="{28A0092B-C50C-407E-A947-70E740481C1C}">
                           <a14:useLocalDpi xmlns:a14="http://schemas.microsoft.com/office/drawing/2010/main" val="0"/>
@@ -8211,7 +8609,7 @@
                     <pic:cNvPicPr/>
                   </pic:nvPicPr>
                   <pic:blipFill>
-                    <a:blip r:embed="rId40" cstate="print">
+                    <a:blip r:embed="rId43" cstate="print">
                       <a:extLst>
                         <a:ext uri="{28A0092B-C50C-407E-A947-70E740481C1C}">
                           <a14:useLocalDpi xmlns:a14="http://schemas.microsoft.com/office/drawing/2010/main" val="0"/>
@@ -8387,7 +8785,7 @@
     <w:p/>
     <w:p/>
     <w:sectPr>
-      <w:footerReference w:type="default" r:id="rId41"/>
+      <w:footerReference w:type="default" r:id="rId44"/>
       <w:pgSz w:w="12240" w:h="15840"/>
       <w:pgMar w:top="1440" w:right="1440" w:bottom="1440" w:left="1440" w:header="720" w:footer="720" w:gutter="0"/>
       <w:cols w:space="720"/>
@@ -8460,7 +8858,7 @@
           <w:rPr>
             <w:noProof/>
           </w:rPr>
-          <w:t>17</w:t>
+          <w:t>21</w:t>
         </w:r>
         <w:r>
           <w:rPr>
@@ -12953,7 +13351,7 @@
 </file>
 
 <file path=customXml/itemProps2.xml><?xml version="1.0" encoding="utf-8"?>
-<ds:datastoreItem xmlns:ds="http://schemas.openxmlformats.org/officeDocument/2006/customXml" ds:itemID="{2B0FEF5F-240C-43B8-813F-E34C7539DEF4}">
+<ds:datastoreItem xmlns:ds="http://schemas.openxmlformats.org/officeDocument/2006/customXml" ds:itemID="{50D728A8-5691-4FAF-83FA-0560BDBE8FB2}">
   <ds:schemaRefs>
     <ds:schemaRef ds:uri="http://schemas.openxmlformats.org/officeDocument/2006/bibliography"/>
   </ds:schemaRefs>

</xml_diff>

<commit_message>
removed unused VIs and updated guide
</commit_message>
<xml_diff>
--- a/Aerodynamics Master Program Guide.docx
+++ b/Aerodynamics Master Program Guide.docx
@@ -181,8 +181,7 @@
               </mc:Choice>
               <mc:Fallback>
                 <w:pict>
-                  <v:rect id="Rectangle 16" o:spid="_x0000_s1026" style="position:absolute;left:0;text-align:left;margin-left:0;margin-top:0;width:431.25pt;height:760.1pt;z-index:251689984;visibility:visible;mso-wrap-style:square;mso-width-percent:0;mso-height-percent:960;mso-left-percent:20;mso-top-percent:20;mso-wrap-distance-left:9pt;mso-wrap-distance-top:0;mso-wrap-distance-right:9pt;mso-wrap-distance-bottom:0;mso-position-horizontal-relative:page;mso-position-vertical-relative:page;mso-width-percent:0;mso-height-percent:960;mso-left-percent:20;mso-top-percent:20;mso-width-relative:page;mso-height-relative:page;v-text-anchor:middle" o:gfxdata="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" fillcolor="#a5300f [3204]" stroked="f">
-                    <v:path arrowok="t"/>
+                  <v:rect w14:anchorId="609DA221" id="Rectangle 16" o:spid="_x0000_s1026" style="position:absolute;left:0;text-align:left;margin-left:0;margin-top:0;width:431.25pt;height:760.1pt;z-index:251689984;visibility:visible;mso-wrap-style:square;mso-width-percent:0;mso-height-percent:960;mso-left-percent:20;mso-top-percent:20;mso-wrap-distance-left:9pt;mso-wrap-distance-top:0;mso-wrap-distance-right:9pt;mso-wrap-distance-bottom:0;mso-position-horizontal-relative:page;mso-position-vertical-relative:page;mso-width-percent:0;mso-height-percent:960;mso-left-percent:20;mso-top-percent:20;mso-width-relative:page;mso-height-relative:page;v-text-anchor:middle" o:gfxdata="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" fillcolor="#a5300f [3204]" stroked="f">
                     <v:textbox inset="21.6pt,1in,21.6pt">
                       <w:txbxContent>
                         <w:sdt>
@@ -198,6 +197,7 @@
                             <w:dataBinding w:prefixMappings="xmlns:ns0='http://schemas.openxmlformats.org/package/2006/metadata/core-properties' xmlns:ns1='http://purl.org/dc/elements/1.1/'" w:xpath="/ns0:coreProperties[1]/ns1:title[1]" w:storeItemID="{6C3C8BC8-F283-45AE-878A-BAB7291924A1}"/>
                             <w:text/>
                           </w:sdtPr>
+                          <w:sdtEndPr/>
                           <w:sdtContent>
                             <w:p>
                               <w:pPr>
@@ -244,6 +244,7 @@
                             <w:dataBinding w:prefixMappings="xmlns:ns0='http://schemas.microsoft.com/office/2006/coverPageProps'" w:xpath="/ns0:CoverPageProperties[1]/ns0:Abstract[1]" w:storeItemID="{55AF091B-3C7A-41E3-B477-F2FDAA23CFDA}"/>
                             <w:text/>
                           </w:sdtPr>
+                          <w:sdtEndPr/>
                           <w:sdtContent>
                             <w:p>
                               <w:pPr>
@@ -384,8 +385,7 @@
               </mc:Choice>
               <mc:Fallback>
                 <w:pict>
-                  <v:rect id="Rectangle 472" o:spid="_x0000_s1027" style="position:absolute;left:0;text-align:left;margin-left:459pt;margin-top:15.75pt;width:135.7pt;height:760.3pt;z-index:251691008;visibility:visible;mso-wrap-style:square;mso-width-percent:0;mso-height-percent:960;mso-wrap-distance-left:9pt;mso-wrap-distance-top:0;mso-wrap-distance-right:9pt;mso-wrap-distance-bottom:0;mso-position-horizontal:absolute;mso-position-horizontal-relative:page;mso-position-vertical:absolute;mso-position-vertical-relative:page;mso-width-percent:0;mso-height-percent:960;mso-width-relative:page;mso-height-relative:page;v-text-anchor:middle" o:gfxdata="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" fillcolor="#323232 [3215]" stroked="f" strokeweight="2pt">
-                    <v:path arrowok="t"/>
+                  <v:rect w14:anchorId="337ED583" id="Rectangle 472" o:spid="_x0000_s1027" style="position:absolute;left:0;text-align:left;margin-left:459pt;margin-top:15.75pt;width:135.7pt;height:760.3pt;z-index:251691008;visibility:visible;mso-wrap-style:square;mso-width-percent:0;mso-height-percent:960;mso-wrap-distance-left:9pt;mso-wrap-distance-top:0;mso-wrap-distance-right:9pt;mso-wrap-distance-bottom:0;mso-position-horizontal:absolute;mso-position-horizontal-relative:page;mso-position-vertical:absolute;mso-position-vertical-relative:page;mso-width-percent:0;mso-height-percent:960;mso-width-relative:page;mso-height-relative:page;v-text-anchor:middle" o:gfxdata="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" fillcolor="#323232 [3215]" stroked="f" strokeweight="2pt">
                     <v:textbox inset="14.4pt,,14.4pt">
                       <w:txbxContent>
                         <w:sdt>
@@ -398,6 +398,7 @@
                             <w:dataBinding w:prefixMappings="xmlns:ns0='http://schemas.openxmlformats.org/package/2006/metadata/core-properties' xmlns:ns1='http://purl.org/dc/elements/1.1/'" w:xpath="/ns0:coreProperties[1]/ns1:subject[1]" w:storeItemID="{6C3C8BC8-F283-45AE-878A-BAB7291924A1}"/>
                             <w:text/>
                           </w:sdtPr>
+                          <w:sdtEndPr/>
                           <w:sdtContent>
                             <w:p>
                               <w:pPr>
@@ -487,7 +488,7 @@
           <w:r>
             <w:fldChar w:fldCharType="separate"/>
           </w:r>
-          <w:hyperlink w:anchor="_Toc78530345" w:history="1">
+          <w:hyperlink w:anchor="_Toc78881462" w:history="1">
             <w:r>
               <w:rPr>
                 <w:rStyle w:val="Hyperlink"/>
@@ -514,7 +515,7 @@
                 <w:noProof/>
                 <w:webHidden/>
               </w:rPr>
-              <w:instrText xml:space="preserve"> PAGEREF _Toc78530345 \h </w:instrText>
+              <w:instrText xml:space="preserve"> PAGEREF _Toc78881462 \h </w:instrText>
             </w:r>
             <w:r>
               <w:rPr>
@@ -556,7 +557,7 @@
               <w:noProof/>
             </w:rPr>
           </w:pPr>
-          <w:hyperlink w:anchor="_Toc78530346" w:history="1">
+          <w:hyperlink w:anchor="_Toc78881463" w:history="1">
             <w:r>
               <w:rPr>
                 <w:rStyle w:val="Hyperlink"/>
@@ -583,7 +584,7 @@
                 <w:noProof/>
                 <w:webHidden/>
               </w:rPr>
-              <w:instrText xml:space="preserve"> PAGEREF _Toc78530346 \h </w:instrText>
+              <w:instrText xml:space="preserve"> PAGEREF _Toc78881463 \h </w:instrText>
             </w:r>
             <w:r>
               <w:rPr>
@@ -625,7 +626,7 @@
               <w:noProof/>
             </w:rPr>
           </w:pPr>
-          <w:hyperlink w:anchor="_Toc78530347" w:history="1">
+          <w:hyperlink w:anchor="_Toc78881464" w:history="1">
             <w:r>
               <w:rPr>
                 <w:rStyle w:val="Hyperlink"/>
@@ -652,7 +653,7 @@
                 <w:noProof/>
                 <w:webHidden/>
               </w:rPr>
-              <w:instrText xml:space="preserve"> PAGEREF _Toc78530347 \h </w:instrText>
+              <w:instrText xml:space="preserve"> PAGEREF _Toc78881464 \h </w:instrText>
             </w:r>
             <w:r>
               <w:rPr>
@@ -694,7 +695,7 @@
               <w:noProof/>
             </w:rPr>
           </w:pPr>
-          <w:hyperlink w:anchor="_Toc78530348" w:history="1">
+          <w:hyperlink w:anchor="_Toc78881465" w:history="1">
             <w:r>
               <w:rPr>
                 <w:rStyle w:val="Hyperlink"/>
@@ -721,7 +722,7 @@
                 <w:noProof/>
                 <w:webHidden/>
               </w:rPr>
-              <w:instrText xml:space="preserve"> PAGEREF _Toc78530348 \h </w:instrText>
+              <w:instrText xml:space="preserve"> PAGEREF _Toc78881465 \h </w:instrText>
             </w:r>
             <w:r>
               <w:rPr>
@@ -763,7 +764,7 @@
               <w:noProof/>
             </w:rPr>
           </w:pPr>
-          <w:hyperlink w:anchor="_Toc78530349" w:history="1">
+          <w:hyperlink w:anchor="_Toc78881466" w:history="1">
             <w:r>
               <w:rPr>
                 <w:rStyle w:val="Hyperlink"/>
@@ -790,7 +791,7 @@
                 <w:noProof/>
                 <w:webHidden/>
               </w:rPr>
-              <w:instrText xml:space="preserve"> PAGEREF _Toc78530349 \h </w:instrText>
+              <w:instrText xml:space="preserve"> PAGEREF _Toc78881466 \h </w:instrText>
             </w:r>
             <w:r>
               <w:rPr>
@@ -832,13 +833,27 @@
               <w:noProof/>
             </w:rPr>
           </w:pPr>
-          <w:hyperlink w:anchor="_Toc78530350" w:history="1">
+          <w:hyperlink w:anchor="_Toc78881467" w:history="1">
             <w:r>
               <w:rPr>
                 <w:rStyle w:val="Hyperlink"/>
                 <w:noProof/>
               </w:rPr>
-              <w:t>Calibrate Helmet</w:t>
+              <w:t>Cali</w:t>
+            </w:r>
+            <w:r>
+              <w:rPr>
+                <w:rStyle w:val="Hyperlink"/>
+                <w:noProof/>
+              </w:rPr>
+              <w:t>b</w:t>
+            </w:r>
+            <w:r>
+              <w:rPr>
+                <w:rStyle w:val="Hyperlink"/>
+                <w:noProof/>
+              </w:rPr>
+              <w:t>rate Helmet</w:t>
             </w:r>
             <w:r>
               <w:rPr>
@@ -859,7 +874,7 @@
                 <w:noProof/>
                 <w:webHidden/>
               </w:rPr>
-              <w:instrText xml:space="preserve"> PAGEREF _Toc78530350 \h </w:instrText>
+              <w:instrText xml:space="preserve"> PAGEREF _Toc78881467 \h </w:instrText>
             </w:r>
             <w:r>
               <w:rPr>
@@ -901,7 +916,7 @@
               <w:noProof/>
             </w:rPr>
           </w:pPr>
-          <w:hyperlink w:anchor="_Toc78530351" w:history="1">
+          <w:hyperlink w:anchor="_Toc78881468" w:history="1">
             <w:r>
               <w:rPr>
                 <w:rStyle w:val="Hyperlink"/>
@@ -928,7 +943,7 @@
                 <w:noProof/>
                 <w:webHidden/>
               </w:rPr>
-              <w:instrText xml:space="preserve"> PAGEREF _Toc78530351 \h </w:instrText>
+              <w:instrText xml:space="preserve"> PAGEREF _Toc78881468 \h </w:instrText>
             </w:r>
             <w:r>
               <w:rPr>
@@ -970,7 +985,7 @@
               <w:noProof/>
             </w:rPr>
           </w:pPr>
-          <w:hyperlink w:anchor="_Toc78530352" w:history="1">
+          <w:hyperlink w:anchor="_Toc78881469" w:history="1">
             <w:r>
               <w:rPr>
                 <w:rStyle w:val="Hyperlink"/>
@@ -997,7 +1012,7 @@
                 <w:noProof/>
                 <w:webHidden/>
               </w:rPr>
-              <w:instrText xml:space="preserve"> PAGEREF _Toc78530352 \h </w:instrText>
+              <w:instrText xml:space="preserve"> PAGEREF _Toc78881469 \h </w:instrText>
             </w:r>
             <w:r>
               <w:rPr>
@@ -1039,7 +1054,7 @@
               <w:noProof/>
             </w:rPr>
           </w:pPr>
-          <w:hyperlink w:anchor="_Toc78530353" w:history="1">
+          <w:hyperlink w:anchor="_Toc78881470" w:history="1">
             <w:r>
               <w:rPr>
                 <w:rStyle w:val="Hyperlink"/>
@@ -1066,7 +1081,7 @@
                 <w:noProof/>
                 <w:webHidden/>
               </w:rPr>
-              <w:instrText xml:space="preserve"> PAGEREF _Toc78530353 \h </w:instrText>
+              <w:instrText xml:space="preserve"> PAGEREF _Toc78881470 \h </w:instrText>
             </w:r>
             <w:r>
               <w:rPr>
@@ -1108,7 +1123,7 @@
               <w:noProof/>
             </w:rPr>
           </w:pPr>
-          <w:hyperlink w:anchor="_Toc78530354" w:history="1">
+          <w:hyperlink w:anchor="_Toc78881471" w:history="1">
             <w:r>
               <w:rPr>
                 <w:rStyle w:val="Hyperlink"/>
@@ -1135,7 +1150,7 @@
                 <w:noProof/>
                 <w:webHidden/>
               </w:rPr>
-              <w:instrText xml:space="preserve"> PAGEREF _Toc78530354 \h </w:instrText>
+              <w:instrText xml:space="preserve"> PAGEREF _Toc78881471 \h </w:instrText>
             </w:r>
             <w:r>
               <w:rPr>
@@ -1177,7 +1192,7 @@
               <w:noProof/>
             </w:rPr>
           </w:pPr>
-          <w:hyperlink w:anchor="_Toc78530355" w:history="1">
+          <w:hyperlink w:anchor="_Toc78881472" w:history="1">
             <w:r>
               <w:rPr>
                 <w:rStyle w:val="Hyperlink"/>
@@ -1204,7 +1219,7 @@
                 <w:noProof/>
                 <w:webHidden/>
               </w:rPr>
-              <w:instrText xml:space="preserve"> PAGEREF _Toc78530355 \h </w:instrText>
+              <w:instrText xml:space="preserve"> PAGEREF _Toc78881472 \h </w:instrText>
             </w:r>
             <w:r>
               <w:rPr>
@@ -1246,7 +1261,7 @@
               <w:noProof/>
             </w:rPr>
           </w:pPr>
-          <w:hyperlink w:anchor="_Toc78530356" w:history="1">
+          <w:hyperlink w:anchor="_Toc78881473" w:history="1">
             <w:r>
               <w:rPr>
                 <w:rStyle w:val="Hyperlink"/>
@@ -1273,7 +1288,7 @@
                 <w:noProof/>
                 <w:webHidden/>
               </w:rPr>
-              <w:instrText xml:space="preserve"> PAGEREF _Toc78530356 \h </w:instrText>
+              <w:instrText xml:space="preserve"> PAGEREF _Toc78881473 \h </w:instrText>
             </w:r>
             <w:r>
               <w:rPr>
@@ -1315,7 +1330,7 @@
               <w:noProof/>
             </w:rPr>
           </w:pPr>
-          <w:hyperlink w:anchor="_Toc78530357" w:history="1">
+          <w:hyperlink w:anchor="_Toc78881474" w:history="1">
             <w:r>
               <w:rPr>
                 <w:rStyle w:val="Hyperlink"/>
@@ -1342,7 +1357,7 @@
                 <w:noProof/>
                 <w:webHidden/>
               </w:rPr>
-              <w:instrText xml:space="preserve"> PAGEREF _Toc78530357 \h </w:instrText>
+              <w:instrText xml:space="preserve"> PAGEREF _Toc78881474 \h </w:instrText>
             </w:r>
             <w:r>
               <w:rPr>
@@ -1384,7 +1399,7 @@
               <w:noProof/>
             </w:rPr>
           </w:pPr>
-          <w:hyperlink w:anchor="_Toc78530358" w:history="1">
+          <w:hyperlink w:anchor="_Toc78881475" w:history="1">
             <w:r>
               <w:rPr>
                 <w:rStyle w:val="Hyperlink"/>
@@ -1411,7 +1426,7 @@
                 <w:noProof/>
                 <w:webHidden/>
               </w:rPr>
-              <w:instrText xml:space="preserve"> PAGEREF _Toc78530358 \h </w:instrText>
+              <w:instrText xml:space="preserve"> PAGEREF _Toc78881475 \h </w:instrText>
             </w:r>
             <w:r>
               <w:rPr>
@@ -1453,7 +1468,7 @@
               <w:noProof/>
             </w:rPr>
           </w:pPr>
-          <w:hyperlink w:anchor="_Toc78530359" w:history="1">
+          <w:hyperlink w:anchor="_Toc78881476" w:history="1">
             <w:r>
               <w:rPr>
                 <w:rStyle w:val="Hyperlink"/>
@@ -1480,7 +1495,7 @@
                 <w:noProof/>
                 <w:webHidden/>
               </w:rPr>
-              <w:instrText xml:space="preserve"> PAGEREF _Toc78530359 \h </w:instrText>
+              <w:instrText xml:space="preserve"> PAGEREF _Toc78881476 \h </w:instrText>
             </w:r>
             <w:r>
               <w:rPr>
@@ -1522,7 +1537,7 @@
               <w:noProof/>
             </w:rPr>
           </w:pPr>
-          <w:hyperlink w:anchor="_Toc78530360" w:history="1">
+          <w:hyperlink w:anchor="_Toc78881477" w:history="1">
             <w:r>
               <w:rPr>
                 <w:rStyle w:val="Hyperlink"/>
@@ -1549,7 +1564,7 @@
                 <w:noProof/>
                 <w:webHidden/>
               </w:rPr>
-              <w:instrText xml:space="preserve"> PAGEREF _Toc78530360 \h </w:instrText>
+              <w:instrText xml:space="preserve"> PAGEREF _Toc78881477 \h </w:instrText>
             </w:r>
             <w:r>
               <w:rPr>
@@ -1591,7 +1606,7 @@
               <w:noProof/>
             </w:rPr>
           </w:pPr>
-          <w:hyperlink w:anchor="_Toc78530361" w:history="1">
+          <w:hyperlink w:anchor="_Toc78881478" w:history="1">
             <w:r>
               <w:rPr>
                 <w:rStyle w:val="Hyperlink"/>
@@ -1618,7 +1633,7 @@
                 <w:noProof/>
                 <w:webHidden/>
               </w:rPr>
-              <w:instrText xml:space="preserve"> PAGEREF _Toc78530361 \h </w:instrText>
+              <w:instrText xml:space="preserve"> PAGEREF _Toc78881478 \h </w:instrText>
             </w:r>
             <w:r>
               <w:rPr>
@@ -1638,7 +1653,7 @@
                 <w:noProof/>
                 <w:webHidden/>
               </w:rPr>
-              <w:t>10</w:t>
+              <w:t>12</w:t>
             </w:r>
             <w:r>
               <w:rPr>
@@ -1660,7 +1675,7 @@
               <w:noProof/>
             </w:rPr>
           </w:pPr>
-          <w:hyperlink w:anchor="_Toc78530362" w:history="1">
+          <w:hyperlink w:anchor="_Toc78881479" w:history="1">
             <w:r>
               <w:rPr>
                 <w:rStyle w:val="Hyperlink"/>
@@ -1687,7 +1702,7 @@
                 <w:noProof/>
                 <w:webHidden/>
               </w:rPr>
-              <w:instrText xml:space="preserve"> PAGEREF _Toc78530362 \h </w:instrText>
+              <w:instrText xml:space="preserve"> PAGEREF _Toc78881479 \h </w:instrText>
             </w:r>
             <w:r>
               <w:rPr>
@@ -1707,7 +1722,7 @@
                 <w:noProof/>
                 <w:webHidden/>
               </w:rPr>
-              <w:t>11</w:t>
+              <w:t>17</w:t>
             </w:r>
             <w:r>
               <w:rPr>
@@ -1729,13 +1744,27 @@
               <w:noProof/>
             </w:rPr>
           </w:pPr>
-          <w:hyperlink w:anchor="_Toc78530363" w:history="1">
+          <w:hyperlink w:anchor="_Toc78881480" w:history="1">
             <w:r>
               <w:rPr>
                 <w:rStyle w:val="Hyperlink"/>
                 <w:noProof/>
               </w:rPr>
-              <w:t>Calibrate Pneumotach</w:t>
+              <w:t>Calibrate Pneumo</w:t>
+            </w:r>
+            <w:r>
+              <w:rPr>
+                <w:rStyle w:val="Hyperlink"/>
+                <w:noProof/>
+              </w:rPr>
+              <w:t>t</w:t>
+            </w:r>
+            <w:r>
+              <w:rPr>
+                <w:rStyle w:val="Hyperlink"/>
+                <w:noProof/>
+              </w:rPr>
+              <w:t>ach</w:t>
             </w:r>
             <w:r>
               <w:rPr>
@@ -1756,7 +1785,7 @@
                 <w:noProof/>
                 <w:webHidden/>
               </w:rPr>
-              <w:instrText xml:space="preserve"> PAGEREF _Toc78530363 \h </w:instrText>
+              <w:instrText xml:space="preserve"> PAGEREF _Toc78881480 \h </w:instrText>
             </w:r>
             <w:r>
               <w:rPr>
@@ -1776,7 +1805,7 @@
                 <w:noProof/>
                 <w:webHidden/>
               </w:rPr>
-              <w:t>11</w:t>
+              <w:t>17</w:t>
             </w:r>
             <w:r>
               <w:rPr>
@@ -1798,13 +1827,27 @@
               <w:noProof/>
             </w:rPr>
           </w:pPr>
-          <w:hyperlink w:anchor="_Toc78530364" w:history="1">
+          <w:hyperlink w:anchor="_Toc78881481" w:history="1">
             <w:r>
               <w:rPr>
                 <w:rStyle w:val="Hyperlink"/>
                 <w:noProof/>
               </w:rPr>
-              <w:t>Calibrate Helmet</w:t>
+              <w:t>Calibra</w:t>
+            </w:r>
+            <w:r>
+              <w:rPr>
+                <w:rStyle w:val="Hyperlink"/>
+                <w:noProof/>
+              </w:rPr>
+              <w:t>t</w:t>
+            </w:r>
+            <w:r>
+              <w:rPr>
+                <w:rStyle w:val="Hyperlink"/>
+                <w:noProof/>
+              </w:rPr>
+              <w:t>e Helmet</w:t>
             </w:r>
             <w:r>
               <w:rPr>
@@ -1825,7 +1868,7 @@
                 <w:noProof/>
                 <w:webHidden/>
               </w:rPr>
-              <w:instrText xml:space="preserve"> PAGEREF _Toc78530364 \h </w:instrText>
+              <w:instrText xml:space="preserve"> PAGEREF _Toc78881481 \h </w:instrText>
             </w:r>
             <w:r>
               <w:rPr>
@@ -1845,7 +1888,7 @@
                 <w:noProof/>
                 <w:webHidden/>
               </w:rPr>
-              <w:t>11</w:t>
+              <w:t>18</w:t>
             </w:r>
             <w:r>
               <w:rPr>
@@ -1867,7 +1910,7 @@
               <w:noProof/>
             </w:rPr>
           </w:pPr>
-          <w:hyperlink w:anchor="_Toc78530365" w:history="1">
+          <w:hyperlink w:anchor="_Toc78881482" w:history="1">
             <w:r>
               <w:rPr>
                 <w:rStyle w:val="Hyperlink"/>
@@ -1894,7 +1937,7 @@
                 <w:noProof/>
                 <w:webHidden/>
               </w:rPr>
-              <w:instrText xml:space="preserve"> PAGEREF _Toc78530365 \h </w:instrText>
+              <w:instrText xml:space="preserve"> PAGEREF _Toc78881482 \h </w:instrText>
             </w:r>
             <w:r>
               <w:rPr>
@@ -1914,7 +1957,7 @@
                 <w:noProof/>
                 <w:webHidden/>
               </w:rPr>
-              <w:t>11</w:t>
+              <w:t>18</w:t>
             </w:r>
             <w:r>
               <w:rPr>
@@ -1936,7 +1979,7 @@
               <w:noProof/>
             </w:rPr>
           </w:pPr>
-          <w:hyperlink w:anchor="_Toc78530366" w:history="1">
+          <w:hyperlink w:anchor="_Toc78881483" w:history="1">
             <w:r>
               <w:rPr>
                 <w:rStyle w:val="Hyperlink"/>
@@ -1963,7 +2006,7 @@
                 <w:noProof/>
                 <w:webHidden/>
               </w:rPr>
-              <w:instrText xml:space="preserve"> PAGEREF _Toc78530366 \h </w:instrText>
+              <w:instrText xml:space="preserve"> PAGEREF _Toc78881483 \h </w:instrText>
             </w:r>
             <w:r>
               <w:rPr>
@@ -1983,7 +2026,7 @@
                 <w:noProof/>
                 <w:webHidden/>
               </w:rPr>
-              <w:t>11</w:t>
+              <w:t>18</w:t>
             </w:r>
             <w:r>
               <w:rPr>
@@ -2005,7 +2048,7 @@
               <w:noProof/>
             </w:rPr>
           </w:pPr>
-          <w:hyperlink w:anchor="_Toc78530367" w:history="1">
+          <w:hyperlink w:anchor="_Toc78881484" w:history="1">
             <w:r>
               <w:rPr>
                 <w:rStyle w:val="Hyperlink"/>
@@ -2032,7 +2075,7 @@
                 <w:noProof/>
                 <w:webHidden/>
               </w:rPr>
-              <w:instrText xml:space="preserve"> PAGEREF _Toc78530367 \h </w:instrText>
+              <w:instrText xml:space="preserve"> PAGEREF _Toc78881484 \h </w:instrText>
             </w:r>
             <w:r>
               <w:rPr>
@@ -2052,7 +2095,7 @@
                 <w:noProof/>
                 <w:webHidden/>
               </w:rPr>
-              <w:t>11</w:t>
+              <w:t>18</w:t>
             </w:r>
             <w:r>
               <w:rPr>
@@ -2074,7 +2117,7 @@
               <w:noProof/>
             </w:rPr>
           </w:pPr>
-          <w:hyperlink w:anchor="_Toc78530368" w:history="1">
+          <w:hyperlink w:anchor="_Toc78881485" w:history="1">
             <w:r>
               <w:rPr>
                 <w:rStyle w:val="Hyperlink"/>
@@ -2101,7 +2144,7 @@
                 <w:noProof/>
                 <w:webHidden/>
               </w:rPr>
-              <w:instrText xml:space="preserve"> PAGEREF _Toc78530368 \h </w:instrText>
+              <w:instrText xml:space="preserve"> PAGEREF _Toc78881485 \h </w:instrText>
             </w:r>
             <w:r>
               <w:rPr>
@@ -2121,7 +2164,7 @@
                 <w:noProof/>
                 <w:webHidden/>
               </w:rPr>
-              <w:t>11</w:t>
+              <w:t>18</w:t>
             </w:r>
             <w:r>
               <w:rPr>
@@ -2143,7 +2186,7 @@
               <w:noProof/>
             </w:rPr>
           </w:pPr>
-          <w:hyperlink w:anchor="_Toc78530369" w:history="1">
+          <w:hyperlink w:anchor="_Toc78881486" w:history="1">
             <w:r>
               <w:rPr>
                 <w:rStyle w:val="Hyperlink"/>
@@ -2170,7 +2213,7 @@
                 <w:noProof/>
                 <w:webHidden/>
               </w:rPr>
-              <w:instrText xml:space="preserve"> PAGEREF _Toc78530369 \h </w:instrText>
+              <w:instrText xml:space="preserve"> PAGEREF _Toc78881486 \h </w:instrText>
             </w:r>
             <w:r>
               <w:rPr>
@@ -2190,7 +2233,7 @@
                 <w:noProof/>
                 <w:webHidden/>
               </w:rPr>
-              <w:t>11</w:t>
+              <w:t>18</w:t>
             </w:r>
             <w:r>
               <w:rPr>
@@ -2212,7 +2255,7 @@
               <w:noProof/>
             </w:rPr>
           </w:pPr>
-          <w:hyperlink w:anchor="_Toc78530370" w:history="1">
+          <w:hyperlink w:anchor="_Toc78881487" w:history="1">
             <w:r>
               <w:rPr>
                 <w:rStyle w:val="Hyperlink"/>
@@ -2239,7 +2282,7 @@
                 <w:noProof/>
                 <w:webHidden/>
               </w:rPr>
-              <w:instrText xml:space="preserve"> PAGEREF _Toc78530370 \h </w:instrText>
+              <w:instrText xml:space="preserve"> PAGEREF _Toc78881487 \h </w:instrText>
             </w:r>
             <w:r>
               <w:rPr>
@@ -2259,7 +2302,7 @@
                 <w:noProof/>
                 <w:webHidden/>
               </w:rPr>
-              <w:t>11</w:t>
+              <w:t>18</w:t>
             </w:r>
             <w:r>
               <w:rPr>
@@ -2281,7 +2324,7 @@
               <w:noProof/>
             </w:rPr>
           </w:pPr>
-          <w:hyperlink w:anchor="_Toc78530371" w:history="1">
+          <w:hyperlink w:anchor="_Toc78881488" w:history="1">
             <w:r>
               <w:rPr>
                 <w:rStyle w:val="Hyperlink"/>
@@ -2308,7 +2351,7 @@
                 <w:noProof/>
                 <w:webHidden/>
               </w:rPr>
-              <w:instrText xml:space="preserve"> PAGEREF _Toc78530371 \h </w:instrText>
+              <w:instrText xml:space="preserve"> PAGEREF _Toc78881488 \h </w:instrText>
             </w:r>
             <w:r>
               <w:rPr>
@@ -2328,7 +2371,7 @@
                 <w:noProof/>
                 <w:webHidden/>
               </w:rPr>
-              <w:t>11</w:t>
+              <w:t>18</w:t>
             </w:r>
             <w:r>
               <w:rPr>
@@ -2350,7 +2393,7 @@
               <w:noProof/>
             </w:rPr>
           </w:pPr>
-          <w:hyperlink w:anchor="_Toc78530372" w:history="1">
+          <w:hyperlink w:anchor="_Toc78881489" w:history="1">
             <w:r>
               <w:rPr>
                 <w:rStyle w:val="Hyperlink"/>
@@ -2377,7 +2420,7 @@
                 <w:noProof/>
                 <w:webHidden/>
               </w:rPr>
-              <w:instrText xml:space="preserve"> PAGEREF _Toc78530372 \h </w:instrText>
+              <w:instrText xml:space="preserve"> PAGEREF _Toc78881489 \h </w:instrText>
             </w:r>
             <w:r>
               <w:rPr>
@@ -2397,7 +2440,7 @@
                 <w:noProof/>
                 <w:webHidden/>
               </w:rPr>
-              <w:t>11</w:t>
+              <w:t>19</w:t>
             </w:r>
             <w:r>
               <w:rPr>
@@ -2419,7 +2462,7 @@
               <w:noProof/>
             </w:rPr>
           </w:pPr>
-          <w:hyperlink w:anchor="_Toc78530373" w:history="1">
+          <w:hyperlink w:anchor="_Toc78881490" w:history="1">
             <w:r>
               <w:rPr>
                 <w:rStyle w:val="Hyperlink"/>
@@ -2446,7 +2489,7 @@
                 <w:noProof/>
                 <w:webHidden/>
               </w:rPr>
-              <w:instrText xml:space="preserve"> PAGEREF _Toc78530373 \h </w:instrText>
+              <w:instrText xml:space="preserve"> PAGEREF _Toc78881490 \h </w:instrText>
             </w:r>
             <w:r>
               <w:rPr>
@@ -2466,7 +2509,7 @@
                 <w:noProof/>
                 <w:webHidden/>
               </w:rPr>
-              <w:t>11</w:t>
+              <w:t>19</w:t>
             </w:r>
             <w:r>
               <w:rPr>
@@ -2488,7 +2531,7 @@
               <w:noProof/>
             </w:rPr>
           </w:pPr>
-          <w:hyperlink w:anchor="_Toc78530374" w:history="1">
+          <w:hyperlink w:anchor="_Toc78881491" w:history="1">
             <w:r>
               <w:rPr>
                 <w:rStyle w:val="Hyperlink"/>
@@ -2515,7 +2558,7 @@
                 <w:noProof/>
                 <w:webHidden/>
               </w:rPr>
-              <w:instrText xml:space="preserve"> PAGEREF _Toc78530374 \h </w:instrText>
+              <w:instrText xml:space="preserve"> PAGEREF _Toc78881491 \h </w:instrText>
             </w:r>
             <w:r>
               <w:rPr>
@@ -2535,7 +2578,7 @@
                 <w:noProof/>
                 <w:webHidden/>
               </w:rPr>
-              <w:t>11</w:t>
+              <w:t>19</w:t>
             </w:r>
             <w:r>
               <w:rPr>
@@ -2557,7 +2600,7 @@
               <w:noProof/>
             </w:rPr>
           </w:pPr>
-          <w:hyperlink w:anchor="_Toc78530375" w:history="1">
+          <w:hyperlink w:anchor="_Toc78881492" w:history="1">
             <w:r>
               <w:rPr>
                 <w:rStyle w:val="Hyperlink"/>
@@ -2584,7 +2627,7 @@
                 <w:noProof/>
                 <w:webHidden/>
               </w:rPr>
-              <w:instrText xml:space="preserve"> PAGEREF _Toc78530375 \h </w:instrText>
+              <w:instrText xml:space="preserve"> PAGEREF _Toc78881492 \h </w:instrText>
             </w:r>
             <w:r>
               <w:rPr>
@@ -2604,7 +2647,7 @@
                 <w:noProof/>
                 <w:webHidden/>
               </w:rPr>
-              <w:t>13</w:t>
+              <w:t>20</w:t>
             </w:r>
             <w:r>
               <w:rPr>
@@ -2626,7 +2669,7 @@
               <w:noProof/>
             </w:rPr>
           </w:pPr>
-          <w:hyperlink w:anchor="_Toc78530376" w:history="1">
+          <w:hyperlink w:anchor="_Toc78881493" w:history="1">
             <w:r>
               <w:rPr>
                 <w:rStyle w:val="Hyperlink"/>
@@ -2653,7 +2696,7 @@
                 <w:noProof/>
                 <w:webHidden/>
               </w:rPr>
-              <w:instrText xml:space="preserve"> PAGEREF _Toc78530376 \h </w:instrText>
+              <w:instrText xml:space="preserve"> PAGEREF _Toc78881493 \h </w:instrText>
             </w:r>
             <w:r>
               <w:rPr>
@@ -2673,7 +2716,7 @@
                 <w:noProof/>
                 <w:webHidden/>
               </w:rPr>
-              <w:t>14</w:t>
+              <w:t>21</w:t>
             </w:r>
             <w:r>
               <w:rPr>
@@ -2695,7 +2738,7 @@
               <w:noProof/>
             </w:rPr>
           </w:pPr>
-          <w:hyperlink w:anchor="_Toc78530377" w:history="1">
+          <w:hyperlink w:anchor="_Toc78881494" w:history="1">
             <w:r>
               <w:rPr>
                 <w:rStyle w:val="Hyperlink"/>
@@ -2722,7 +2765,7 @@
                 <w:noProof/>
                 <w:webHidden/>
               </w:rPr>
-              <w:instrText xml:space="preserve"> PAGEREF _Toc78530377 \h </w:instrText>
+              <w:instrText xml:space="preserve"> PAGEREF _Toc78881494 \h </w:instrText>
             </w:r>
             <w:r>
               <w:rPr>
@@ -2742,7 +2785,7 @@
                 <w:noProof/>
                 <w:webHidden/>
               </w:rPr>
-              <w:t>15</w:t>
+              <w:t>22</w:t>
             </w:r>
             <w:r>
               <w:rPr>
@@ -2764,7 +2807,7 @@
               <w:noProof/>
             </w:rPr>
           </w:pPr>
-          <w:hyperlink w:anchor="_Toc78530378" w:history="1">
+          <w:hyperlink w:anchor="_Toc78881495" w:history="1">
             <w:r>
               <w:rPr>
                 <w:rStyle w:val="Hyperlink"/>
@@ -2791,7 +2834,7 @@
                 <w:noProof/>
                 <w:webHidden/>
               </w:rPr>
-              <w:instrText xml:space="preserve"> PAGEREF _Toc78530378 \h </w:instrText>
+              <w:instrText xml:space="preserve"> PAGEREF _Toc78881495 \h </w:instrText>
             </w:r>
             <w:r>
               <w:rPr>
@@ -2811,7 +2854,7 @@
                 <w:noProof/>
                 <w:webHidden/>
               </w:rPr>
-              <w:t>16</w:t>
+              <w:t>23</w:t>
             </w:r>
             <w:r>
               <w:rPr>
@@ -2833,7 +2876,7 @@
               <w:noProof/>
             </w:rPr>
           </w:pPr>
-          <w:hyperlink w:anchor="_Toc78530379" w:history="1">
+          <w:hyperlink w:anchor="_Toc78881496" w:history="1">
             <w:r>
               <w:rPr>
                 <w:rStyle w:val="Hyperlink"/>
@@ -2860,7 +2903,7 @@
                 <w:noProof/>
                 <w:webHidden/>
               </w:rPr>
-              <w:instrText xml:space="preserve"> PAGEREF _Toc78530379 \h </w:instrText>
+              <w:instrText xml:space="preserve"> PAGEREF _Toc78881496 \h </w:instrText>
             </w:r>
             <w:r>
               <w:rPr>
@@ -2880,7 +2923,7 @@
                 <w:noProof/>
                 <w:webHidden/>
               </w:rPr>
-              <w:t>16</w:t>
+              <w:t>23</w:t>
             </w:r>
             <w:r>
               <w:rPr>
@@ -2902,7 +2945,7 @@
               <w:noProof/>
             </w:rPr>
           </w:pPr>
-          <w:hyperlink w:anchor="_Toc78530380" w:history="1">
+          <w:hyperlink w:anchor="_Toc78881497" w:history="1">
             <w:r>
               <w:rPr>
                 <w:rStyle w:val="Hyperlink"/>
@@ -2929,7 +2972,7 @@
                 <w:noProof/>
                 <w:webHidden/>
               </w:rPr>
-              <w:instrText xml:space="preserve"> PAGEREF _Toc78530380 \h </w:instrText>
+              <w:instrText xml:space="preserve"> PAGEREF _Toc78881497 \h </w:instrText>
             </w:r>
             <w:r>
               <w:rPr>
@@ -2949,7 +2992,7 @@
                 <w:noProof/>
                 <w:webHidden/>
               </w:rPr>
-              <w:t>16</w:t>
+              <w:t>23</w:t>
             </w:r>
             <w:r>
               <w:rPr>
@@ -2990,7 +3033,7 @@
       <w:pPr>
         <w:pStyle w:val="Heading1"/>
       </w:pPr>
-      <w:bookmarkStart w:id="0" w:name="_Toc78530345"/>
+      <w:bookmarkStart w:id="0" w:name="_Toc78881462"/>
       <w:r>
         <w:lastRenderedPageBreak/>
         <w:t>Master Aero Program</w:t>
@@ -3021,7 +3064,7 @@
       <w:pPr>
         <w:pStyle w:val="Heading2"/>
       </w:pPr>
-      <w:bookmarkStart w:id="1" w:name="_Toc78530346"/>
+      <w:bookmarkStart w:id="1" w:name="_Toc78881463"/>
       <w:r>
         <w:t>Front Panel Guide</w:t>
       </w:r>
@@ -3031,7 +3074,7 @@
       <w:pPr>
         <w:pStyle w:val="Heading3"/>
       </w:pPr>
-      <w:bookmarkStart w:id="2" w:name="_Toc78530347"/>
+      <w:bookmarkStart w:id="2" w:name="_Toc78881464"/>
       <w:r>
         <w:t>Main Menu</w:t>
       </w:r>
@@ -3192,7 +3235,7 @@
       <w:pPr>
         <w:pStyle w:val="Heading3"/>
       </w:pPr>
-      <w:bookmarkStart w:id="3" w:name="_Toc78530348"/>
+      <w:bookmarkStart w:id="3" w:name="_Toc78881465"/>
       <w:r>
         <w:t>Collect Data</w:t>
       </w:r>
@@ -3661,7 +3704,7 @@
       <w:pPr>
         <w:pStyle w:val="Heading3"/>
       </w:pPr>
-      <w:bookmarkStart w:id="4" w:name="_Toc78530349"/>
+      <w:bookmarkStart w:id="4" w:name="_Toc78881466"/>
       <w:r>
         <w:t>Calibrate Pneumotach</w:t>
       </w:r>
@@ -3747,7 +3790,7 @@
       <w:pPr>
         <w:pStyle w:val="Heading3"/>
       </w:pPr>
-      <w:bookmarkStart w:id="5" w:name="_Toc78530350"/>
+      <w:bookmarkStart w:id="5" w:name="_Toc78881467"/>
       <w:r>
         <w:t>Calibrate Helmet</w:t>
       </w:r>
@@ -3858,7 +3901,7 @@
       <w:pPr>
         <w:pStyle w:val="Heading3"/>
       </w:pPr>
-      <w:bookmarkStart w:id="6" w:name="_Toc78530351"/>
+      <w:bookmarkStart w:id="6" w:name="_Toc78881468"/>
       <w:r>
         <w:rPr>
           <w:noProof/>
@@ -3955,7 +3998,7 @@
       <w:pPr>
         <w:pStyle w:val="Heading3"/>
       </w:pPr>
-      <w:bookmarkStart w:id="7" w:name="_Toc78530352"/>
+      <w:bookmarkStart w:id="7" w:name="_Toc78881469"/>
       <w:r>
         <w:t>Calibrate SPL</w:t>
       </w:r>
@@ -4053,7 +4096,7 @@
       <w:pPr>
         <w:pStyle w:val="Heading3"/>
       </w:pPr>
-      <w:bookmarkStart w:id="8" w:name="_Toc78530353"/>
+      <w:bookmarkStart w:id="8" w:name="_Toc78881470"/>
       <w:r>
         <w:t>Extract Data from Text Files</w:t>
       </w:r>
@@ -4204,7 +4247,7 @@
       <w:pPr>
         <w:pStyle w:val="Heading3"/>
       </w:pPr>
-      <w:bookmarkStart w:id="9" w:name="_Toc78530354"/>
+      <w:bookmarkStart w:id="9" w:name="_Toc78881471"/>
       <w:r>
         <w:lastRenderedPageBreak/>
         <w:t>Extract Fundamental Frequency</w:t>
@@ -4477,7 +4520,7 @@
       <w:pPr>
         <w:pStyle w:val="Heading3"/>
       </w:pPr>
-      <w:bookmarkStart w:id="10" w:name="_Toc78530355"/>
+      <w:bookmarkStart w:id="10" w:name="_Toc78881472"/>
       <w:r>
         <w:t>Analyze Data</w:t>
       </w:r>
@@ -4505,7 +4548,7 @@
       <w:pPr>
         <w:pStyle w:val="Heading3"/>
       </w:pPr>
-      <w:bookmarkStart w:id="11" w:name="_Toc78530356"/>
+      <w:bookmarkStart w:id="11" w:name="_Toc78881473"/>
       <w:r>
         <w:lastRenderedPageBreak/>
         <w:t>Data Clipper</w:t>
@@ -4692,7 +4735,7 @@
       <w:pPr>
         <w:pStyle w:val="Heading3"/>
       </w:pPr>
-      <w:bookmarkStart w:id="12" w:name="_Toc78530357"/>
+      <w:bookmarkStart w:id="12" w:name="_Toc78881474"/>
       <w:r>
         <w:t>Fix LVMs</w:t>
       </w:r>
@@ -4843,7 +4886,7 @@
       <w:pPr>
         <w:pStyle w:val="Heading3"/>
       </w:pPr>
-      <w:bookmarkStart w:id="13" w:name="_Toc78530358"/>
+      <w:bookmarkStart w:id="13" w:name="_Toc78881475"/>
       <w:r>
         <w:lastRenderedPageBreak/>
         <w:t>Submit Error/Request</w:t>
@@ -4939,7 +4982,7 @@
       <w:pPr>
         <w:pStyle w:val="Heading2"/>
       </w:pPr>
-      <w:bookmarkStart w:id="14" w:name="_Toc78530359"/>
+      <w:bookmarkStart w:id="14" w:name="_Toc78881476"/>
       <w:r>
         <w:t>Block Diagram</w:t>
       </w:r>
@@ -4954,7 +4997,7 @@
       <w:pPr>
         <w:pStyle w:val="Heading3"/>
       </w:pPr>
-      <w:bookmarkStart w:id="15" w:name="_Toc78530360"/>
+      <w:bookmarkStart w:id="15" w:name="_Toc78881477"/>
       <w:r>
         <w:t>Main Menu</w:t>
       </w:r>
@@ -5573,7 +5616,7 @@
       <w:pPr>
         <w:pStyle w:val="Heading3"/>
       </w:pPr>
-      <w:bookmarkStart w:id="16" w:name="_Toc78530361"/>
+      <w:bookmarkStart w:id="16" w:name="_Toc78881478"/>
       <w:r>
         <w:t>Aerodyanmics Collection</w:t>
       </w:r>
@@ -6511,9 +6554,14 @@
       <w:pPr>
         <w:pStyle w:val="Heading6"/>
       </w:pPr>
+      <w:bookmarkStart w:id="17" w:name="_Calibrate_SPL_SubVI"/>
+      <w:bookmarkEnd w:id="17"/>
       <w:r>
         <w:lastRenderedPageBreak/>
-        <w:t>SPL Calculator (2) SubVI</w:t>
+        <w:t>Calibrate SPL</w:t>
+      </w:r>
+      <w:r>
+        <w:t xml:space="preserve"> SubVI</w:t>
       </w:r>
     </w:p>
     <w:p>
@@ -7019,12 +7067,12 @@
       <w:pPr>
         <w:pStyle w:val="Heading3"/>
       </w:pPr>
-      <w:bookmarkStart w:id="17" w:name="_Toc78530362"/>
+      <w:bookmarkStart w:id="18" w:name="_Toc78881479"/>
       <w:r>
         <w:lastRenderedPageBreak/>
         <w:t>Randomize Tasks</w:t>
       </w:r>
-      <w:bookmarkEnd w:id="17"/>
+      <w:bookmarkEnd w:id="18"/>
     </w:p>
     <w:p>
       <w:r>
@@ -7110,11 +7158,13 @@
       <w:pPr>
         <w:pStyle w:val="Heading3"/>
       </w:pPr>
-      <w:bookmarkStart w:id="18" w:name="_Toc78530363"/>
+      <w:bookmarkStart w:id="19" w:name="_Toc78881480"/>
+      <w:bookmarkStart w:id="20" w:name="_Calibrate_Pneumotach"/>
+      <w:bookmarkEnd w:id="20"/>
       <w:r>
         <w:t>Calibrate Pneumotach</w:t>
       </w:r>
-      <w:bookmarkEnd w:id="18"/>
+      <w:bookmarkEnd w:id="19"/>
     </w:p>
     <w:p>
       <w:r>
@@ -7528,108 +7578,1258 @@
         <w:t>Undo Add</w:t>
       </w:r>
       <w:r>
-        <w:t xml:space="preserve"> button is pressed. This removes the most recently added data point from the press and flow arrays.</w:t>
+        <w:t xml:space="preserve"> button is pressed. This removes the most recently added data point from the press</w:t>
+      </w:r>
+      <w:r>
+        <w:t>ure</w:t>
+      </w:r>
+      <w:r>
+        <w:t xml:space="preserve"> and flow arrays.</w:t>
+      </w:r>
+      <w:r>
+        <w:t xml:space="preserve"> </w:t>
+      </w:r>
+      <w:r>
+        <w:t>Once the user is done calibrating</w:t>
+      </w:r>
+      <w:r>
+        <w:t>, the flow array is run through a spline curve interpolation VI and the pressure intercepts are averaged.</w:t>
+      </w:r>
+    </w:p>
+    <w:p>
+      <w:r>
+        <w:drawing>
+          <wp:anchor distT="0" distB="0" distL="114300" distR="114300" simplePos="0" relativeHeight="251734016" behindDoc="0" locked="0" layoutInCell="1" allowOverlap="1" wp14:anchorId="1DF6BD94" wp14:editId="04A59106">
+            <wp:simplePos x="0" y="0"/>
+            <wp:positionH relativeFrom="margin">
+              <wp:align>right</wp:align>
+            </wp:positionH>
+            <wp:positionV relativeFrom="paragraph">
+              <wp:posOffset>1067358</wp:posOffset>
+            </wp:positionV>
+            <wp:extent cx="5943600" cy="897255"/>
+            <wp:effectExtent l="0" t="0" r="0" b="0"/>
+            <wp:wrapTopAndBottom/>
+            <wp:docPr id="34" name="Picture 34" descr="A picture containing diagram&#10;&#10;Description automatically generated"/>
+            <wp:cNvGraphicFramePr>
+              <a:graphicFrameLocks xmlns:a="http://schemas.openxmlformats.org/drawingml/2006/main" noChangeAspect="1"/>
+            </wp:cNvGraphicFramePr>
+            <a:graphic xmlns:a="http://schemas.openxmlformats.org/drawingml/2006/main">
+              <a:graphicData uri="http://schemas.openxmlformats.org/drawingml/2006/picture">
+                <pic:pic xmlns:pic="http://schemas.openxmlformats.org/drawingml/2006/picture">
+                  <pic:nvPicPr>
+                    <pic:cNvPr id="34" name="Picture 34" descr="A picture containing diagram&#10;&#10;Description automatically generated"/>
+                    <pic:cNvPicPr/>
+                  </pic:nvPicPr>
+                  <pic:blipFill>
+                    <a:blip r:embed="rId37">
+                      <a:extLst>
+                        <a:ext uri="{28A0092B-C50C-407E-A947-70E740481C1C}">
+                          <a14:useLocalDpi xmlns:a14="http://schemas.microsoft.com/office/drawing/2010/main" val="0"/>
+                        </a:ext>
+                      </a:extLst>
+                    </a:blip>
+                    <a:stretch>
+                      <a:fillRect/>
+                    </a:stretch>
+                  </pic:blipFill>
+                  <pic:spPr>
+                    <a:xfrm>
+                      <a:off x="0" y="0"/>
+                      <a:ext cx="5943600" cy="897255"/>
+                    </a:xfrm>
+                    <a:prstGeom prst="rect">
+                      <a:avLst/>
+                    </a:prstGeom>
+                  </pic:spPr>
+                </pic:pic>
+              </a:graphicData>
+            </a:graphic>
+          </wp:anchor>
+        </w:drawing>
+      </w:r>
+      <w:r>
+        <w:rPr>
+          <w:noProof/>
+        </w:rPr>
+        <w:drawing>
+          <wp:anchor distT="0" distB="0" distL="114300" distR="114300" simplePos="0" relativeHeight="251732992" behindDoc="0" locked="0" layoutInCell="1" allowOverlap="1" wp14:anchorId="52D6F2DB" wp14:editId="3CAEBBCB">
+            <wp:simplePos x="0" y="0"/>
+            <wp:positionH relativeFrom="margin">
+              <wp:align>right</wp:align>
+            </wp:positionH>
+            <wp:positionV relativeFrom="paragraph">
+              <wp:posOffset>5384</wp:posOffset>
+            </wp:positionV>
+            <wp:extent cx="1885950" cy="981075"/>
+            <wp:effectExtent l="0" t="0" r="0" b="9525"/>
+            <wp:wrapSquare wrapText="bothSides"/>
+            <wp:docPr id="32" name="Picture 32" descr="A picture containing qr code&#10;&#10;Description automatically generated"/>
+            <wp:cNvGraphicFramePr>
+              <a:graphicFrameLocks xmlns:a="http://schemas.openxmlformats.org/drawingml/2006/main" noChangeAspect="1"/>
+            </wp:cNvGraphicFramePr>
+            <a:graphic xmlns:a="http://schemas.openxmlformats.org/drawingml/2006/main">
+              <a:graphicData uri="http://schemas.openxmlformats.org/drawingml/2006/picture">
+                <pic:pic xmlns:pic="http://schemas.openxmlformats.org/drawingml/2006/picture">
+                  <pic:nvPicPr>
+                    <pic:cNvPr id="32" name="Picture 32" descr="A picture containing qr code&#10;&#10;Description automatically generated"/>
+                    <pic:cNvPicPr/>
+                  </pic:nvPicPr>
+                  <pic:blipFill>
+                    <a:blip r:embed="rId38">
+                      <a:extLst>
+                        <a:ext uri="{28A0092B-C50C-407E-A947-70E740481C1C}">
+                          <a14:useLocalDpi xmlns:a14="http://schemas.microsoft.com/office/drawing/2010/main" val="0"/>
+                        </a:ext>
+                      </a:extLst>
+                    </a:blip>
+                    <a:stretch>
+                      <a:fillRect/>
+                    </a:stretch>
+                  </pic:blipFill>
+                  <pic:spPr>
+                    <a:xfrm>
+                      <a:off x="0" y="0"/>
+                      <a:ext cx="1885950" cy="981075"/>
+                    </a:xfrm>
+                    <a:prstGeom prst="rect">
+                      <a:avLst/>
+                    </a:prstGeom>
+                  </pic:spPr>
+                </pic:pic>
+              </a:graphicData>
+            </a:graphic>
+          </wp:anchor>
+        </w:drawing>
+      </w:r>
+      <w:r>
+        <w:t xml:space="preserve">Next, the data needs to be saved into the appropriate text files. To do this, the base folder needs to be located (the same thing occurs in the first step of the Aerodynamics Collection VI). From here, a path is built to the </w:t>
+      </w:r>
+      <w:r>
+        <w:rPr>
+          <w:i/>
+          <w:iCs/>
+        </w:rPr>
+        <w:t>Calibration .txt files</w:t>
+      </w:r>
+      <w:r>
+        <w:t xml:space="preserve"> folder, then the </w:t>
+      </w:r>
+      <w:r>
+        <w:rPr>
+          <w:i/>
+          <w:iCs/>
+        </w:rPr>
+        <w:t>Calibration Values.txt</w:t>
+      </w:r>
+      <w:r>
+        <w:t xml:space="preserve"> file.</w:t>
+      </w:r>
+    </w:p>
+    <w:p>
+      <w:pPr>
+        <w:pStyle w:val="ListParagraph"/>
+        <w:numPr>
+          <w:ilvl w:val="0"/>
+          <w:numId w:val="29"/>
+        </w:numPr>
+      </w:pPr>
+      <w:r>
+        <w:t>The File/Directory Info VI finds the old calibration file and outputs the timestamp of the last time it was modified (this should be the same as when it was created).</w:t>
+      </w:r>
+    </w:p>
+    <w:p>
+      <w:pPr>
+        <w:pStyle w:val="ListParagraph"/>
+        <w:numPr>
+          <w:ilvl w:val="0"/>
+          <w:numId w:val="29"/>
+        </w:numPr>
+      </w:pPr>
+      <w:r>
+        <w:t>The Get Time/Date String VI converts the timestamp to an abbreviated date string.</w:t>
+      </w:r>
+    </w:p>
+    <w:p>
+      <w:pPr>
+        <w:pStyle w:val="ListParagraph"/>
+        <w:numPr>
+          <w:ilvl w:val="0"/>
+          <w:numId w:val="29"/>
+        </w:numPr>
+      </w:pPr>
+      <w:r>
+        <w:t xml:space="preserve">With the Concatenate String function, a new file name is created for the old calibration file called </w:t>
+      </w:r>
+      <w:r>
+        <w:rPr>
+          <w:i/>
+          <w:iCs/>
+        </w:rPr>
+        <w:t xml:space="preserve">Calibration </w:t>
+      </w:r>
+      <w:proofErr w:type="spellStart"/>
+      <w:r>
+        <w:rPr>
+          <w:i/>
+          <w:iCs/>
+        </w:rPr>
+        <w:t>Values_Day</w:t>
+      </w:r>
+      <w:proofErr w:type="spellEnd"/>
+      <w:r>
+        <w:rPr>
+          <w:i/>
+          <w:iCs/>
+        </w:rPr>
+        <w:t>, Month DD, YYYY.txt</w:t>
+      </w:r>
+      <w:r>
+        <w:rPr>
+          <w:i/>
+          <w:iCs/>
+        </w:rPr>
+        <w:t>.</w:t>
+      </w:r>
+    </w:p>
+    <w:p>
+      <w:pPr>
+        <w:pStyle w:val="ListParagraph"/>
+        <w:numPr>
+          <w:ilvl w:val="0"/>
+          <w:numId w:val="29"/>
+        </w:numPr>
+      </w:pPr>
+      <w:r>
+        <w:t xml:space="preserve">A new path is built for the old calibration file. It is now in the </w:t>
+      </w:r>
+      <w:r>
+        <w:rPr>
+          <w:i/>
+          <w:iCs/>
+        </w:rPr>
+        <w:t>Old</w:t>
+      </w:r>
+      <w:r>
+        <w:rPr>
+          <w:i/>
+          <w:iCs/>
+        </w:rPr>
+        <w:t xml:space="preserve"> Calibrations</w:t>
+      </w:r>
+      <w:r>
+        <w:t xml:space="preserve"> folder, within the </w:t>
+      </w:r>
+      <w:r>
+        <w:rPr>
+          <w:i/>
+          <w:iCs/>
+        </w:rPr>
+        <w:t>Calibration ,txt files</w:t>
+      </w:r>
+      <w:r>
+        <w:t xml:space="preserve"> folder.</w:t>
+      </w:r>
+    </w:p>
+    <w:p>
+      <w:pPr>
+        <w:pStyle w:val="ListParagraph"/>
+        <w:numPr>
+          <w:ilvl w:val="0"/>
+          <w:numId w:val="29"/>
+        </w:numPr>
+      </w:pPr>
+      <w:r>
+        <w:t>The Move VI moves the old calibration file to its new path.</w:t>
+      </w:r>
+    </w:p>
+    <w:p>
+      <w:pPr>
+        <w:pStyle w:val="ListParagraph"/>
+        <w:numPr>
+          <w:ilvl w:val="0"/>
+          <w:numId w:val="29"/>
+        </w:numPr>
+      </w:pPr>
+      <w:r>
+        <w:t xml:space="preserve">The Open/Create/Replace File VI creates a new reference for the new </w:t>
+      </w:r>
+      <w:r>
+        <w:rPr>
+          <w:i/>
+          <w:iCs/>
+        </w:rPr>
+        <w:t>Calibration</w:t>
+      </w:r>
+      <w:r>
+        <w:t xml:space="preserve"> </w:t>
+      </w:r>
+      <w:r>
+        <w:rPr>
+          <w:i/>
+          <w:iCs/>
+        </w:rPr>
+        <w:t>Values</w:t>
+      </w:r>
+      <w:r>
+        <w:rPr>
+          <w:i/>
+          <w:iCs/>
+        </w:rPr>
+        <w:t>.txt</w:t>
+      </w:r>
+      <w:r>
+        <w:t xml:space="preserve"> file.</w:t>
+      </w:r>
+    </w:p>
+    <w:p>
+      <w:pPr>
+        <w:pStyle w:val="ListParagraph"/>
+        <w:numPr>
+          <w:ilvl w:val="0"/>
+          <w:numId w:val="29"/>
+        </w:numPr>
+      </w:pPr>
+      <w:r>
+        <w:t>The Write to Text File VI Takes in the string of calibration data and writes it to the new text file.</w:t>
+      </w:r>
+    </w:p>
+    <w:p>
+      <w:pPr>
+        <w:pStyle w:val="ListParagraph"/>
+        <w:numPr>
+          <w:ilvl w:val="0"/>
+          <w:numId w:val="29"/>
+        </w:numPr>
+      </w:pPr>
+      <w:r>
+        <w:t>Finally, the Close File VI closes the reference for the new calibration file.</w:t>
+      </w:r>
+    </w:p>
+    <w:p>
+      <w:r>
+        <w:t xml:space="preserve">This process is done for both the flow array values (saved in </w:t>
+      </w:r>
+      <w:r>
+        <w:rPr>
+          <w:i/>
+          <w:iCs/>
+        </w:rPr>
+        <w:t>Flow Array.</w:t>
+      </w:r>
+      <w:r>
+        <w:t>txt</w:t>
+      </w:r>
+      <w:r>
+        <w:t xml:space="preserve">) </w:t>
+      </w:r>
+      <w:r>
+        <w:t>and</w:t>
+      </w:r>
+      <w:r>
+        <w:t xml:space="preserve"> the pressure values (saved in </w:t>
+      </w:r>
+      <w:r>
+        <w:rPr>
+          <w:i/>
+          <w:iCs/>
+        </w:rPr>
+        <w:t>Calibration Values.txt</w:t>
+      </w:r>
+      <w:r>
+        <w:t xml:space="preserve">). </w:t>
       </w:r>
     </w:p>
     <w:p>
       <w:pPr>
         <w:pStyle w:val="Heading6"/>
       </w:pPr>
+      <w:bookmarkStart w:id="21" w:name="_Fit_Curves_SubVI"/>
+      <w:bookmarkEnd w:id="21"/>
       <w:r>
         <w:t>Fit Curves</w:t>
       </w:r>
+      <w:r>
+        <w:t xml:space="preserve"> SubVI</w:t>
+      </w:r>
+    </w:p>
+    <w:p>
+      <w:r>
+        <w:drawing>
+          <wp:anchor distT="0" distB="0" distL="114300" distR="114300" simplePos="0" relativeHeight="251735040" behindDoc="0" locked="0" layoutInCell="1" allowOverlap="1" wp14:anchorId="03C268CA" wp14:editId="4A8CA766">
+            <wp:simplePos x="0" y="0"/>
+            <wp:positionH relativeFrom="margin">
+              <wp:posOffset>3306445</wp:posOffset>
+            </wp:positionH>
+            <wp:positionV relativeFrom="paragraph">
+              <wp:posOffset>71755</wp:posOffset>
+            </wp:positionV>
+            <wp:extent cx="2632075" cy="1757045"/>
+            <wp:effectExtent l="0" t="0" r="0" b="0"/>
+            <wp:wrapSquare wrapText="bothSides"/>
+            <wp:docPr id="35" name="Picture 35" descr="Diagram&#10;&#10;Description automatically generated with medium confidence"/>
+            <wp:cNvGraphicFramePr>
+              <a:graphicFrameLocks xmlns:a="http://schemas.openxmlformats.org/drawingml/2006/main" noChangeAspect="1"/>
+            </wp:cNvGraphicFramePr>
+            <a:graphic xmlns:a="http://schemas.openxmlformats.org/drawingml/2006/main">
+              <a:graphicData uri="http://schemas.openxmlformats.org/drawingml/2006/picture">
+                <pic:pic xmlns:pic="http://schemas.openxmlformats.org/drawingml/2006/picture">
+                  <pic:nvPicPr>
+                    <pic:cNvPr id="35" name="Picture 35" descr="Diagram&#10;&#10;Description automatically generated with medium confidence"/>
+                    <pic:cNvPicPr/>
+                  </pic:nvPicPr>
+                  <pic:blipFill rotWithShape="1">
+                    <a:blip r:embed="rId39">
+                      <a:extLst>
+                        <a:ext uri="{28A0092B-C50C-407E-A947-70E740481C1C}">
+                          <a14:useLocalDpi xmlns:a14="http://schemas.microsoft.com/office/drawing/2010/main" val="0"/>
+                        </a:ext>
+                      </a:extLst>
+                    </a:blip>
+                    <a:srcRect l="1681" t="1594" r="1338" b="6295"/>
+                    <a:stretch/>
+                  </pic:blipFill>
+                  <pic:spPr bwMode="auto">
+                    <a:xfrm>
+                      <a:off x="0" y="0"/>
+                      <a:ext cx="2632075" cy="1757045"/>
+                    </a:xfrm>
+                    <a:prstGeom prst="rect">
+                      <a:avLst/>
+                    </a:prstGeom>
+                    <a:ln>
+                      <a:noFill/>
+                    </a:ln>
+                    <a:extLst>
+                      <a:ext uri="{53640926-AAD7-44D8-BBD7-CCE9431645EC}">
+                        <a14:shadowObscured xmlns:a14="http://schemas.microsoft.com/office/drawing/2010/main"/>
+                      </a:ext>
+                    </a:extLst>
+                  </pic:spPr>
+                </pic:pic>
+              </a:graphicData>
+            </a:graphic>
+            <wp14:sizeRelH relativeFrom="margin">
+              <wp14:pctWidth>0</wp14:pctWidth>
+            </wp14:sizeRelH>
+            <wp14:sizeRelV relativeFrom="margin">
+              <wp14:pctHeight>0</wp14:pctHeight>
+            </wp14:sizeRelV>
+          </wp:anchor>
+        </w:drawing>
+      </w:r>
+      <w:r>
+        <w:t xml:space="preserve">This </w:t>
+      </w:r>
+      <w:proofErr w:type="spellStart"/>
+      <w:r>
+        <w:t>SubVI</w:t>
+      </w:r>
+      <w:proofErr w:type="spellEnd"/>
+      <w:r>
+        <w:t xml:space="preserve"> takes in a reference value (what the user wants to assign to the signals read from the DAQ board) and a voltage value. These are added to their respective arrays, which are then wired to the Linear Fit VI. Using the input arrays, a slope and intercept are calculated. These values are output from this </w:t>
+      </w:r>
+      <w:proofErr w:type="spellStart"/>
+      <w:r>
+        <w:t>SubVI</w:t>
+      </w:r>
+      <w:proofErr w:type="spellEnd"/>
+      <w:r>
+        <w:t xml:space="preserve"> and later saved.</w:t>
+      </w:r>
+    </w:p>
+    <w:p>
+      <w:pPr>
+        <w:pStyle w:val="Heading3"/>
+      </w:pPr>
+      <w:bookmarkStart w:id="22" w:name="_Toc78881481"/>
+      <w:r>
+        <w:lastRenderedPageBreak/>
+        <w:t>Calibrate Helmet</w:t>
+      </w:r>
+      <w:bookmarkEnd w:id="22"/>
+    </w:p>
+    <w:p>
+      <w:r>
+        <w:t xml:space="preserve">This VI is similar to the one used to </w:t>
+      </w:r>
+      <w:hyperlink w:anchor="_Calibrate_Pneumotach" w:history="1">
+        <w:r>
+          <w:rPr>
+            <w:rStyle w:val="Hyperlink"/>
+          </w:rPr>
+          <w:t>calibrate the pneumotach</w:t>
+        </w:r>
+      </w:hyperlink>
+      <w:r>
+        <w:t xml:space="preserve">. The main difference is that this VI assigns voltages read from a pressure transducer to known flow values. The same </w:t>
+      </w:r>
+      <w:hyperlink w:anchor="_Fit_Curves_SubVI" w:history="1">
+        <w:r>
+          <w:rPr>
+            <w:rStyle w:val="Hyperlink"/>
+          </w:rPr>
+          <w:t>Fit Curves VI</w:t>
+        </w:r>
+      </w:hyperlink>
+      <w:r>
+        <w:t xml:space="preserve"> is used to calculate the slope and intercept (gain and offset) to be saved and used during collection. New calibration values are saved to </w:t>
+      </w:r>
+      <w:r>
+        <w:rPr>
+          <w:i/>
+          <w:iCs/>
+        </w:rPr>
+        <w:t>SH Cali.txt</w:t>
+      </w:r>
+      <w:r>
+        <w:t xml:space="preserve"> and old values are not saved as they are for the pneumotach.</w:t>
+      </w:r>
+    </w:p>
+    <w:p>
+      <w:pPr>
+        <w:pStyle w:val="Heading3"/>
+      </w:pPr>
+      <w:bookmarkStart w:id="23" w:name="_Toc78881482"/>
+      <w:r>
+        <w:t>Gain Estimator (SPL Calibration)</w:t>
+      </w:r>
+      <w:bookmarkEnd w:id="23"/>
+    </w:p>
+    <w:p>
+      <w:r>
+        <w:rPr>
+          <w:noProof/>
+        </w:rPr>
+        <w:drawing>
+          <wp:anchor distT="0" distB="0" distL="114300" distR="114300" simplePos="0" relativeHeight="251736064" behindDoc="0" locked="0" layoutInCell="1" allowOverlap="1" wp14:anchorId="56BD1128" wp14:editId="49BCB1B9">
+            <wp:simplePos x="0" y="0"/>
+            <wp:positionH relativeFrom="margin">
+              <wp:align>left</wp:align>
+            </wp:positionH>
+            <wp:positionV relativeFrom="paragraph">
+              <wp:posOffset>60325</wp:posOffset>
+            </wp:positionV>
+            <wp:extent cx="2947670" cy="2127250"/>
+            <wp:effectExtent l="0" t="0" r="5080" b="6350"/>
+            <wp:wrapSquare wrapText="bothSides"/>
+            <wp:docPr id="37" name="Picture 37" descr="Diagram&#10;&#10;Description automatically generated with medium confidence"/>
+            <wp:cNvGraphicFramePr>
+              <a:graphicFrameLocks xmlns:a="http://schemas.openxmlformats.org/drawingml/2006/main" noChangeAspect="1"/>
+            </wp:cNvGraphicFramePr>
+            <a:graphic xmlns:a="http://schemas.openxmlformats.org/drawingml/2006/main">
+              <a:graphicData uri="http://schemas.openxmlformats.org/drawingml/2006/picture">
+                <pic:pic xmlns:pic="http://schemas.openxmlformats.org/drawingml/2006/picture">
+                  <pic:nvPicPr>
+                    <pic:cNvPr id="37" name="Picture 37" descr="Diagram&#10;&#10;Description automatically generated with medium confidence"/>
+                    <pic:cNvPicPr/>
+                  </pic:nvPicPr>
+                  <pic:blipFill>
+                    <a:blip r:embed="rId40">
+                      <a:extLst>
+                        <a:ext uri="{28A0092B-C50C-407E-A947-70E740481C1C}">
+                          <a14:useLocalDpi xmlns:a14="http://schemas.microsoft.com/office/drawing/2010/main" val="0"/>
+                        </a:ext>
+                      </a:extLst>
+                    </a:blip>
+                    <a:stretch>
+                      <a:fillRect/>
+                    </a:stretch>
+                  </pic:blipFill>
+                  <pic:spPr>
+                    <a:xfrm>
+                      <a:off x="0" y="0"/>
+                      <a:ext cx="2990082" cy="2158142"/>
+                    </a:xfrm>
+                    <a:prstGeom prst="rect">
+                      <a:avLst/>
+                    </a:prstGeom>
+                  </pic:spPr>
+                </pic:pic>
+              </a:graphicData>
+            </a:graphic>
+            <wp14:sizeRelH relativeFrom="margin">
+              <wp14:pctWidth>0</wp14:pctWidth>
+            </wp14:sizeRelH>
+            <wp14:sizeRelV relativeFrom="margin">
+              <wp14:pctHeight>0</wp14:pctHeight>
+            </wp14:sizeRelV>
+          </wp:anchor>
+        </w:drawing>
+      </w:r>
+      <w:r>
+        <w:t xml:space="preserve">Using the </w:t>
+      </w:r>
+      <w:hyperlink w:anchor="_Calibrate_SPL_SubVI" w:history="1">
+        <w:r>
+          <w:rPr>
+            <w:rStyle w:val="Hyperlink"/>
+          </w:rPr>
+          <w:t>same calculation</w:t>
+        </w:r>
+      </w:hyperlink>
+      <w:r>
+        <w:t xml:space="preserve"> seen in the Aerodynamic Collection VI, the user alters the gain until the SPL readout matches a known SPL value. </w:t>
+      </w:r>
+    </w:p>
+    <w:p>
+      <w:r>
+        <w:t>See the front panel description for more details on how to use this VI.</w:t>
+      </w:r>
+    </w:p>
+    <w:p>
+      <w:r>
+        <w:t>Note: the filter used on the audio signal is a high-pass filter with a cutoff frequency of 70 Hz.</w:t>
+      </w:r>
+    </w:p>
+    <w:p>
+      <w:pPr>
+        <w:pStyle w:val="Heading3"/>
+      </w:pPr>
+      <w:bookmarkStart w:id="24" w:name="_Toc78881483"/>
+      <w:r>
+        <w:t>Extract Data</w:t>
+      </w:r>
+      <w:bookmarkEnd w:id="24"/>
+    </w:p>
+    <w:p>
+      <w:r>
+        <w:t>The block diagram for this VI is poorly commented and I apologize for that. Hopefully, no one will ever need to edit this program.</w:t>
+      </w:r>
+    </w:p>
+    <w:p>
+      <w:r>
+        <w:rPr>
+          <w:noProof/>
+        </w:rPr>
+        <w:drawing>
+          <wp:anchor distT="0" distB="0" distL="114300" distR="114300" simplePos="0" relativeHeight="251737088" behindDoc="0" locked="0" layoutInCell="1" allowOverlap="1" wp14:anchorId="2BD7A292" wp14:editId="063003F8">
+            <wp:simplePos x="0" y="0"/>
+            <wp:positionH relativeFrom="margin">
+              <wp:align>right</wp:align>
+            </wp:positionH>
+            <wp:positionV relativeFrom="paragraph">
+              <wp:posOffset>5715</wp:posOffset>
+            </wp:positionV>
+            <wp:extent cx="582295" cy="582295"/>
+            <wp:effectExtent l="0" t="0" r="8255" b="8255"/>
+            <wp:wrapSquare wrapText="bothSides"/>
+            <wp:docPr id="38" name="Picture 38"/>
+            <wp:cNvGraphicFramePr>
+              <a:graphicFrameLocks xmlns:a="http://schemas.openxmlformats.org/drawingml/2006/main" noChangeAspect="1"/>
+            </wp:cNvGraphicFramePr>
+            <a:graphic xmlns:a="http://schemas.openxmlformats.org/drawingml/2006/main">
+              <a:graphicData uri="http://schemas.openxmlformats.org/drawingml/2006/picture">
+                <pic:pic xmlns:pic="http://schemas.openxmlformats.org/drawingml/2006/picture">
+                  <pic:nvPicPr>
+                    <pic:cNvPr id="1" name=""/>
+                    <pic:cNvPicPr/>
+                  </pic:nvPicPr>
+                  <pic:blipFill>
+                    <a:blip r:embed="rId41">
+                      <a:extLst>
+                        <a:ext uri="{28A0092B-C50C-407E-A947-70E740481C1C}">
+                          <a14:useLocalDpi xmlns:a14="http://schemas.microsoft.com/office/drawing/2010/main" val="0"/>
+                        </a:ext>
+                      </a:extLst>
+                    </a:blip>
+                    <a:stretch>
+                      <a:fillRect/>
+                    </a:stretch>
+                  </pic:blipFill>
+                  <pic:spPr>
+                    <a:xfrm>
+                      <a:off x="0" y="0"/>
+                      <a:ext cx="582295" cy="582295"/>
+                    </a:xfrm>
+                    <a:prstGeom prst="rect">
+                      <a:avLst/>
+                    </a:prstGeom>
+                  </pic:spPr>
+                </pic:pic>
+              </a:graphicData>
+            </a:graphic>
+            <wp14:sizeRelH relativeFrom="margin">
+              <wp14:pctWidth>0</wp14:pctWidth>
+            </wp14:sizeRelH>
+            <wp14:sizeRelV relativeFrom="margin">
+              <wp14:pctHeight>0</wp14:pctHeight>
+            </wp14:sizeRelV>
+          </wp:anchor>
+        </w:drawing>
+      </w:r>
+      <w:r>
+        <w:t>Anyway, using the folder path input from the calling VI, the Recursive File List VI (right) locates all the text files in the given folder. The first for loop will iterate through all the files found here.</w:t>
+      </w:r>
+    </w:p>
+    <w:p>
+      <w:pPr>
+        <w:pStyle w:val="Heading5"/>
+      </w:pPr>
+      <w:r>
+        <w:t>OUter For Loop</w:t>
+      </w:r>
+    </w:p>
+    <w:p>
+      <w:pPr>
+        <w:rPr>
+          <w:noProof/>
+        </w:rPr>
+      </w:pPr>
+      <w:r>
+        <w:drawing>
+          <wp:anchor distT="0" distB="0" distL="114300" distR="114300" simplePos="0" relativeHeight="251738112" behindDoc="0" locked="0" layoutInCell="1" allowOverlap="1" wp14:anchorId="23196D66" wp14:editId="54D24A71">
+            <wp:simplePos x="0" y="0"/>
+            <wp:positionH relativeFrom="margin">
+              <wp:posOffset>3212465</wp:posOffset>
+            </wp:positionH>
+            <wp:positionV relativeFrom="paragraph">
+              <wp:posOffset>71120</wp:posOffset>
+            </wp:positionV>
+            <wp:extent cx="2731135" cy="1397000"/>
+            <wp:effectExtent l="0" t="0" r="0" b="0"/>
+            <wp:wrapSquare wrapText="bothSides"/>
+            <wp:docPr id="39" name="Picture 39"/>
+            <wp:cNvGraphicFramePr>
+              <a:graphicFrameLocks xmlns:a="http://schemas.openxmlformats.org/drawingml/2006/main" noChangeAspect="1"/>
+            </wp:cNvGraphicFramePr>
+            <a:graphic xmlns:a="http://schemas.openxmlformats.org/drawingml/2006/main">
+              <a:graphicData uri="http://schemas.openxmlformats.org/drawingml/2006/picture">
+                <pic:pic xmlns:pic="http://schemas.openxmlformats.org/drawingml/2006/picture">
+                  <pic:nvPicPr>
+                    <pic:cNvPr id="1" name=""/>
+                    <pic:cNvPicPr/>
+                  </pic:nvPicPr>
+                  <pic:blipFill>
+                    <a:blip r:embed="rId42">
+                      <a:extLst>
+                        <a:ext uri="{28A0092B-C50C-407E-A947-70E740481C1C}">
+                          <a14:useLocalDpi xmlns:a14="http://schemas.microsoft.com/office/drawing/2010/main" val="0"/>
+                        </a:ext>
+                      </a:extLst>
+                    </a:blip>
+                    <a:stretch>
+                      <a:fillRect/>
+                    </a:stretch>
+                  </pic:blipFill>
+                  <pic:spPr>
+                    <a:xfrm>
+                      <a:off x="0" y="0"/>
+                      <a:ext cx="2731135" cy="1397000"/>
+                    </a:xfrm>
+                    <a:prstGeom prst="rect">
+                      <a:avLst/>
+                    </a:prstGeom>
+                  </pic:spPr>
+                </pic:pic>
+              </a:graphicData>
+            </a:graphic>
+            <wp14:sizeRelH relativeFrom="margin">
+              <wp14:pctWidth>0</wp14:pctWidth>
+            </wp14:sizeRelH>
+            <wp14:sizeRelV relativeFrom="margin">
+              <wp14:pctHeight>0</wp14:pctHeight>
+            </wp14:sizeRelV>
+          </wp:anchor>
+        </w:drawing>
+      </w:r>
+      <w:r>
+        <w:t>For each file path in the input array, the file name is stripped from the path</w:t>
+      </w:r>
+      <w:r>
+        <w:t xml:space="preserve"> (</w:t>
+      </w:r>
+      <w:r>
+        <w:t>only the file name needs to be checked, not the entire path</w:t>
+      </w:r>
+      <w:r>
+        <w:t xml:space="preserve">) and scanned for the string “Subject-“ and the string “Condition”. If </w:t>
+      </w:r>
+      <w:r>
+        <w:t>“Subject-“ is found, but “Condition” is not, a true value is wired to the case structure and the next section of code is run.</w:t>
+      </w:r>
+      <w:r>
+        <w:rPr>
+          <w:noProof/>
+        </w:rPr>
+        <w:t xml:space="preserve"> </w:t>
+      </w:r>
+    </w:p>
+    <w:p>
+      <w:pPr>
+        <w:rPr>
+          <w:noProof/>
+        </w:rPr>
+      </w:pPr>
+      <w:r>
+        <w:rPr>
+          <w:noProof/>
+        </w:rPr>
+        <w:t>Note: The reason these specific strings are used is because they will only appear in the default names of analysis text files. If a user saves their analysis files as something other than the default, this program will not be able to find them.</w:t>
+      </w:r>
+    </w:p>
+    <w:p>
+      <w:r>
+        <w:rPr>
+          <w:noProof/>
+        </w:rPr>
+        <w:lastRenderedPageBreak/>
+        <w:drawing>
+          <wp:anchor distT="0" distB="0" distL="114300" distR="114300" simplePos="0" relativeHeight="251739136" behindDoc="0" locked="0" layoutInCell="1" allowOverlap="1" wp14:anchorId="1BFE2FEE" wp14:editId="25B7BC60">
+            <wp:simplePos x="0" y="0"/>
+            <wp:positionH relativeFrom="margin">
+              <wp:align>right</wp:align>
+            </wp:positionH>
+            <wp:positionV relativeFrom="paragraph">
+              <wp:posOffset>102</wp:posOffset>
+            </wp:positionV>
+            <wp:extent cx="901065" cy="440055"/>
+            <wp:effectExtent l="0" t="0" r="0" b="0"/>
+            <wp:wrapSquare wrapText="bothSides"/>
+            <wp:docPr id="41" name="Picture 41" descr="A picture containing shape&#10;&#10;Description automatically generated"/>
+            <wp:cNvGraphicFramePr>
+              <a:graphicFrameLocks xmlns:a="http://schemas.openxmlformats.org/drawingml/2006/main" noChangeAspect="1"/>
+            </wp:cNvGraphicFramePr>
+            <a:graphic xmlns:a="http://schemas.openxmlformats.org/drawingml/2006/main">
+              <a:graphicData uri="http://schemas.openxmlformats.org/drawingml/2006/picture">
+                <pic:pic xmlns:pic="http://schemas.openxmlformats.org/drawingml/2006/picture">
+                  <pic:nvPicPr>
+                    <pic:cNvPr id="41" name="Picture 41" descr="A picture containing shape&#10;&#10;Description automatically generated"/>
+                    <pic:cNvPicPr/>
+                  </pic:nvPicPr>
+                  <pic:blipFill>
+                    <a:blip r:embed="rId43">
+                      <a:extLst>
+                        <a:ext uri="{28A0092B-C50C-407E-A947-70E740481C1C}">
+                          <a14:useLocalDpi xmlns:a14="http://schemas.microsoft.com/office/drawing/2010/main" val="0"/>
+                        </a:ext>
+                      </a:extLst>
+                    </a:blip>
+                    <a:stretch>
+                      <a:fillRect/>
+                    </a:stretch>
+                  </pic:blipFill>
+                  <pic:spPr>
+                    <a:xfrm>
+                      <a:off x="0" y="0"/>
+                      <a:ext cx="901065" cy="440055"/>
+                    </a:xfrm>
+                    <a:prstGeom prst="rect">
+                      <a:avLst/>
+                    </a:prstGeom>
+                  </pic:spPr>
+                </pic:pic>
+              </a:graphicData>
+            </a:graphic>
+            <wp14:sizeRelH relativeFrom="margin">
+              <wp14:pctWidth>0</wp14:pctWidth>
+            </wp14:sizeRelH>
+            <wp14:sizeRelV relativeFrom="margin">
+              <wp14:pctHeight>0</wp14:pctHeight>
+            </wp14:sizeRelV>
+          </wp:anchor>
+        </w:drawing>
+      </w:r>
+      <w:r>
+        <w:t>A string of data is pulled from the matching text file and converted into a 2D array. The first column of this array is wired into the inner for loop.</w:t>
+      </w:r>
+    </w:p>
+    <w:p>
+      <w:pPr>
+        <w:pStyle w:val="Heading5"/>
+      </w:pPr>
+      <w:r>
+        <w:t>Inner For Loop</w:t>
+      </w:r>
+    </w:p>
+    <w:p>
+      <w:r>
+        <w:rPr>
+          <w:noProof/>
+        </w:rPr>
+        <w:drawing>
+          <wp:anchor distT="0" distB="0" distL="114300" distR="114300" simplePos="0" relativeHeight="251740160" behindDoc="0" locked="0" layoutInCell="1" allowOverlap="1" wp14:anchorId="72E2B73D" wp14:editId="0849BCF2">
+            <wp:simplePos x="0" y="0"/>
+            <wp:positionH relativeFrom="margin">
+              <wp:align>left</wp:align>
+            </wp:positionH>
+            <wp:positionV relativeFrom="paragraph">
+              <wp:posOffset>71247</wp:posOffset>
+            </wp:positionV>
+            <wp:extent cx="3948430" cy="2955290"/>
+            <wp:effectExtent l="0" t="0" r="0" b="0"/>
+            <wp:wrapSquare wrapText="bothSides"/>
+            <wp:docPr id="42" name="Picture 42" descr="Diagram&#10;&#10;Description automatically generated"/>
+            <wp:cNvGraphicFramePr>
+              <a:graphicFrameLocks xmlns:a="http://schemas.openxmlformats.org/drawingml/2006/main" noChangeAspect="1"/>
+            </wp:cNvGraphicFramePr>
+            <a:graphic xmlns:a="http://schemas.openxmlformats.org/drawingml/2006/main">
+              <a:graphicData uri="http://schemas.openxmlformats.org/drawingml/2006/picture">
+                <pic:pic xmlns:pic="http://schemas.openxmlformats.org/drawingml/2006/picture">
+                  <pic:nvPicPr>
+                    <pic:cNvPr id="42" name="Picture 42" descr="Diagram&#10;&#10;Description automatically generated"/>
+                    <pic:cNvPicPr/>
+                  </pic:nvPicPr>
+                  <pic:blipFill>
+                    <a:blip r:embed="rId44">
+                      <a:extLst>
+                        <a:ext uri="{28A0092B-C50C-407E-A947-70E740481C1C}">
+                          <a14:useLocalDpi xmlns:a14="http://schemas.microsoft.com/office/drawing/2010/main" val="0"/>
+                        </a:ext>
+                      </a:extLst>
+                    </a:blip>
+                    <a:stretch>
+                      <a:fillRect/>
+                    </a:stretch>
+                  </pic:blipFill>
+                  <pic:spPr>
+                    <a:xfrm>
+                      <a:off x="0" y="0"/>
+                      <a:ext cx="3948430" cy="2955290"/>
+                    </a:xfrm>
+                    <a:prstGeom prst="rect">
+                      <a:avLst/>
+                    </a:prstGeom>
+                  </pic:spPr>
+                </pic:pic>
+              </a:graphicData>
+            </a:graphic>
+            <wp14:sizeRelH relativeFrom="margin">
+              <wp14:pctWidth>0</wp14:pctWidth>
+            </wp14:sizeRelH>
+            <wp14:sizeRelV relativeFrom="margin">
+              <wp14:pctHeight>0</wp14:pctHeight>
+            </wp14:sizeRelV>
+          </wp:anchor>
+        </w:drawing>
+      </w:r>
+      <w:r>
+        <w:t>The first column of each analysis text file should contain labels for what each row of data contains. As the for loop iterates through the rows, it scans them to see if any of the string match the types of data that are to be extracted (SPL, MFR, F0 Values, SGP, PTP, Pressure). All of the data types will be run through the Find Match Values VI described in a later section.</w:t>
+      </w:r>
+    </w:p>
+    <w:p>
+      <w:r>
+        <w:t xml:space="preserve">In short, the Find Match Values will add to an array containing data of a specific type (Pressure, SPL, etc.). </w:t>
+      </w:r>
+      <w:r>
+        <w:t>Each time a match is found in a row, the matching data will be added to the array.</w:t>
+      </w:r>
+      <w:r>
+        <w:t xml:space="preserve"> Note that</w:t>
+      </w:r>
+      <w:r>
+        <w:t xml:space="preserve"> Pressure and SGP are the same. Older files may have different organizations than newer analysis files.</w:t>
+      </w:r>
+    </w:p>
+    <w:p>
+      <w:r>
+        <w:drawing>
+          <wp:anchor distT="0" distB="0" distL="114300" distR="114300" simplePos="0" relativeHeight="251742208" behindDoc="0" locked="0" layoutInCell="1" allowOverlap="1" wp14:anchorId="771F6FB9" wp14:editId="43100136">
+            <wp:simplePos x="0" y="0"/>
+            <wp:positionH relativeFrom="margin">
+              <wp:align>left</wp:align>
+            </wp:positionH>
+            <wp:positionV relativeFrom="paragraph">
+              <wp:posOffset>1229995</wp:posOffset>
+            </wp:positionV>
+            <wp:extent cx="1960245" cy="1637030"/>
+            <wp:effectExtent l="0" t="0" r="1905" b="1270"/>
+            <wp:wrapSquare wrapText="bothSides"/>
+            <wp:docPr id="44" name="Picture 44" descr="Diagram, schematic&#10;&#10;Description automatically generated"/>
+            <wp:cNvGraphicFramePr>
+              <a:graphicFrameLocks xmlns:a="http://schemas.openxmlformats.org/drawingml/2006/main" noChangeAspect="1"/>
+            </wp:cNvGraphicFramePr>
+            <a:graphic xmlns:a="http://schemas.openxmlformats.org/drawingml/2006/main">
+              <a:graphicData uri="http://schemas.openxmlformats.org/drawingml/2006/picture">
+                <pic:pic xmlns:pic="http://schemas.openxmlformats.org/drawingml/2006/picture">
+                  <pic:nvPicPr>
+                    <pic:cNvPr id="44" name="Picture 44" descr="Diagram, schematic&#10;&#10;Description automatically generated"/>
+                    <pic:cNvPicPr/>
+                  </pic:nvPicPr>
+                  <pic:blipFill>
+                    <a:blip r:embed="rId45">
+                      <a:extLst>
+                        <a:ext uri="{28A0092B-C50C-407E-A947-70E740481C1C}">
+                          <a14:useLocalDpi xmlns:a14="http://schemas.microsoft.com/office/drawing/2010/main" val="0"/>
+                        </a:ext>
+                      </a:extLst>
+                    </a:blip>
+                    <a:stretch>
+                      <a:fillRect/>
+                    </a:stretch>
+                  </pic:blipFill>
+                  <pic:spPr>
+                    <a:xfrm>
+                      <a:off x="0" y="0"/>
+                      <a:ext cx="1960245" cy="1637030"/>
+                    </a:xfrm>
+                    <a:prstGeom prst="rect">
+                      <a:avLst/>
+                    </a:prstGeom>
+                  </pic:spPr>
+                </pic:pic>
+              </a:graphicData>
+            </a:graphic>
+            <wp14:sizeRelH relativeFrom="margin">
+              <wp14:pctWidth>0</wp14:pctWidth>
+            </wp14:sizeRelH>
+            <wp14:sizeRelV relativeFrom="margin">
+              <wp14:pctHeight>0</wp14:pctHeight>
+            </wp14:sizeRelV>
+          </wp:anchor>
+        </w:drawing>
+      </w:r>
+      <w:r>
+        <w:rPr>
+          <w:noProof/>
+        </w:rPr>
+        <w:drawing>
+          <wp:anchor distT="0" distB="0" distL="114300" distR="114300" simplePos="0" relativeHeight="251741184" behindDoc="0" locked="0" layoutInCell="1" allowOverlap="1" wp14:anchorId="09C0A08D" wp14:editId="156C178F">
+            <wp:simplePos x="0" y="0"/>
+            <wp:positionH relativeFrom="margin">
+              <wp:posOffset>3481705</wp:posOffset>
+            </wp:positionH>
+            <wp:positionV relativeFrom="paragraph">
+              <wp:posOffset>9525</wp:posOffset>
+            </wp:positionV>
+            <wp:extent cx="2446655" cy="1200785"/>
+            <wp:effectExtent l="0" t="0" r="0" b="0"/>
+            <wp:wrapSquare wrapText="bothSides"/>
+            <wp:docPr id="43" name="Picture 43" descr="Diagram&#10;&#10;Description automatically generated"/>
+            <wp:cNvGraphicFramePr>
+              <a:graphicFrameLocks xmlns:a="http://schemas.openxmlformats.org/drawingml/2006/main" noChangeAspect="1"/>
+            </wp:cNvGraphicFramePr>
+            <a:graphic xmlns:a="http://schemas.openxmlformats.org/drawingml/2006/main">
+              <a:graphicData uri="http://schemas.openxmlformats.org/drawingml/2006/picture">
+                <pic:pic xmlns:pic="http://schemas.openxmlformats.org/drawingml/2006/picture">
+                  <pic:nvPicPr>
+                    <pic:cNvPr id="43" name="Picture 43" descr="Diagram&#10;&#10;Description automatically generated"/>
+                    <pic:cNvPicPr/>
+                  </pic:nvPicPr>
+                  <pic:blipFill>
+                    <a:blip r:embed="rId46">
+                      <a:extLst>
+                        <a:ext uri="{28A0092B-C50C-407E-A947-70E740481C1C}">
+                          <a14:useLocalDpi xmlns:a14="http://schemas.microsoft.com/office/drawing/2010/main" val="0"/>
+                        </a:ext>
+                      </a:extLst>
+                    </a:blip>
+                    <a:stretch>
+                      <a:fillRect/>
+                    </a:stretch>
+                  </pic:blipFill>
+                  <pic:spPr>
+                    <a:xfrm>
+                      <a:off x="0" y="0"/>
+                      <a:ext cx="2446655" cy="1200785"/>
+                    </a:xfrm>
+                    <a:prstGeom prst="rect">
+                      <a:avLst/>
+                    </a:prstGeom>
+                  </pic:spPr>
+                </pic:pic>
+              </a:graphicData>
+            </a:graphic>
+            <wp14:sizeRelH relativeFrom="margin">
+              <wp14:pctWidth>0</wp14:pctWidth>
+            </wp14:sizeRelH>
+            <wp14:sizeRelV relativeFrom="margin">
+              <wp14:pctHeight>0</wp14:pctHeight>
+            </wp14:sizeRelV>
+          </wp:anchor>
+        </w:drawing>
+      </w:r>
+      <w:r>
+        <w:t>MFR is slightly different because previous version of analysis code saved MFR values differently, so the program checks for both. It will either add the value found after the colon or (if the scan from string throws an error), it will be added using the Find Match Values VI.</w:t>
+      </w:r>
+    </w:p>
+    <w:p>
+      <w:pPr>
+        <w:rPr>
+          <w:noProof/>
+        </w:rPr>
+      </w:pPr>
+      <w:r>
+        <w:t xml:space="preserve">Once all the data has been found in the given text file, resistance is calculated (Pressure or SGP divided by MFR). Means and standard deviations are then calculated for each data type. The coefficients of variation are calculated from theses. All the computed data (means, </w:t>
+      </w:r>
+      <w:proofErr w:type="spellStart"/>
+      <w:r>
+        <w:t>StDevs</w:t>
+      </w:r>
+      <w:proofErr w:type="spellEnd"/>
+      <w:r>
+        <w:t xml:space="preserve">, </w:t>
+      </w:r>
+      <w:proofErr w:type="spellStart"/>
+      <w:r>
+        <w:t>CoV</w:t>
+      </w:r>
+      <w:proofErr w:type="spellEnd"/>
+      <w:r>
+        <w:t>) are added to an array. This array is then converted to a spreadsheet string, which is then added to an array of strings</w:t>
+      </w:r>
+      <w:r>
+        <w:t>, which exits the case structure.</w:t>
+      </w:r>
+    </w:p>
+    <w:p>
+      <w:r>
+        <w:rPr>
+          <w:noProof/>
+        </w:rPr>
+        <w:t xml:space="preserve">The outer for loop will run through all of the analysis files. When complete, all the data is then formatted into a new file named </w:t>
+      </w:r>
+      <w:r>
+        <w:rPr>
+          <w:i/>
+          <w:iCs/>
+          <w:noProof/>
+        </w:rPr>
+        <w:t>Extracted Data</w:t>
+      </w:r>
+      <w:r>
+        <w:rPr>
+          <w:noProof/>
+        </w:rPr>
+        <w:t xml:space="preserve"> plus a timestamp.</w:t>
+      </w:r>
+    </w:p>
+    <w:p>
+      <w:pPr>
+        <w:pStyle w:val="Heading6"/>
+      </w:pPr>
+      <w:r>
+        <w:lastRenderedPageBreak/>
+        <w:t>Find Match Values SubVI</w:t>
+      </w:r>
+    </w:p>
+    <w:p>
+      <w:r>
+        <w:drawing>
+          <wp:anchor distT="0" distB="0" distL="114300" distR="114300" simplePos="0" relativeHeight="251743232" behindDoc="0" locked="0" layoutInCell="1" allowOverlap="1" wp14:anchorId="7B24AA6A" wp14:editId="659277EB">
+            <wp:simplePos x="0" y="0"/>
+            <wp:positionH relativeFrom="margin">
+              <wp:align>left</wp:align>
+            </wp:positionH>
+            <wp:positionV relativeFrom="paragraph">
+              <wp:posOffset>66040</wp:posOffset>
+            </wp:positionV>
+            <wp:extent cx="3913505" cy="2118360"/>
+            <wp:effectExtent l="0" t="0" r="0" b="0"/>
+            <wp:wrapSquare wrapText="bothSides"/>
+            <wp:docPr id="45" name="Picture 45" descr="Graphical user interface, diagram&#10;&#10;Description automatically generated"/>
+            <wp:cNvGraphicFramePr>
+              <a:graphicFrameLocks xmlns:a="http://schemas.openxmlformats.org/drawingml/2006/main" noChangeAspect="1"/>
+            </wp:cNvGraphicFramePr>
+            <a:graphic xmlns:a="http://schemas.openxmlformats.org/drawingml/2006/main">
+              <a:graphicData uri="http://schemas.openxmlformats.org/drawingml/2006/picture">
+                <pic:pic xmlns:pic="http://schemas.openxmlformats.org/drawingml/2006/picture">
+                  <pic:nvPicPr>
+                    <pic:cNvPr id="45" name="Picture 45" descr="Graphical user interface, diagram&#10;&#10;Description automatically generated"/>
+                    <pic:cNvPicPr/>
+                  </pic:nvPicPr>
+                  <pic:blipFill>
+                    <a:blip r:embed="rId47" cstate="print">
+                      <a:extLst>
+                        <a:ext uri="{28A0092B-C50C-407E-A947-70E740481C1C}">
+                          <a14:useLocalDpi xmlns:a14="http://schemas.microsoft.com/office/drawing/2010/main" val="0"/>
+                        </a:ext>
+                      </a:extLst>
+                    </a:blip>
+                    <a:stretch>
+                      <a:fillRect/>
+                    </a:stretch>
+                  </pic:blipFill>
+                  <pic:spPr>
+                    <a:xfrm>
+                      <a:off x="0" y="0"/>
+                      <a:ext cx="3938368" cy="2131793"/>
+                    </a:xfrm>
+                    <a:prstGeom prst="rect">
+                      <a:avLst/>
+                    </a:prstGeom>
+                  </pic:spPr>
+                </pic:pic>
+              </a:graphicData>
+            </a:graphic>
+            <wp14:sizeRelH relativeFrom="margin">
+              <wp14:pctWidth>0</wp14:pctWidth>
+            </wp14:sizeRelH>
+            <wp14:sizeRelV relativeFrom="margin">
+              <wp14:pctHeight>0</wp14:pctHeight>
+            </wp14:sizeRelV>
+          </wp:anchor>
+        </w:drawing>
+      </w:r>
+      <w:r>
+        <w:t xml:space="preserve">This </w:t>
+      </w:r>
+      <w:proofErr w:type="spellStart"/>
+      <w:r>
+        <w:t>SubVI</w:t>
+      </w:r>
+      <w:proofErr w:type="spellEnd"/>
+      <w:r>
+        <w:t xml:space="preserve"> is called every iteration of the inner for loop described in a previous section. The code inside the case structure will only execute if a match was found. </w:t>
+      </w:r>
+    </w:p>
+    <w:p>
+      <w:pPr>
+        <w:pStyle w:val="Heading3"/>
+      </w:pPr>
+      <w:bookmarkStart w:id="25" w:name="_Toc78881484"/>
+      <w:r>
+        <w:t>Extract F0</w:t>
+      </w:r>
+      <w:bookmarkEnd w:id="25"/>
     </w:p>
     <w:p/>
     <w:p>
       <w:pPr>
         <w:pStyle w:val="Heading3"/>
       </w:pPr>
-      <w:bookmarkStart w:id="19" w:name="_Toc78530364"/>
-      <w:r>
-        <w:t>Calibrate Helmet</w:t>
-      </w:r>
-      <w:bookmarkEnd w:id="19"/>
+      <w:bookmarkStart w:id="26" w:name="_Toc78881485"/>
+      <w:r>
+        <w:t>Analysis Master</w:t>
+      </w:r>
+      <w:bookmarkEnd w:id="26"/>
+    </w:p>
+    <w:p>
+      <w:r>
+        <w:t>Details about the Block Diagram of the Analysis Master VI will be found in a later section.</w:t>
+      </w:r>
+    </w:p>
+    <w:p>
+      <w:pPr>
+        <w:pStyle w:val="Heading3"/>
+      </w:pPr>
+      <w:bookmarkStart w:id="27" w:name="_Toc78881486"/>
+      <w:r>
+        <w:t>Clipper</w:t>
+      </w:r>
+      <w:bookmarkEnd w:id="27"/>
     </w:p>
     <w:p/>
     <w:p>
       <w:pPr>
         <w:pStyle w:val="Heading3"/>
       </w:pPr>
-      <w:bookmarkStart w:id="20" w:name="_Toc78530365"/>
-      <w:r>
-        <w:t>Gain Estimator (SPL Calibration)</w:t>
-      </w:r>
-      <w:bookmarkEnd w:id="20"/>
+      <w:bookmarkStart w:id="28" w:name="_Toc78881487"/>
+      <w:r>
+        <w:t>LVM Fixer</w:t>
+      </w:r>
+      <w:bookmarkEnd w:id="28"/>
     </w:p>
     <w:p/>
     <w:p>
       <w:pPr>
         <w:pStyle w:val="Heading3"/>
       </w:pPr>
-      <w:bookmarkStart w:id="21" w:name="_Toc78530366"/>
-      <w:r>
-        <w:t>Extract Data</w:t>
-      </w:r>
-      <w:bookmarkEnd w:id="21"/>
-    </w:p>
-    <w:p/>
-    <w:p>
-      <w:pPr>
-        <w:pStyle w:val="Heading3"/>
-      </w:pPr>
-      <w:bookmarkStart w:id="22" w:name="_Toc78530367"/>
-      <w:r>
-        <w:t>Extract F0</w:t>
-      </w:r>
-      <w:bookmarkEnd w:id="22"/>
-    </w:p>
-    <w:p/>
-    <w:p>
-      <w:pPr>
-        <w:pStyle w:val="Heading3"/>
-      </w:pPr>
-      <w:bookmarkStart w:id="23" w:name="_Toc78530368"/>
-      <w:r>
-        <w:t>Analysis Master</w:t>
-      </w:r>
-      <w:bookmarkEnd w:id="23"/>
-    </w:p>
-    <w:p>
-      <w:r>
-        <w:t>Details about the Block Diagram of the Analysis Master VI will be found in a later section.</w:t>
-      </w:r>
-    </w:p>
-    <w:p>
-      <w:pPr>
-        <w:pStyle w:val="Heading3"/>
-      </w:pPr>
-      <w:bookmarkStart w:id="24" w:name="_Toc78530369"/>
-      <w:r>
-        <w:t>Clipper</w:t>
-      </w:r>
-      <w:bookmarkEnd w:id="24"/>
-    </w:p>
-    <w:p/>
-    <w:p>
-      <w:pPr>
-        <w:pStyle w:val="Heading3"/>
-      </w:pPr>
-      <w:bookmarkStart w:id="25" w:name="_Toc78530370"/>
-      <w:r>
-        <w:t>LVM Fixer</w:t>
-      </w:r>
-      <w:bookmarkEnd w:id="25"/>
-    </w:p>
-    <w:p/>
-    <w:p>
-      <w:pPr>
-        <w:pStyle w:val="Heading3"/>
-      </w:pPr>
-      <w:bookmarkStart w:id="26" w:name="_Toc78530371"/>
+      <w:bookmarkStart w:id="29" w:name="_Toc78881488"/>
       <w:r>
         <w:t>Timeout Check</w:t>
       </w:r>
-      <w:bookmarkEnd w:id="26"/>
+      <w:bookmarkEnd w:id="29"/>
     </w:p>
     <w:p>
       <w:r>
@@ -7660,7 +8860,7 @@
                     <pic:cNvPicPr/>
                   </pic:nvPicPr>
                   <pic:blipFill>
-                    <a:blip r:embed="rId37">
+                    <a:blip r:embed="rId48">
                       <a:extLst>
                         <a:ext uri="{28A0092B-C50C-407E-A947-70E740481C1C}">
                           <a14:useLocalDpi xmlns:a14="http://schemas.microsoft.com/office/drawing/2010/main" val="0"/>
@@ -7710,48 +8910,48 @@
     </w:p>
     <w:p>
       <w:r>
+        <w:t xml:space="preserve">The displayed countdown is 60 minus the amount of time that has elapsed since the VI was reset. </w:t>
+      </w:r>
+      <w:r>
+        <w:t>Once reached, a False value will be output to the calling VI through “Still There?” Boolean indicator.</w:t>
+      </w:r>
+    </w:p>
+    <w:p>
+      <w:pPr>
+        <w:pStyle w:val="Heading1"/>
+      </w:pPr>
+      <w:bookmarkStart w:id="30" w:name="_Toc78881489"/>
+      <w:r>
+        <w:t>Master Analysis Program</w:t>
+      </w:r>
+      <w:bookmarkEnd w:id="30"/>
+    </w:p>
+    <w:p>
+      <w:pPr>
+        <w:pStyle w:val="Heading2"/>
+      </w:pPr>
+      <w:bookmarkStart w:id="31" w:name="_Toc78881490"/>
+      <w:r>
+        <w:t>Front Panel Guide</w:t>
+      </w:r>
+      <w:bookmarkEnd w:id="31"/>
+    </w:p>
+    <w:p>
+      <w:pPr>
+        <w:pStyle w:val="Heading3"/>
+      </w:pPr>
+      <w:bookmarkStart w:id="32" w:name="_Toc78881491"/>
+      <w:r>
+        <w:t>Main Menu</w:t>
+      </w:r>
+      <w:bookmarkEnd w:id="32"/>
+    </w:p>
+    <w:p>
+      <w:r>
+        <w:rPr>
+          <w:noProof/>
+        </w:rPr>
         <w:lastRenderedPageBreak/>
-        <w:t xml:space="preserve">The displayed countdown is 60 minus the amount of time that has elapsed since the VI was reset. </w:t>
-      </w:r>
-      <w:r>
-        <w:t>Once reached, a False value will be output to the calling VI through “Still There?” Boolean indicator.</w:t>
-      </w:r>
-    </w:p>
-    <w:p>
-      <w:pPr>
-        <w:pStyle w:val="Heading1"/>
-      </w:pPr>
-      <w:bookmarkStart w:id="27" w:name="_Toc78530372"/>
-      <w:r>
-        <w:t>Master Analysis Program</w:t>
-      </w:r>
-      <w:bookmarkEnd w:id="27"/>
-    </w:p>
-    <w:p>
-      <w:pPr>
-        <w:pStyle w:val="Heading2"/>
-      </w:pPr>
-      <w:bookmarkStart w:id="28" w:name="_Toc78530373"/>
-      <w:r>
-        <w:t>Front Panel Guide</w:t>
-      </w:r>
-      <w:bookmarkEnd w:id="28"/>
-    </w:p>
-    <w:p>
-      <w:pPr>
-        <w:pStyle w:val="Heading3"/>
-      </w:pPr>
-      <w:bookmarkStart w:id="29" w:name="_Toc78530374"/>
-      <w:r>
-        <w:t>Main Menu</w:t>
-      </w:r>
-      <w:bookmarkEnd w:id="29"/>
-    </w:p>
-    <w:p>
-      <w:r>
-        <w:rPr>
-          <w:noProof/>
-        </w:rPr>
         <w:drawing>
           <wp:anchor distT="0" distB="0" distL="114300" distR="114300" simplePos="0" relativeHeight="251707392" behindDoc="0" locked="0" layoutInCell="1" allowOverlap="1" wp14:anchorId="69701B3D" wp14:editId="0CD1D013">
             <wp:simplePos x="0" y="0"/>
@@ -7776,7 +8976,7 @@
                     <pic:cNvPicPr/>
                   </pic:nvPicPr>
                   <pic:blipFill rotWithShape="1">
-                    <a:blip r:embed="rId38">
+                    <a:blip r:embed="rId49">
                       <a:extLst>
                         <a:ext uri="{28A0092B-C50C-407E-A947-70E740481C1C}">
                           <a14:useLocalDpi xmlns:a14="http://schemas.microsoft.com/office/drawing/2010/main" val="0"/>
@@ -7860,12 +9060,12 @@
       <w:pPr>
         <w:pStyle w:val="Heading3"/>
       </w:pPr>
-      <w:bookmarkStart w:id="30" w:name="_Toc78530375"/>
+      <w:bookmarkStart w:id="33" w:name="_Toc78881492"/>
       <w:r>
         <w:lastRenderedPageBreak/>
         <w:t>Labial Interruption</w:t>
       </w:r>
-      <w:bookmarkEnd w:id="30"/>
+      <w:bookmarkEnd w:id="33"/>
     </w:p>
     <w:p>
       <w:r>
@@ -7896,7 +9096,7 @@
                     <pic:cNvPicPr/>
                   </pic:nvPicPr>
                   <pic:blipFill>
-                    <a:blip r:embed="rId39" cstate="print">
+                    <a:blip r:embed="rId50" cstate="print">
                       <a:extLst>
                         <a:ext uri="{28A0092B-C50C-407E-A947-70E740481C1C}">
                           <a14:useLocalDpi xmlns:a14="http://schemas.microsoft.com/office/drawing/2010/main" val="0"/>
@@ -8048,7 +9248,7 @@
                     <pic:cNvPicPr/>
                   </pic:nvPicPr>
                   <pic:blipFill>
-                    <a:blip r:embed="rId40" cstate="print">
+                    <a:blip r:embed="rId51" cstate="print">
                       <a:extLst>
                         <a:ext uri="{28A0092B-C50C-407E-A947-70E740481C1C}">
                           <a14:useLocalDpi xmlns:a14="http://schemas.microsoft.com/office/drawing/2010/main" val="0"/>
@@ -8194,12 +9394,12 @@
       <w:pPr>
         <w:pStyle w:val="Heading3"/>
       </w:pPr>
-      <w:bookmarkStart w:id="31" w:name="_Toc78530376"/>
+      <w:bookmarkStart w:id="34" w:name="_Toc78881493"/>
       <w:r>
         <w:lastRenderedPageBreak/>
         <w:t>Mechanical Interruption</w:t>
       </w:r>
-      <w:bookmarkEnd w:id="31"/>
+      <w:bookmarkEnd w:id="34"/>
     </w:p>
     <w:p>
       <w:r>
@@ -8230,7 +9430,7 @@
                     <pic:cNvPicPr/>
                   </pic:nvPicPr>
                   <pic:blipFill rotWithShape="1">
-                    <a:blip r:embed="rId41" cstate="print">
+                    <a:blip r:embed="rId52" cstate="print">
                       <a:extLst>
                         <a:ext uri="{28A0092B-C50C-407E-A947-70E740481C1C}">
                           <a14:useLocalDpi xmlns:a14="http://schemas.microsoft.com/office/drawing/2010/main" val="0"/>
@@ -8445,12 +9645,12 @@
       <w:pPr>
         <w:pStyle w:val="Heading3"/>
       </w:pPr>
-      <w:bookmarkStart w:id="32" w:name="_Toc78530377"/>
+      <w:bookmarkStart w:id="35" w:name="_Toc78881494"/>
       <w:r>
         <w:lastRenderedPageBreak/>
         <w:t>Incomplete Interruption</w:t>
       </w:r>
-      <w:bookmarkEnd w:id="32"/>
+      <w:bookmarkEnd w:id="35"/>
     </w:p>
     <w:p>
       <w:r>
@@ -8481,7 +9681,7 @@
                     <pic:cNvPicPr/>
                   </pic:nvPicPr>
                   <pic:blipFill>
-                    <a:blip r:embed="rId42" cstate="print">
+                    <a:blip r:embed="rId53" cstate="print">
                       <a:extLst>
                         <a:ext uri="{28A0092B-C50C-407E-A947-70E740481C1C}">
                           <a14:useLocalDpi xmlns:a14="http://schemas.microsoft.com/office/drawing/2010/main" val="0"/>
@@ -8632,7 +9832,7 @@
                     <pic:cNvPicPr/>
                   </pic:nvPicPr>
                   <pic:blipFill>
-                    <a:blip r:embed="rId43" cstate="print">
+                    <a:blip r:embed="rId54" cstate="print">
                       <a:extLst>
                         <a:ext uri="{28A0092B-C50C-407E-A947-70E740481C1C}">
                           <a14:useLocalDpi xmlns:a14="http://schemas.microsoft.com/office/drawing/2010/main" val="0"/>
@@ -8728,12 +9928,12 @@
       <w:pPr>
         <w:pStyle w:val="Heading3"/>
       </w:pPr>
-      <w:bookmarkStart w:id="33" w:name="_Toc78530378"/>
+      <w:bookmarkStart w:id="36" w:name="_Toc78881495"/>
       <w:r>
         <w:lastRenderedPageBreak/>
         <w:t>Airflow Redirector</w:t>
       </w:r>
-      <w:bookmarkEnd w:id="33"/>
+      <w:bookmarkEnd w:id="36"/>
     </w:p>
     <w:p>
       <w:r>
@@ -8749,11 +9949,11 @@
       <w:pPr>
         <w:pStyle w:val="Heading2"/>
       </w:pPr>
-      <w:bookmarkStart w:id="34" w:name="_Toc78530379"/>
+      <w:bookmarkStart w:id="37" w:name="_Toc78881496"/>
       <w:r>
         <w:t>Block Diagram</w:t>
       </w:r>
-      <w:bookmarkEnd w:id="34"/>
+      <w:bookmarkEnd w:id="37"/>
     </w:p>
     <w:p>
       <w:r>
@@ -8764,11 +9964,11 @@
       <w:pPr>
         <w:pStyle w:val="Heading3"/>
       </w:pPr>
-      <w:bookmarkStart w:id="35" w:name="_Toc78530380"/>
+      <w:bookmarkStart w:id="38" w:name="_Toc78881497"/>
       <w:r>
         <w:t>Main Menu</w:t>
       </w:r>
-      <w:bookmarkEnd w:id="35"/>
+      <w:bookmarkEnd w:id="38"/>
     </w:p>
     <w:p>
       <w:pPr>
@@ -8808,7 +10008,7 @@
     <w:p/>
     <w:p/>
     <w:sectPr>
-      <w:footerReference w:type="default" r:id="rId44"/>
+      <w:footerReference w:type="default" r:id="rId55"/>
       <w:pgSz w:w="12240" w:h="15840"/>
       <w:pgMar w:top="1440" w:right="1440" w:bottom="1440" w:left="1440" w:header="720" w:footer="720" w:gutter="0"/>
       <w:cols w:space="720"/>
@@ -9316,6 +10516,92 @@
     </w:lvl>
   </w:abstractNum>
   <w:abstractNum w:abstractNumId="4" w15:restartNumberingAfterBreak="0">
+    <w:nsid w:val="14634BD1"/>
+    <w:multiLevelType w:val="hybridMultilevel"/>
+    <w:tmpl w:val="A1A268DC"/>
+    <w:lvl w:ilvl="0" w:tplc="0409000F">
+      <w:start w:val="1"/>
+      <w:numFmt w:val="decimal"/>
+      <w:lvlText w:val="%1."/>
+      <w:lvlJc w:val="left"/>
+      <w:pPr>
+        <w:ind w:left="720" w:hanging="360"/>
+      </w:pPr>
+    </w:lvl>
+    <w:lvl w:ilvl="1" w:tplc="04090019" w:tentative="1">
+      <w:start w:val="1"/>
+      <w:numFmt w:val="lowerLetter"/>
+      <w:lvlText w:val="%2."/>
+      <w:lvlJc w:val="left"/>
+      <w:pPr>
+        <w:ind w:left="1440" w:hanging="360"/>
+      </w:pPr>
+    </w:lvl>
+    <w:lvl w:ilvl="2" w:tplc="0409001B" w:tentative="1">
+      <w:start w:val="1"/>
+      <w:numFmt w:val="lowerRoman"/>
+      <w:lvlText w:val="%3."/>
+      <w:lvlJc w:val="right"/>
+      <w:pPr>
+        <w:ind w:left="2160" w:hanging="180"/>
+      </w:pPr>
+    </w:lvl>
+    <w:lvl w:ilvl="3" w:tplc="0409000F" w:tentative="1">
+      <w:start w:val="1"/>
+      <w:numFmt w:val="decimal"/>
+      <w:lvlText w:val="%4."/>
+      <w:lvlJc w:val="left"/>
+      <w:pPr>
+        <w:ind w:left="2880" w:hanging="360"/>
+      </w:pPr>
+    </w:lvl>
+    <w:lvl w:ilvl="4" w:tplc="04090019" w:tentative="1">
+      <w:start w:val="1"/>
+      <w:numFmt w:val="lowerLetter"/>
+      <w:lvlText w:val="%5."/>
+      <w:lvlJc w:val="left"/>
+      <w:pPr>
+        <w:ind w:left="3600" w:hanging="360"/>
+      </w:pPr>
+    </w:lvl>
+    <w:lvl w:ilvl="5" w:tplc="0409001B" w:tentative="1">
+      <w:start w:val="1"/>
+      <w:numFmt w:val="lowerRoman"/>
+      <w:lvlText w:val="%6."/>
+      <w:lvlJc w:val="right"/>
+      <w:pPr>
+        <w:ind w:left="4320" w:hanging="180"/>
+      </w:pPr>
+    </w:lvl>
+    <w:lvl w:ilvl="6" w:tplc="0409000F" w:tentative="1">
+      <w:start w:val="1"/>
+      <w:numFmt w:val="decimal"/>
+      <w:lvlText w:val="%7."/>
+      <w:lvlJc w:val="left"/>
+      <w:pPr>
+        <w:ind w:left="5040" w:hanging="360"/>
+      </w:pPr>
+    </w:lvl>
+    <w:lvl w:ilvl="7" w:tplc="04090019" w:tentative="1">
+      <w:start w:val="1"/>
+      <w:numFmt w:val="lowerLetter"/>
+      <w:lvlText w:val="%8."/>
+      <w:lvlJc w:val="left"/>
+      <w:pPr>
+        <w:ind w:left="5760" w:hanging="360"/>
+      </w:pPr>
+    </w:lvl>
+    <w:lvl w:ilvl="8" w:tplc="0409001B" w:tentative="1">
+      <w:start w:val="1"/>
+      <w:numFmt w:val="lowerRoman"/>
+      <w:lvlText w:val="%9."/>
+      <w:lvlJc w:val="right"/>
+      <w:pPr>
+        <w:ind w:left="6480" w:hanging="180"/>
+      </w:pPr>
+    </w:lvl>
+  </w:abstractNum>
+  <w:abstractNum w:abstractNumId="5" w15:restartNumberingAfterBreak="0">
     <w:nsid w:val="15982E03"/>
     <w:multiLevelType w:val="hybridMultilevel"/>
     <w:tmpl w:val="B5B8C0B2"/>
@@ -9428,7 +10714,7 @@
       </w:rPr>
     </w:lvl>
   </w:abstractNum>
-  <w:abstractNum w:abstractNumId="5" w15:restartNumberingAfterBreak="0">
+  <w:abstractNum w:abstractNumId="6" w15:restartNumberingAfterBreak="0">
     <w:nsid w:val="20D95929"/>
     <w:multiLevelType w:val="hybridMultilevel"/>
     <w:tmpl w:val="93EC44E0"/>
@@ -9541,7 +10827,7 @@
       </w:rPr>
     </w:lvl>
   </w:abstractNum>
-  <w:abstractNum w:abstractNumId="6" w15:restartNumberingAfterBreak="0">
+  <w:abstractNum w:abstractNumId="7" w15:restartNumberingAfterBreak="0">
     <w:nsid w:val="22C45F53"/>
     <w:multiLevelType w:val="hybridMultilevel"/>
     <w:tmpl w:val="9FC00F3E"/>
@@ -9654,7 +10940,7 @@
       </w:rPr>
     </w:lvl>
   </w:abstractNum>
-  <w:abstractNum w:abstractNumId="7" w15:restartNumberingAfterBreak="0">
+  <w:abstractNum w:abstractNumId="8" w15:restartNumberingAfterBreak="0">
     <w:nsid w:val="32452DD5"/>
     <w:multiLevelType w:val="hybridMultilevel"/>
     <w:tmpl w:val="D54C70D6"/>
@@ -9743,7 +11029,7 @@
       </w:pPr>
     </w:lvl>
   </w:abstractNum>
-  <w:abstractNum w:abstractNumId="8" w15:restartNumberingAfterBreak="0">
+  <w:abstractNum w:abstractNumId="9" w15:restartNumberingAfterBreak="0">
     <w:nsid w:val="367D0D82"/>
     <w:multiLevelType w:val="hybridMultilevel"/>
     <w:tmpl w:val="C9F08CCE"/>
@@ -9829,7 +11115,7 @@
       </w:pPr>
     </w:lvl>
   </w:abstractNum>
-  <w:abstractNum w:abstractNumId="9" w15:restartNumberingAfterBreak="0">
+  <w:abstractNum w:abstractNumId="10" w15:restartNumberingAfterBreak="0">
     <w:nsid w:val="36B61043"/>
     <w:multiLevelType w:val="hybridMultilevel"/>
     <w:tmpl w:val="36B67638"/>
@@ -9942,7 +11228,7 @@
       </w:rPr>
     </w:lvl>
   </w:abstractNum>
-  <w:abstractNum w:abstractNumId="10" w15:restartNumberingAfterBreak="0">
+  <w:abstractNum w:abstractNumId="11" w15:restartNumberingAfterBreak="0">
     <w:nsid w:val="3A0C0D97"/>
     <w:multiLevelType w:val="hybridMultilevel"/>
     <w:tmpl w:val="092AEFD6"/>
@@ -10028,7 +11314,7 @@
       </w:pPr>
     </w:lvl>
   </w:abstractNum>
-  <w:abstractNum w:abstractNumId="11" w15:restartNumberingAfterBreak="0">
+  <w:abstractNum w:abstractNumId="12" w15:restartNumberingAfterBreak="0">
     <w:nsid w:val="3C234BE6"/>
     <w:multiLevelType w:val="hybridMultilevel"/>
     <w:tmpl w:val="D2F809E0"/>
@@ -10141,7 +11427,7 @@
       </w:rPr>
     </w:lvl>
   </w:abstractNum>
-  <w:abstractNum w:abstractNumId="12" w15:restartNumberingAfterBreak="0">
+  <w:abstractNum w:abstractNumId="13" w15:restartNumberingAfterBreak="0">
     <w:nsid w:val="3E494922"/>
     <w:multiLevelType w:val="hybridMultilevel"/>
     <w:tmpl w:val="A83A49FA"/>
@@ -10254,7 +11540,7 @@
       </w:rPr>
     </w:lvl>
   </w:abstractNum>
-  <w:abstractNum w:abstractNumId="13" w15:restartNumberingAfterBreak="0">
+  <w:abstractNum w:abstractNumId="14" w15:restartNumberingAfterBreak="0">
     <w:nsid w:val="43C1121F"/>
     <w:multiLevelType w:val="hybridMultilevel"/>
     <w:tmpl w:val="D974E80A"/>
@@ -10340,7 +11626,7 @@
       </w:pPr>
     </w:lvl>
   </w:abstractNum>
-  <w:abstractNum w:abstractNumId="14" w15:restartNumberingAfterBreak="0">
+  <w:abstractNum w:abstractNumId="15" w15:restartNumberingAfterBreak="0">
     <w:nsid w:val="4BAB2CD5"/>
     <w:multiLevelType w:val="hybridMultilevel"/>
     <w:tmpl w:val="24842C54"/>
@@ -10453,7 +11739,7 @@
       </w:rPr>
     </w:lvl>
   </w:abstractNum>
-  <w:abstractNum w:abstractNumId="15" w15:restartNumberingAfterBreak="0">
+  <w:abstractNum w:abstractNumId="16" w15:restartNumberingAfterBreak="0">
     <w:nsid w:val="4C3C4D63"/>
     <w:multiLevelType w:val="hybridMultilevel"/>
     <w:tmpl w:val="A1864288"/>
@@ -10566,7 +11852,7 @@
       </w:rPr>
     </w:lvl>
   </w:abstractNum>
-  <w:abstractNum w:abstractNumId="16" w15:restartNumberingAfterBreak="0">
+  <w:abstractNum w:abstractNumId="17" w15:restartNumberingAfterBreak="0">
     <w:nsid w:val="4D3949A6"/>
     <w:multiLevelType w:val="hybridMultilevel"/>
     <w:tmpl w:val="B4A48F72"/>
@@ -10655,7 +11941,7 @@
       </w:pPr>
     </w:lvl>
   </w:abstractNum>
-  <w:abstractNum w:abstractNumId="17" w15:restartNumberingAfterBreak="0">
+  <w:abstractNum w:abstractNumId="18" w15:restartNumberingAfterBreak="0">
     <w:nsid w:val="4D6B4171"/>
     <w:multiLevelType w:val="hybridMultilevel"/>
     <w:tmpl w:val="842E73F2"/>
@@ -10768,7 +12054,7 @@
       </w:rPr>
     </w:lvl>
   </w:abstractNum>
-  <w:abstractNum w:abstractNumId="18" w15:restartNumberingAfterBreak="0">
+  <w:abstractNum w:abstractNumId="19" w15:restartNumberingAfterBreak="0">
     <w:nsid w:val="4ECD58D9"/>
     <w:multiLevelType w:val="hybridMultilevel"/>
     <w:tmpl w:val="4684B052"/>
@@ -10857,7 +12143,7 @@
       </w:pPr>
     </w:lvl>
   </w:abstractNum>
-  <w:abstractNum w:abstractNumId="19" w15:restartNumberingAfterBreak="0">
+  <w:abstractNum w:abstractNumId="20" w15:restartNumberingAfterBreak="0">
     <w:nsid w:val="56FA0352"/>
     <w:multiLevelType w:val="hybridMultilevel"/>
     <w:tmpl w:val="F11AFCA4"/>
@@ -10946,7 +12232,7 @@
       </w:pPr>
     </w:lvl>
   </w:abstractNum>
-  <w:abstractNum w:abstractNumId="20" w15:restartNumberingAfterBreak="0">
+  <w:abstractNum w:abstractNumId="21" w15:restartNumberingAfterBreak="0">
     <w:nsid w:val="5CCA07FC"/>
     <w:multiLevelType w:val="hybridMultilevel"/>
     <w:tmpl w:val="FC001074"/>
@@ -11059,7 +12345,7 @@
       </w:rPr>
     </w:lvl>
   </w:abstractNum>
-  <w:abstractNum w:abstractNumId="21" w15:restartNumberingAfterBreak="0">
+  <w:abstractNum w:abstractNumId="22" w15:restartNumberingAfterBreak="0">
     <w:nsid w:val="5CCD6D37"/>
     <w:multiLevelType w:val="hybridMultilevel"/>
     <w:tmpl w:val="335CD238"/>
@@ -11148,7 +12434,7 @@
       </w:pPr>
     </w:lvl>
   </w:abstractNum>
-  <w:abstractNum w:abstractNumId="22" w15:restartNumberingAfterBreak="0">
+  <w:abstractNum w:abstractNumId="23" w15:restartNumberingAfterBreak="0">
     <w:nsid w:val="6254011F"/>
     <w:multiLevelType w:val="hybridMultilevel"/>
     <w:tmpl w:val="713C6660"/>
@@ -11261,7 +12547,7 @@
       </w:rPr>
     </w:lvl>
   </w:abstractNum>
-  <w:abstractNum w:abstractNumId="23" w15:restartNumberingAfterBreak="0">
+  <w:abstractNum w:abstractNumId="24" w15:restartNumberingAfterBreak="0">
     <w:nsid w:val="628C5D4E"/>
     <w:multiLevelType w:val="hybridMultilevel"/>
     <w:tmpl w:val="692E8238"/>
@@ -11374,7 +12660,7 @@
       </w:rPr>
     </w:lvl>
   </w:abstractNum>
-  <w:abstractNum w:abstractNumId="24" w15:restartNumberingAfterBreak="0">
+  <w:abstractNum w:abstractNumId="25" w15:restartNumberingAfterBreak="0">
     <w:nsid w:val="62BC0519"/>
     <w:multiLevelType w:val="hybridMultilevel"/>
     <w:tmpl w:val="645EEBEC"/>
@@ -11487,7 +12773,7 @@
       </w:rPr>
     </w:lvl>
   </w:abstractNum>
-  <w:abstractNum w:abstractNumId="25" w15:restartNumberingAfterBreak="0">
+  <w:abstractNum w:abstractNumId="26" w15:restartNumberingAfterBreak="0">
     <w:nsid w:val="65357B13"/>
     <w:multiLevelType w:val="hybridMultilevel"/>
     <w:tmpl w:val="CBEEF0CC"/>
@@ -11573,7 +12859,7 @@
       </w:pPr>
     </w:lvl>
   </w:abstractNum>
-  <w:abstractNum w:abstractNumId="26" w15:restartNumberingAfterBreak="0">
+  <w:abstractNum w:abstractNumId="27" w15:restartNumberingAfterBreak="0">
     <w:nsid w:val="6F875356"/>
     <w:multiLevelType w:val="hybridMultilevel"/>
     <w:tmpl w:val="E09680B8"/>
@@ -11662,7 +12948,7 @@
       </w:pPr>
     </w:lvl>
   </w:abstractNum>
-  <w:abstractNum w:abstractNumId="27" w15:restartNumberingAfterBreak="0">
+  <w:abstractNum w:abstractNumId="28" w15:restartNumberingAfterBreak="0">
     <w:nsid w:val="74CC1745"/>
     <w:multiLevelType w:val="hybridMultilevel"/>
     <w:tmpl w:val="B0EA78BC"/>
@@ -11752,40 +13038,40 @@
     </w:lvl>
   </w:abstractNum>
   <w:num w:numId="1">
-    <w:abstractNumId w:val="18"/>
+    <w:abstractNumId w:val="19"/>
   </w:num>
   <w:num w:numId="2">
+    <w:abstractNumId w:val="26"/>
+  </w:num>
+  <w:num w:numId="3">
+    <w:abstractNumId w:val="21"/>
+  </w:num>
+  <w:num w:numId="4">
+    <w:abstractNumId w:val="15"/>
+  </w:num>
+  <w:num w:numId="5">
     <w:abstractNumId w:val="25"/>
   </w:num>
-  <w:num w:numId="3">
-    <w:abstractNumId w:val="20"/>
-  </w:num>
-  <w:num w:numId="4">
-    <w:abstractNumId w:val="14"/>
-  </w:num>
-  <w:num w:numId="5">
-    <w:abstractNumId w:val="24"/>
-  </w:num>
   <w:num w:numId="6">
-    <w:abstractNumId w:val="12"/>
+    <w:abstractNumId w:val="13"/>
   </w:num>
   <w:num w:numId="7">
-    <w:abstractNumId w:val="9"/>
+    <w:abstractNumId w:val="10"/>
   </w:num>
   <w:num w:numId="8">
-    <w:abstractNumId w:val="17"/>
+    <w:abstractNumId w:val="18"/>
   </w:num>
   <w:num w:numId="9">
     <w:abstractNumId w:val="2"/>
   </w:num>
   <w:num w:numId="10">
-    <w:abstractNumId w:val="8"/>
+    <w:abstractNumId w:val="9"/>
   </w:num>
   <w:num w:numId="11">
-    <w:abstractNumId w:val="10"/>
+    <w:abstractNumId w:val="11"/>
   </w:num>
   <w:num w:numId="12">
-    <w:abstractNumId w:val="13"/>
+    <w:abstractNumId w:val="14"/>
   </w:num>
   <w:num w:numId="13">
     <w:abstractNumId w:val="1"/>
@@ -11794,46 +13080,49 @@
     <w:abstractNumId w:val="0"/>
   </w:num>
   <w:num w:numId="15">
-    <w:abstractNumId w:val="26"/>
+    <w:abstractNumId w:val="27"/>
   </w:num>
   <w:num w:numId="16">
-    <w:abstractNumId w:val="7"/>
+    <w:abstractNumId w:val="8"/>
   </w:num>
   <w:num w:numId="17">
     <w:abstractNumId w:val="3"/>
   </w:num>
   <w:num w:numId="18">
+    <w:abstractNumId w:val="17"/>
+  </w:num>
+  <w:num w:numId="19">
+    <w:abstractNumId w:val="22"/>
+  </w:num>
+  <w:num w:numId="20">
+    <w:abstractNumId w:val="23"/>
+  </w:num>
+  <w:num w:numId="21">
     <w:abstractNumId w:val="16"/>
   </w:num>
-  <w:num w:numId="19">
-    <w:abstractNumId w:val="21"/>
-  </w:num>
-  <w:num w:numId="20">
-    <w:abstractNumId w:val="22"/>
-  </w:num>
-  <w:num w:numId="21">
-    <w:abstractNumId w:val="15"/>
-  </w:num>
   <w:num w:numId="22">
-    <w:abstractNumId w:val="11"/>
+    <w:abstractNumId w:val="12"/>
   </w:num>
   <w:num w:numId="23">
-    <w:abstractNumId w:val="23"/>
+    <w:abstractNumId w:val="24"/>
   </w:num>
   <w:num w:numId="24">
+    <w:abstractNumId w:val="7"/>
+  </w:num>
+  <w:num w:numId="25">
+    <w:abstractNumId w:val="5"/>
+  </w:num>
+  <w:num w:numId="26">
     <w:abstractNumId w:val="6"/>
   </w:num>
-  <w:num w:numId="25">
-    <w:abstractNumId w:val="4"/>
-  </w:num>
-  <w:num w:numId="26">
-    <w:abstractNumId w:val="5"/>
-  </w:num>
   <w:num w:numId="27">
-    <w:abstractNumId w:val="19"/>
+    <w:abstractNumId w:val="20"/>
   </w:num>
   <w:num w:numId="28">
-    <w:abstractNumId w:val="27"/>
+    <w:abstractNumId w:val="28"/>
+  </w:num>
+  <w:num w:numId="29">
+    <w:abstractNumId w:val="4"/>
   </w:num>
 </w:numbering>
 </file>
@@ -11959,6 +13248,7 @@
     <w:lsdException w:name="HTML Sample" w:semiHidden="1" w:unhideWhenUsed="1"/>
     <w:lsdException w:name="HTML Typewriter" w:semiHidden="1" w:unhideWhenUsed="1"/>
     <w:lsdException w:name="HTML Variable" w:semiHidden="1" w:unhideWhenUsed="1"/>
+    <w:lsdException w:name="Normal Table" w:semiHidden="1" w:unhideWhenUsed="1"/>
     <w:lsdException w:name="annotation subject" w:semiHidden="1" w:unhideWhenUsed="1"/>
     <w:lsdException w:name="No List" w:semiHidden="1" w:unhideWhenUsed="1"/>
     <w:lsdException w:name="Outline List 1" w:semiHidden="1" w:unhideWhenUsed="1"/>
@@ -12001,8 +13291,11 @@
     <w:lsdException w:name="Table Contemporary" w:semiHidden="1" w:unhideWhenUsed="1"/>
     <w:lsdException w:name="Table Elegant" w:semiHidden="1" w:unhideWhenUsed="1"/>
     <w:lsdException w:name="Table Professional" w:semiHidden="1" w:unhideWhenUsed="1"/>
+    <w:lsdException w:name="Table Subtle 1" w:semiHidden="1" w:unhideWhenUsed="1"/>
     <w:lsdException w:name="Table Subtle 2" w:semiHidden="1" w:unhideWhenUsed="1"/>
     <w:lsdException w:name="Table Web 1" w:semiHidden="1" w:unhideWhenUsed="1"/>
+    <w:lsdException w:name="Table Web 2" w:semiHidden="1" w:unhideWhenUsed="1"/>
+    <w:lsdException w:name="Table Web 3" w:semiHidden="1" w:unhideWhenUsed="1"/>
     <w:lsdException w:name="Balloon Text" w:semiHidden="1" w:unhideWhenUsed="1"/>
     <w:lsdException w:name="Table Grid" w:uiPriority="59"/>
     <w:lsdException w:name="Table Theme" w:semiHidden="1" w:unhideWhenUsed="1"/>
@@ -13063,6 +14356,18 @@
       <w:u w:val="single"/>
     </w:rPr>
   </w:style>
+  <w:style w:type="character" w:styleId="UnresolvedMention">
+    <w:name w:val="Unresolved Mention"/>
+    <w:basedOn w:val="DefaultParagraphFont"/>
+    <w:uiPriority w:val="99"/>
+    <w:semiHidden/>
+    <w:unhideWhenUsed/>
+    <w:rsid w:val="00966E77"/>
+    <w:rPr>
+      <w:color w:val="605E5C"/>
+      <w:shd w:val="clear" w:color="auto" w:fill="E1DFDD"/>
+    </w:rPr>
+  </w:style>
 </w:styles>
 </file>
 

</xml_diff>

<commit_message>
block diagram cleanup and guide updates
</commit_message>
<xml_diff>
--- a/Aerodynamics Master Program Guide.docx
+++ b/Aerodynamics Master Program Guide.docx
@@ -839,21 +839,7 @@
                 <w:rStyle w:val="Hyperlink"/>
                 <w:noProof/>
               </w:rPr>
-              <w:t>Cali</w:t>
-            </w:r>
-            <w:r>
-              <w:rPr>
-                <w:rStyle w:val="Hyperlink"/>
-                <w:noProof/>
-              </w:rPr>
-              <w:t>b</w:t>
-            </w:r>
-            <w:r>
-              <w:rPr>
-                <w:rStyle w:val="Hyperlink"/>
-                <w:noProof/>
-              </w:rPr>
-              <w:t>rate Helmet</w:t>
+              <w:t>Calibrate Helmet</w:t>
             </w:r>
             <w:r>
               <w:rPr>
@@ -1750,21 +1736,7 @@
                 <w:rStyle w:val="Hyperlink"/>
                 <w:noProof/>
               </w:rPr>
-              <w:t>Calibrate Pneumo</w:t>
-            </w:r>
-            <w:r>
-              <w:rPr>
-                <w:rStyle w:val="Hyperlink"/>
-                <w:noProof/>
-              </w:rPr>
-              <w:t>t</w:t>
-            </w:r>
-            <w:r>
-              <w:rPr>
-                <w:rStyle w:val="Hyperlink"/>
-                <w:noProof/>
-              </w:rPr>
-              <w:t>ach</w:t>
+              <w:t>Calibrate Pneumotach</w:t>
             </w:r>
             <w:r>
               <w:rPr>
@@ -1833,21 +1805,7 @@
                 <w:rStyle w:val="Hyperlink"/>
                 <w:noProof/>
               </w:rPr>
-              <w:t>Calibra</w:t>
-            </w:r>
-            <w:r>
-              <w:rPr>
-                <w:rStyle w:val="Hyperlink"/>
-                <w:noProof/>
-              </w:rPr>
-              <w:t>t</w:t>
-            </w:r>
-            <w:r>
-              <w:rPr>
-                <w:rStyle w:val="Hyperlink"/>
-                <w:noProof/>
-              </w:rPr>
-              <w:t>e Helmet</w:t>
+              <w:t>Calibrate Helmet</w:t>
             </w:r>
             <w:r>
               <w:rPr>
@@ -4073,15 +4031,7 @@
         </w:drawing>
       </w:r>
       <w:r>
-        <w:t>To calibrate the SPL read from a microphone, you will need the microphone sensitivity in decibel-volts per Pascal (</w:t>
-      </w:r>
-      <w:proofErr w:type="spellStart"/>
-      <w:r>
-        <w:t>dBV</w:t>
-      </w:r>
-      <w:proofErr w:type="spellEnd"/>
-      <w:r>
-        <w:t xml:space="preserve">/Pa). For the microphone </w:t>
+        <w:t xml:space="preserve">To calibrate the SPL read from a microphone, you will need the microphone sensitivity in decibel-volts per Pascal (dBV/Pa). For the microphone </w:t>
       </w:r>
       <w:r>
         <w:t>currently in the complete interrupter, this value is -42. You will also need a calibrated SPL meter and a source of sound.</w:t>
@@ -4212,25 +4162,21 @@
       <w:r>
         <w:t xml:space="preserve">Note: If and </w:t>
       </w:r>
-      <w:proofErr w:type="spellStart"/>
       <w:r>
         <w:rPr>
           <w:i/>
         </w:rPr>
         <w:t>NaN</w:t>
       </w:r>
-      <w:proofErr w:type="spellEnd"/>
       <w:r>
         <w:t xml:space="preserve"> appears in the extracted data, that means the program could not find any trials with that data. If the </w:t>
       </w:r>
-      <w:proofErr w:type="spellStart"/>
       <w:r>
         <w:rPr>
           <w:i/>
         </w:rPr>
         <w:t>NaN</w:t>
       </w:r>
-      <w:proofErr w:type="spellEnd"/>
       <w:r>
         <w:t xml:space="preserve"> is just in the standard deviation and variance columns, that means only one trial was found but stats could not be computed.</w:t>
       </w:r>
@@ -4304,15 +4250,7 @@
         </w:numPr>
       </w:pPr>
       <w:r>
-        <w:t>Select the type of trial (</w:t>
-      </w:r>
-      <w:proofErr w:type="spellStart"/>
-      <w:r>
-        <w:t>e.g</w:t>
-      </w:r>
-      <w:proofErr w:type="spellEnd"/>
-      <w:r>
-        <w:t>, mechanical mouthpiece) you need to extract data from using the dropdown menu.</w:t>
+        <w:t>Select the type of trial (e.g, mechanical mouthpiece) you need to extract data from using the dropdown menu.</w:t>
       </w:r>
     </w:p>
     <w:p>
@@ -4742,14 +4680,12 @@
       <w:bookmarkEnd w:id="12"/>
     </w:p>
     <w:p>
-      <w:proofErr w:type="spellStart"/>
       <w:r>
         <w:rPr>
           <w:i/>
         </w:rPr>
         <w:t>NaNs</w:t>
       </w:r>
-      <w:proofErr w:type="spellEnd"/>
       <w:r>
         <w:rPr>
           <w:b/>
@@ -4843,14 +4779,12 @@
       <w:r>
         <w:t xml:space="preserve"> rows that show </w:t>
       </w:r>
-      <w:proofErr w:type="spellStart"/>
       <w:r>
         <w:rPr>
           <w:i/>
         </w:rPr>
         <w:t>NaN</w:t>
       </w:r>
-      <w:proofErr w:type="spellEnd"/>
       <w:r>
         <w:t xml:space="preserve">, use this program to delete those rows. </w:t>
       </w:r>
@@ -4859,19 +4793,11 @@
       <w:r>
         <w:t xml:space="preserve">The user will be prompted to select a folder of data files. The program will then search through all of the LVM files in that folder and delete the rows of data that contain one or more </w:t>
       </w:r>
-      <w:proofErr w:type="spellStart"/>
       <w:r>
         <w:rPr>
           <w:i/>
         </w:rPr>
-        <w:t>NaNs</w:t>
-      </w:r>
-      <w:proofErr w:type="spellEnd"/>
-      <w:r>
-        <w:rPr>
-          <w:i/>
-        </w:rPr>
-        <w:t>.</w:t>
+        <w:t>NaNs.</w:t>
       </w:r>
       <w:r>
         <w:t xml:space="preserve"> </w:t>
@@ -4955,13 +4881,8 @@
         </w:drawing>
       </w:r>
       <w:r>
-        <w:t xml:space="preserve">Clicking this button will open up a Google Form in your default internet browser. From there, you can report errors that you run into, request edits be made on a program, or request a completely new program. All submission on this form will </w:t>
-      </w:r>
-      <w:proofErr w:type="spellStart"/>
-      <w:r>
-        <w:t>notif</w:t>
-      </w:r>
-      <w:proofErr w:type="spellEnd"/>
+        <w:t>Clicking this button will open up a Google Form in your default internet browser. From there, you can report errors that you run into, request edits be made on a program, or request a completely new program. All submission on this form will notif</w:t>
+      </w:r>
       <w:r>
         <w:rPr>
           <w:noProof/>
@@ -5556,15 +5477,7 @@
         </w:numPr>
       </w:pPr>
       <w:r>
-        <w:t xml:space="preserve">This is currently set to two minutes (120,000 </w:t>
-      </w:r>
-      <w:proofErr w:type="spellStart"/>
-      <w:r>
-        <w:t>ms</w:t>
-      </w:r>
-      <w:proofErr w:type="spellEnd"/>
-      <w:r>
-        <w:t>).</w:t>
+        <w:t>This is currently set to two minutes (120,000 ms).</w:t>
       </w:r>
     </w:p>
     <w:p>
@@ -6626,7 +6539,17 @@
         </w:drawing>
       </w:r>
       <w:r>
-        <w:t>This is where SPL is calculated from the filtered acoustic signal. The equations used in this calculation are below. The gain is taken from the SPL Gain.txt file.</w:t>
+        <w:t xml:space="preserve">This is where SPL is calculated from the filtered acoustic signal. The equations used in this calculation are below. The gain is taken from the </w:t>
+      </w:r>
+      <w:r>
+        <w:rPr>
+          <w:i/>
+          <w:iCs/>
+        </w:rPr>
+        <w:t>SPL Gain.txt</w:t>
+      </w:r>
+      <w:r>
+        <w:t xml:space="preserve"> file.</w:t>
       </w:r>
     </w:p>
     <w:p>
@@ -7158,13 +7081,13 @@
       <w:pPr>
         <w:pStyle w:val="Heading3"/>
       </w:pPr>
-      <w:bookmarkStart w:id="19" w:name="_Toc78881480"/>
-      <w:bookmarkStart w:id="20" w:name="_Calibrate_Pneumotach"/>
+      <w:bookmarkStart w:id="19" w:name="_Calibrate_Pneumotach"/>
+      <w:bookmarkStart w:id="20" w:name="_Toc78881480"/>
+      <w:bookmarkEnd w:id="19"/>
+      <w:r>
+        <w:t>Calibrate Pneumotach</w:t>
+      </w:r>
       <w:bookmarkEnd w:id="20"/>
-      <w:r>
-        <w:t>Calibrate Pneumotach</w:t>
-      </w:r>
-      <w:bookmarkEnd w:id="19"/>
     </w:p>
     <w:p>
       <w:r>
@@ -7590,14 +7513,14 @@
         <w:t xml:space="preserve"> </w:t>
       </w:r>
       <w:r>
-        <w:t>Once the user is done calibrating</w:t>
-      </w:r>
-      <w:r>
-        <w:t>, the flow array is run through a spline curve interpolation VI and the pressure intercepts are averaged.</w:t>
-      </w:r>
-    </w:p>
-    <w:p>
-      <w:r>
+        <w:t>Once the user is done calibrating, the flow array is run through a spline curve interpolation VI and the pressure intercepts are averaged.</w:t>
+      </w:r>
+    </w:p>
+    <w:p>
+      <w:r>
+        <w:rPr>
+          <w:noProof/>
+        </w:rPr>
         <w:drawing>
           <wp:anchor distT="0" distB="0" distL="114300" distR="114300" simplePos="0" relativeHeight="251734016" behindDoc="0" locked="0" layoutInCell="1" allowOverlap="1" wp14:anchorId="1DF6BD94" wp14:editId="04A59106">
             <wp:simplePos x="0" y="0"/>
@@ -7766,23 +7689,7 @@
           <w:i/>
           <w:iCs/>
         </w:rPr>
-        <w:t xml:space="preserve">Calibration </w:t>
-      </w:r>
-      <w:proofErr w:type="spellStart"/>
-      <w:r>
-        <w:rPr>
-          <w:i/>
-          <w:iCs/>
-        </w:rPr>
-        <w:t>Values_Day</w:t>
-      </w:r>
-      <w:proofErr w:type="spellEnd"/>
-      <w:r>
-        <w:rPr>
-          <w:i/>
-          <w:iCs/>
-        </w:rPr>
-        <w:t>, Month DD, YYYY.txt</w:t>
+        <w:t>Calibration Values_Day, Month DD, YYYY.txt</w:t>
       </w:r>
       <w:r>
         <w:rPr>
@@ -7955,6 +7862,9 @@
     </w:p>
     <w:p>
       <w:r>
+        <w:rPr>
+          <w:noProof/>
+        </w:rPr>
         <w:drawing>
           <wp:anchor distT="0" distB="0" distL="114300" distR="114300" simplePos="0" relativeHeight="251735040" behindDoc="0" locked="0" layoutInCell="1" allowOverlap="1" wp14:anchorId="03C268CA" wp14:editId="4A8CA766">
             <wp:simplePos x="0" y="0"/>
@@ -8019,23 +7929,7 @@
         </w:drawing>
       </w:r>
       <w:r>
-        <w:t xml:space="preserve">This </w:t>
-      </w:r>
-      <w:proofErr w:type="spellStart"/>
-      <w:r>
-        <w:t>SubVI</w:t>
-      </w:r>
-      <w:proofErr w:type="spellEnd"/>
-      <w:r>
-        <w:t xml:space="preserve"> takes in a reference value (what the user wants to assign to the signals read from the DAQ board) and a voltage value. These are added to their respective arrays, which are then wired to the Linear Fit VI. Using the input arrays, a slope and intercept are calculated. These values are output from this </w:t>
-      </w:r>
-      <w:proofErr w:type="spellStart"/>
-      <w:r>
-        <w:t>SubVI</w:t>
-      </w:r>
-      <w:proofErr w:type="spellEnd"/>
-      <w:r>
-        <w:t xml:space="preserve"> and later saved.</w:t>
+        <w:t>This SubVI takes in a reference value (what the user wants to assign to the signals read from the DAQ board) and a voltage value. These are added to their respective arrays, which are then wired to the Linear Fit VI. Using the input arrays, a slope and intercept are calculated. These values are output from this SubVI and later saved.</w:t>
       </w:r>
     </w:p>
     <w:p>
@@ -8277,6 +8171,9 @@
         </w:rPr>
       </w:pPr>
       <w:r>
+        <w:rPr>
+          <w:noProof/>
+        </w:rPr>
         <w:drawing>
           <wp:anchor distT="0" distB="0" distL="114300" distR="114300" simplePos="0" relativeHeight="251738112" behindDoc="0" locked="0" layoutInCell="1" allowOverlap="1" wp14:anchorId="23196D66" wp14:editId="54D24A71">
             <wp:simplePos x="0" y="0"/>
@@ -8523,6 +8420,9 @@
     </w:p>
     <w:p>
       <w:r>
+        <w:rPr>
+          <w:noProof/>
+        </w:rPr>
         <w:drawing>
           <wp:anchor distT="0" distB="0" distL="114300" distR="114300" simplePos="0" relativeHeight="251742208" behindDoc="0" locked="0" layoutInCell="1" allowOverlap="1" wp14:anchorId="771F6FB9" wp14:editId="43100136">
             <wp:simplePos x="0" y="0"/>
@@ -8650,23 +8550,7 @@
         </w:rPr>
       </w:pPr>
       <w:r>
-        <w:t xml:space="preserve">Once all the data has been found in the given text file, resistance is calculated (Pressure or SGP divided by MFR). Means and standard deviations are then calculated for each data type. The coefficients of variation are calculated from theses. All the computed data (means, </w:t>
-      </w:r>
-      <w:proofErr w:type="spellStart"/>
-      <w:r>
-        <w:t>StDevs</w:t>
-      </w:r>
-      <w:proofErr w:type="spellEnd"/>
-      <w:r>
-        <w:t xml:space="preserve">, </w:t>
-      </w:r>
-      <w:proofErr w:type="spellStart"/>
-      <w:r>
-        <w:t>CoV</w:t>
-      </w:r>
-      <w:proofErr w:type="spellEnd"/>
-      <w:r>
-        <w:t>) are added to an array. This array is then converted to a spreadsheet string, which is then added to an array of strings</w:t>
+        <w:t>Once all the data has been found in the given text file, resistance is calculated (Pressure or SGP divided by MFR). Means and standard deviations are then calculated for each data type. The coefficients of variation are calculated from theses. All the computed data (means, StDevs, CoV) are added to an array. This array is then converted to a spreadsheet string, which is then added to an array of strings</w:t>
       </w:r>
       <w:r>
         <w:t>, which exits the case structure.</w:t>
@@ -8705,17 +8589,25 @@
     </w:p>
     <w:p>
       <w:r>
+        <w:t xml:space="preserve">This SubVI is called every iteration of the inner for loop described in a previous section. The code inside the case structure will only execute if a match was found. </w:t>
+      </w:r>
+    </w:p>
+    <w:p>
+      <w:r>
+        <w:rPr>
+          <w:noProof/>
+        </w:rPr>
         <w:drawing>
-          <wp:anchor distT="0" distB="0" distL="114300" distR="114300" simplePos="0" relativeHeight="251743232" behindDoc="0" locked="0" layoutInCell="1" allowOverlap="1" wp14:anchorId="7B24AA6A" wp14:editId="659277EB">
+          <wp:anchor distT="0" distB="0" distL="114300" distR="114300" simplePos="0" relativeHeight="251743232" behindDoc="0" locked="0" layoutInCell="1" allowOverlap="1" wp14:anchorId="7B24AA6A" wp14:editId="33893828">
             <wp:simplePos x="0" y="0"/>
             <wp:positionH relativeFrom="margin">
-              <wp:align>left</wp:align>
+              <wp:posOffset>2620645</wp:posOffset>
             </wp:positionH>
             <wp:positionV relativeFrom="paragraph">
-              <wp:posOffset>66040</wp:posOffset>
+              <wp:posOffset>36830</wp:posOffset>
             </wp:positionV>
-            <wp:extent cx="3913505" cy="2118360"/>
-            <wp:effectExtent l="0" t="0" r="0" b="0"/>
+            <wp:extent cx="3324225" cy="1798955"/>
+            <wp:effectExtent l="0" t="0" r="9525" b="0"/>
             <wp:wrapSquare wrapText="bothSides"/>
             <wp:docPr id="45" name="Picture 45" descr="Graphical user interface, diagram&#10;&#10;Description automatically generated"/>
             <wp:cNvGraphicFramePr>
@@ -8743,7 +8635,7 @@
                   <pic:spPr>
                     <a:xfrm>
                       <a:off x="0" y="0"/>
-                      <a:ext cx="3938368" cy="2131793"/>
+                      <a:ext cx="3324225" cy="1798955"/>
                     </a:xfrm>
                     <a:prstGeom prst="rect">
                       <a:avLst/>
@@ -8762,15 +8654,17 @@
         </w:drawing>
       </w:r>
       <w:r>
-        <w:t xml:space="preserve">This </w:t>
-      </w:r>
-      <w:proofErr w:type="spellStart"/>
-      <w:r>
-        <w:t>SubVI</w:t>
-      </w:r>
-      <w:proofErr w:type="spellEnd"/>
-      <w:r>
-        <w:t xml:space="preserve"> is called every iteration of the inner for loop described in a previous section. The code inside the case structure will only execute if a match was found. </w:t>
+        <w:t xml:space="preserve">The first part of the code within the case structure finds the matching row in the full text string then removed the first index (the label where the match was found). </w:t>
+      </w:r>
+    </w:p>
+    <w:p>
+      <w:r>
+        <w:t>The for loop then iterates through all the columns (indices) in the matching row. If an index is not blank, the code in the next case structure will be run.</w:t>
+      </w:r>
+    </w:p>
+    <w:p>
+      <w:r>
+        <w:t>Within the case structure, the Scan From String function will attempt to convert the string into a double. If it is successful, it will add that number to an array. Once all the indices of the row array have been checked, they will be averaged and, if the mean is confirmed to be a number, the mean is added to the Array of Values and output from the SubVI.</w:t>
       </w:r>
     </w:p>
     <w:p>
@@ -8783,48 +8677,515 @@
       </w:r>
       <w:bookmarkEnd w:id="25"/>
     </w:p>
+    <w:p>
+      <w:r>
+        <w:t>This VI is set up in a state machine design pattern.</w:t>
+      </w:r>
+      <w:r>
+        <w:t xml:space="preserve"> Here are short descriptions of each case found in the state machine.</w:t>
+      </w:r>
+      <w:r>
+        <w:t xml:space="preserve"> More details can be found in the comments for this block diagram. </w:t>
+      </w:r>
+    </w:p>
+    <w:p>
+      <w:pPr>
+        <w:pStyle w:val="ListParagraph"/>
+        <w:numPr>
+          <w:ilvl w:val="0"/>
+          <w:numId w:val="30"/>
+        </w:numPr>
+      </w:pPr>
+      <w:r>
+        <w:rPr>
+          <w:b/>
+          <w:bCs/>
+        </w:rPr>
+        <w:t xml:space="preserve">Initialize </w:t>
+      </w:r>
+      <w:r>
+        <w:t>– The front panel objects are set to their default values here. All data that needs to be accessed or updated in other cases is added to a cluster. The update case is always called after initialization is complete.</w:t>
+      </w:r>
+    </w:p>
+    <w:p>
+      <w:pPr>
+        <w:pStyle w:val="ListParagraph"/>
+        <w:numPr>
+          <w:ilvl w:val="0"/>
+          <w:numId w:val="30"/>
+        </w:numPr>
+      </w:pPr>
+      <w:r>
+        <w:rPr>
+          <w:b/>
+          <w:bCs/>
+        </w:rPr>
+        <w:t xml:space="preserve">Update </w:t>
+      </w:r>
+      <w:r>
+        <w:t>– In this case, data is unbundled from the cluster and used to update the front panel controls. The wait case is always called once update is complete.</w:t>
+      </w:r>
+    </w:p>
+    <w:p>
+      <w:pPr>
+        <w:pStyle w:val="ListParagraph"/>
+        <w:numPr>
+          <w:ilvl w:val="0"/>
+          <w:numId w:val="30"/>
+        </w:numPr>
+      </w:pPr>
+      <w:r>
+        <w:rPr>
+          <w:b/>
+          <w:bCs/>
+        </w:rPr>
+        <w:t xml:space="preserve">Wait </w:t>
+      </w:r>
+      <w:r>
+        <w:t>– This case contains and event structure. The events handled here are described a little later in this section.</w:t>
+      </w:r>
+    </w:p>
+    <w:p>
+      <w:pPr>
+        <w:pStyle w:val="ListParagraph"/>
+        <w:numPr>
+          <w:ilvl w:val="0"/>
+          <w:numId w:val="30"/>
+        </w:numPr>
+      </w:pPr>
+      <w:r>
+        <w:rPr>
+          <w:b/>
+          <w:bCs/>
+        </w:rPr>
+        <w:t xml:space="preserve">Open Folder </w:t>
+      </w:r>
+      <w:r>
+        <w:t xml:space="preserve">– </w:t>
+      </w:r>
+      <w:r>
+        <w:t xml:space="preserve">Through the file dialog VI, the user selects a folder of LVM files. An array of file paths for these LVM files is created using the Recursive File List VI. </w:t>
+      </w:r>
+      <w:r>
+        <w:t xml:space="preserve">The </w:t>
+      </w:r>
+      <w:r>
+        <w:rPr>
+          <w:b/>
+          <w:bCs/>
+        </w:rPr>
+        <w:t xml:space="preserve">Test Type </w:t>
+      </w:r>
+      <w:r>
+        <w:t xml:space="preserve">and </w:t>
+      </w:r>
+      <w:r>
+        <w:rPr>
+          <w:b/>
+          <w:bCs/>
+        </w:rPr>
+        <w:t>Examine</w:t>
+      </w:r>
+      <w:r>
+        <w:t xml:space="preserve"> buttons are enabled while the </w:t>
+      </w:r>
+      <w:r>
+        <w:rPr>
+          <w:b/>
+          <w:bCs/>
+        </w:rPr>
+        <w:t xml:space="preserve">Extract </w:t>
+      </w:r>
+      <w:r>
+        <w:t xml:space="preserve">button is disabled. The update case is called when this is complete. </w:t>
+      </w:r>
+    </w:p>
+    <w:p>
+      <w:pPr>
+        <w:pStyle w:val="ListParagraph"/>
+        <w:numPr>
+          <w:ilvl w:val="0"/>
+          <w:numId w:val="30"/>
+        </w:numPr>
+      </w:pPr>
+      <w:r>
+        <w:rPr>
+          <w:b/>
+          <w:bCs/>
+        </w:rPr>
+        <w:t>Examine</w:t>
+      </w:r>
+      <w:r>
+        <w:rPr>
+          <w:b/>
+          <w:bCs/>
+        </w:rPr>
+        <w:t xml:space="preserve"> </w:t>
+      </w:r>
+      <w:r>
+        <w:t>– The first for loop searches through the array of file names made in the open case looking for those that match the selected test type (labial, mechanical, etc.). If matching files are found, the audio data from the selected trial will be displayed to the user.</w:t>
+      </w:r>
+      <w:r>
+        <w:t xml:space="preserve"> </w:t>
+      </w:r>
+      <w:r>
+        <w:t>This case makes use of the Split Signals VI, which is described in more detail in the Master Analysis section of this guide.</w:t>
+      </w:r>
+      <w:r>
+        <w:t xml:space="preserve"> The update case is called once this is complete.</w:t>
+      </w:r>
+    </w:p>
+    <w:p>
+      <w:pPr>
+        <w:pStyle w:val="ListParagraph"/>
+        <w:numPr>
+          <w:ilvl w:val="0"/>
+          <w:numId w:val="30"/>
+        </w:numPr>
+      </w:pPr>
+      <w:r>
+        <w:rPr>
+          <w:b/>
+          <w:bCs/>
+        </w:rPr>
+        <w:lastRenderedPageBreak/>
+        <w:t>Extract</w:t>
+      </w:r>
+      <w:r>
+        <w:t xml:space="preserve"> – This case takes all the files with the matching test type and calculates the fundamental frequency of a section of the data. This section is set by the Start Second and Section Duration controls. Statistics for the frequency data are calculated and displayed to the user.</w:t>
+      </w:r>
+      <w:r>
+        <w:t xml:space="preserve"> The update case is called once this is complete.</w:t>
+      </w:r>
+    </w:p>
+    <w:p>
+      <w:pPr>
+        <w:pStyle w:val="ListParagraph"/>
+        <w:numPr>
+          <w:ilvl w:val="0"/>
+          <w:numId w:val="30"/>
+        </w:numPr>
+      </w:pPr>
+      <w:r>
+        <w:rPr>
+          <w:b/>
+          <w:bCs/>
+        </w:rPr>
+        <w:t>Rerun</w:t>
+      </w:r>
+      <w:r>
+        <w:rPr>
+          <w:b/>
+          <w:bCs/>
+        </w:rPr>
+        <w:t xml:space="preserve"> </w:t>
+      </w:r>
+      <w:r>
+        <w:t xml:space="preserve">– This case is similar to the examine case. However, instead of opening a trial and displaying the audio data, it simply reloads the </w:t>
+      </w:r>
+      <w:r>
+        <w:t>subset of file names that match the selected test type and calls the extract case.</w:t>
+      </w:r>
+    </w:p>
+    <w:p>
+      <w:pPr>
+        <w:pStyle w:val="ListParagraph"/>
+        <w:numPr>
+          <w:ilvl w:val="0"/>
+          <w:numId w:val="30"/>
+        </w:numPr>
+      </w:pPr>
+      <w:r>
+        <w:rPr>
+          <w:b/>
+          <w:bCs/>
+        </w:rPr>
+        <w:t>Remove</w:t>
+      </w:r>
+      <w:r>
+        <w:rPr>
+          <w:b/>
+          <w:bCs/>
+        </w:rPr>
+        <w:t xml:space="preserve"> </w:t>
+      </w:r>
+      <w:r>
+        <w:t xml:space="preserve">– Here, a selected index is removed from the data array and the statistics are ran again. </w:t>
+      </w:r>
+      <w:r>
+        <w:t>The update case is called once this is complete.</w:t>
+      </w:r>
+    </w:p>
+    <w:p>
+      <w:pPr>
+        <w:pStyle w:val="ListParagraph"/>
+        <w:numPr>
+          <w:ilvl w:val="0"/>
+          <w:numId w:val="30"/>
+        </w:numPr>
+        <w:rPr>
+          <w:b/>
+          <w:bCs/>
+        </w:rPr>
+      </w:pPr>
+      <w:r>
+        <w:rPr>
+          <w:b/>
+          <w:bCs/>
+        </w:rPr>
+        <w:t>Save</w:t>
+      </w:r>
+      <w:r>
+        <w:rPr>
+          <w:b/>
+          <w:bCs/>
+        </w:rPr>
+        <w:t xml:space="preserve"> </w:t>
+      </w:r>
+      <w:r>
+        <w:t>– The fundamental frequency data is saved into text files.</w:t>
+      </w:r>
+    </w:p>
+    <w:p>
+      <w:pPr>
+        <w:pStyle w:val="ListParagraph"/>
+        <w:numPr>
+          <w:ilvl w:val="0"/>
+          <w:numId w:val="30"/>
+        </w:numPr>
+        <w:rPr>
+          <w:b/>
+          <w:bCs/>
+        </w:rPr>
+      </w:pPr>
+      <w:r>
+        <w:rPr>
+          <w:b/>
+          <w:bCs/>
+        </w:rPr>
+        <w:t>Exit</w:t>
+      </w:r>
+      <w:r>
+        <w:rPr>
+          <w:b/>
+          <w:bCs/>
+        </w:rPr>
+        <w:t xml:space="preserve"> </w:t>
+      </w:r>
+      <w:r>
+        <w:t>– The program exits.</w:t>
+      </w:r>
+    </w:p>
+    <w:p>
+      <w:r>
+        <w:t>Here are the events handled by the event structure.</w:t>
+      </w:r>
+    </w:p>
+    <w:p>
+      <w:pPr>
+        <w:pStyle w:val="ListParagraph"/>
+        <w:numPr>
+          <w:ilvl w:val="0"/>
+          <w:numId w:val="31"/>
+        </w:numPr>
+      </w:pPr>
+      <w:r>
+        <w:t xml:space="preserve">When the </w:t>
+      </w:r>
+      <w:r>
+        <w:rPr>
+          <w:b/>
+          <w:bCs/>
+        </w:rPr>
+        <w:t>Open</w:t>
+      </w:r>
+      <w:r>
+        <w:rPr>
+          <w:b/>
+          <w:bCs/>
+        </w:rPr>
+        <w:t xml:space="preserve"> Folder</w:t>
+      </w:r>
+      <w:r>
+        <w:t xml:space="preserve"> button is pressed, the open folder case is called.</w:t>
+      </w:r>
+    </w:p>
+    <w:p>
+      <w:pPr>
+        <w:pStyle w:val="ListParagraph"/>
+        <w:numPr>
+          <w:ilvl w:val="0"/>
+          <w:numId w:val="31"/>
+        </w:numPr>
+      </w:pPr>
+      <w:r>
+        <w:t xml:space="preserve">When the </w:t>
+      </w:r>
+      <w:r>
+        <w:rPr>
+          <w:b/>
+          <w:bCs/>
+        </w:rPr>
+        <w:t>Examine</w:t>
+      </w:r>
+      <w:r>
+        <w:t xml:space="preserve"> button is pressed, the examine case is called.</w:t>
+      </w:r>
+    </w:p>
+    <w:p>
+      <w:pPr>
+        <w:pStyle w:val="ListParagraph"/>
+        <w:numPr>
+          <w:ilvl w:val="0"/>
+          <w:numId w:val="31"/>
+        </w:numPr>
+      </w:pPr>
+      <w:r>
+        <w:t>When the user changes the trial number control</w:t>
+      </w:r>
+      <w:r>
+        <w:t xml:space="preserve"> in the “Remove an index” section, this will load the array index to the cluster so it can be removed when the user clicks the </w:t>
+      </w:r>
+      <w:r>
+        <w:rPr>
+          <w:b/>
+          <w:bCs/>
+        </w:rPr>
+        <w:t>Remove Data Point</w:t>
+      </w:r>
+      <w:r>
+        <w:t xml:space="preserve"> button. The update case is called after this.</w:t>
+      </w:r>
+    </w:p>
+    <w:p>
+      <w:pPr>
+        <w:pStyle w:val="ListParagraph"/>
+        <w:numPr>
+          <w:ilvl w:val="0"/>
+          <w:numId w:val="31"/>
+        </w:numPr>
+      </w:pPr>
+      <w:r>
+        <w:t>Whenever the user changes the test type in the drop-down menu, this case loads the corresponding string to the cluster and disables the extract button. The update case is then called.</w:t>
+      </w:r>
+    </w:p>
+    <w:p>
+      <w:pPr>
+        <w:pStyle w:val="ListParagraph"/>
+        <w:numPr>
+          <w:ilvl w:val="0"/>
+          <w:numId w:val="31"/>
+        </w:numPr>
+      </w:pPr>
+      <w:r>
+        <w:t xml:space="preserve">When the </w:t>
+      </w:r>
+      <w:r>
+        <w:rPr>
+          <w:b/>
+          <w:bCs/>
+        </w:rPr>
+        <w:t>Extract</w:t>
+      </w:r>
+      <w:r>
+        <w:t xml:space="preserve"> button is pressed, the extract case is called.</w:t>
+      </w:r>
+    </w:p>
+    <w:p>
+      <w:pPr>
+        <w:pStyle w:val="ListParagraph"/>
+        <w:numPr>
+          <w:ilvl w:val="1"/>
+          <w:numId w:val="31"/>
+        </w:numPr>
+      </w:pPr>
+      <w:r>
+        <w:t xml:space="preserve">This is the same for the </w:t>
+      </w:r>
+      <w:r>
+        <w:rPr>
+          <w:b/>
+          <w:bCs/>
+        </w:rPr>
+        <w:t>Rerun</w:t>
+      </w:r>
+      <w:r>
+        <w:t xml:space="preserve">, </w:t>
+      </w:r>
+      <w:r>
+        <w:rPr>
+          <w:b/>
+          <w:bCs/>
+        </w:rPr>
+        <w:t>Remove</w:t>
+      </w:r>
+      <w:r>
+        <w:t xml:space="preserve">, and </w:t>
+      </w:r>
+      <w:r>
+        <w:rPr>
+          <w:b/>
+          <w:bCs/>
+        </w:rPr>
+        <w:t>Exit</w:t>
+      </w:r>
+      <w:r>
+        <w:t xml:space="preserve"> cases.</w:t>
+      </w:r>
+    </w:p>
+    <w:p>
+      <w:pPr>
+        <w:pStyle w:val="ListParagraph"/>
+        <w:numPr>
+          <w:ilvl w:val="0"/>
+          <w:numId w:val="31"/>
+        </w:numPr>
+      </w:pPr>
+      <w:r>
+        <w:t>When the user exits the program, the application instance close or panel close cases are called, depending on whether the program is running through the run-time environment. These stop the loop.</w:t>
+      </w:r>
+    </w:p>
+    <w:p>
+      <w:pPr>
+        <w:pStyle w:val="Heading3"/>
+      </w:pPr>
+      <w:bookmarkStart w:id="26" w:name="_Toc78881485"/>
+      <w:r>
+        <w:t>Analysis Master</w:t>
+      </w:r>
+      <w:bookmarkEnd w:id="26"/>
+    </w:p>
+    <w:p>
+      <w:r>
+        <w:t>Details about the Block Diagram of the Analysis Master VI will be found in a later section.</w:t>
+      </w:r>
+    </w:p>
+    <w:p>
+      <w:pPr>
+        <w:pStyle w:val="Heading3"/>
+      </w:pPr>
+      <w:bookmarkStart w:id="27" w:name="_Toc78881486"/>
+      <w:r>
+        <w:t>Clipper</w:t>
+      </w:r>
+      <w:bookmarkEnd w:id="27"/>
+    </w:p>
     <w:p/>
     <w:p>
       <w:pPr>
         <w:pStyle w:val="Heading3"/>
       </w:pPr>
-      <w:bookmarkStart w:id="26" w:name="_Toc78881485"/>
-      <w:r>
-        <w:t>Analysis Master</w:t>
-      </w:r>
-      <w:bookmarkEnd w:id="26"/>
-    </w:p>
-    <w:p>
-      <w:r>
-        <w:t>Details about the Block Diagram of the Analysis Master VI will be found in a later section.</w:t>
-      </w:r>
-    </w:p>
+      <w:bookmarkStart w:id="28" w:name="_Toc78881487"/>
+      <w:r>
+        <w:t>LVM Fixer</w:t>
+      </w:r>
+      <w:bookmarkEnd w:id="28"/>
+    </w:p>
+    <w:p/>
     <w:p>
       <w:pPr>
         <w:pStyle w:val="Heading3"/>
       </w:pPr>
-      <w:bookmarkStart w:id="27" w:name="_Toc78881486"/>
-      <w:r>
-        <w:t>Clipper</w:t>
-      </w:r>
-      <w:bookmarkEnd w:id="27"/>
-    </w:p>
-    <w:p/>
-    <w:p>
-      <w:pPr>
-        <w:pStyle w:val="Heading3"/>
-      </w:pPr>
-      <w:bookmarkStart w:id="28" w:name="_Toc78881487"/>
-      <w:r>
-        <w:t>LVM Fixer</w:t>
-      </w:r>
-      <w:bookmarkEnd w:id="28"/>
-    </w:p>
-    <w:p/>
-    <w:p>
-      <w:pPr>
-        <w:pStyle w:val="Heading3"/>
-      </w:pPr>
       <w:bookmarkStart w:id="29" w:name="_Toc78881488"/>
       <w:r>
         <w:t>Timeout Check</w:t>
@@ -8836,6 +9197,7 @@
         <w:rPr>
           <w:noProof/>
         </w:rPr>
+        <w:lastRenderedPageBreak/>
         <w:drawing>
           <wp:anchor distT="0" distB="0" distL="114300" distR="114300" simplePos="0" relativeHeight="251728896" behindDoc="0" locked="0" layoutInCell="1" allowOverlap="1" wp14:anchorId="7544638B" wp14:editId="7C70F800">
             <wp:simplePos x="0" y="0"/>
@@ -8951,7 +9313,6 @@
         <w:rPr>
           <w:noProof/>
         </w:rPr>
-        <w:lastRenderedPageBreak/>
         <w:drawing>
           <wp:anchor distT="0" distB="0" distL="114300" distR="114300" simplePos="0" relativeHeight="251707392" behindDoc="0" locked="0" layoutInCell="1" allowOverlap="1" wp14:anchorId="69701B3D" wp14:editId="0CD1D013">
             <wp:simplePos x="0" y="0"/>
@@ -9518,15 +9879,7 @@
         </w:numPr>
       </w:pPr>
       <w:r>
-        <w:t xml:space="preserve">The brown cursor shows is 75 </w:t>
-      </w:r>
-      <w:proofErr w:type="spellStart"/>
-      <w:r>
-        <w:t>ms</w:t>
-      </w:r>
-      <w:proofErr w:type="spellEnd"/>
-      <w:r>
-        <w:t xml:space="preserve"> after the purple one.</w:t>
+        <w:t>The brown cursor shows is 75 ms after the purple one.</w:t>
       </w:r>
     </w:p>
     <w:p>
@@ -9538,15 +9891,7 @@
         </w:numPr>
       </w:pPr>
       <w:r>
-        <w:t xml:space="preserve">The blue cursor is after the purple at whatever the interval is set to (this is usually 150 </w:t>
-      </w:r>
-      <w:proofErr w:type="spellStart"/>
-      <w:r>
-        <w:t>ms</w:t>
-      </w:r>
-      <w:proofErr w:type="spellEnd"/>
-      <w:r>
-        <w:t>).</w:t>
+        <w:t>The blue cursor is after the purple at whatever the interval is set to (this is usually 150 ms).</w:t>
       </w:r>
     </w:p>
     <w:p>
@@ -9714,15 +10059,7 @@
         </w:drawing>
       </w:r>
       <w:r>
-        <w:t xml:space="preserve">This program was originally written back in 2016 and has not seen many updates since. Its purpose is to analyze a single long (500 </w:t>
-      </w:r>
-      <w:proofErr w:type="spellStart"/>
-      <w:r>
-        <w:t>ms</w:t>
-      </w:r>
-      <w:proofErr w:type="spellEnd"/>
-      <w:r>
-        <w:t xml:space="preserve">) interruption. </w:t>
+        <w:t xml:space="preserve">This program was originally written back in 2016 and has not seen many updates since. Its purpose is to analyze a single long (500 ms) interruption. </w:t>
       </w:r>
       <w:r>
         <w:t xml:space="preserve">During the interruption, the subject will be phonating through a set resistance instead of completely blocking airflow. </w:t>
@@ -11541,6 +11878,119 @@
     </w:lvl>
   </w:abstractNum>
   <w:abstractNum w:abstractNumId="14" w15:restartNumberingAfterBreak="0">
+    <w:nsid w:val="415A61B0"/>
+    <w:multiLevelType w:val="hybridMultilevel"/>
+    <w:tmpl w:val="DFDCAF34"/>
+    <w:lvl w:ilvl="0" w:tplc="04090001">
+      <w:start w:val="1"/>
+      <w:numFmt w:val="bullet"/>
+      <w:lvlText w:val=""/>
+      <w:lvlJc w:val="left"/>
+      <w:pPr>
+        <w:ind w:left="720" w:hanging="360"/>
+      </w:pPr>
+      <w:rPr>
+        <w:rFonts w:ascii="Symbol" w:hAnsi="Symbol" w:hint="default"/>
+      </w:rPr>
+    </w:lvl>
+    <w:lvl w:ilvl="1" w:tplc="04090003">
+      <w:start w:val="1"/>
+      <w:numFmt w:val="bullet"/>
+      <w:lvlText w:val="o"/>
+      <w:lvlJc w:val="left"/>
+      <w:pPr>
+        <w:ind w:left="1440" w:hanging="360"/>
+      </w:pPr>
+      <w:rPr>
+        <w:rFonts w:ascii="Courier New" w:hAnsi="Courier New" w:cs="Courier New" w:hint="default"/>
+      </w:rPr>
+    </w:lvl>
+    <w:lvl w:ilvl="2" w:tplc="04090005" w:tentative="1">
+      <w:start w:val="1"/>
+      <w:numFmt w:val="bullet"/>
+      <w:lvlText w:val=""/>
+      <w:lvlJc w:val="left"/>
+      <w:pPr>
+        <w:ind w:left="2160" w:hanging="360"/>
+      </w:pPr>
+      <w:rPr>
+        <w:rFonts w:ascii="Wingdings" w:hAnsi="Wingdings" w:hint="default"/>
+      </w:rPr>
+    </w:lvl>
+    <w:lvl w:ilvl="3" w:tplc="04090001" w:tentative="1">
+      <w:start w:val="1"/>
+      <w:numFmt w:val="bullet"/>
+      <w:lvlText w:val=""/>
+      <w:lvlJc w:val="left"/>
+      <w:pPr>
+        <w:ind w:left="2880" w:hanging="360"/>
+      </w:pPr>
+      <w:rPr>
+        <w:rFonts w:ascii="Symbol" w:hAnsi="Symbol" w:hint="default"/>
+      </w:rPr>
+    </w:lvl>
+    <w:lvl w:ilvl="4" w:tplc="04090003" w:tentative="1">
+      <w:start w:val="1"/>
+      <w:numFmt w:val="bullet"/>
+      <w:lvlText w:val="o"/>
+      <w:lvlJc w:val="left"/>
+      <w:pPr>
+        <w:ind w:left="3600" w:hanging="360"/>
+      </w:pPr>
+      <w:rPr>
+        <w:rFonts w:ascii="Courier New" w:hAnsi="Courier New" w:cs="Courier New" w:hint="default"/>
+      </w:rPr>
+    </w:lvl>
+    <w:lvl w:ilvl="5" w:tplc="04090005" w:tentative="1">
+      <w:start w:val="1"/>
+      <w:numFmt w:val="bullet"/>
+      <w:lvlText w:val=""/>
+      <w:lvlJc w:val="left"/>
+      <w:pPr>
+        <w:ind w:left="4320" w:hanging="360"/>
+      </w:pPr>
+      <w:rPr>
+        <w:rFonts w:ascii="Wingdings" w:hAnsi="Wingdings" w:hint="default"/>
+      </w:rPr>
+    </w:lvl>
+    <w:lvl w:ilvl="6" w:tplc="04090001" w:tentative="1">
+      <w:start w:val="1"/>
+      <w:numFmt w:val="bullet"/>
+      <w:lvlText w:val=""/>
+      <w:lvlJc w:val="left"/>
+      <w:pPr>
+        <w:ind w:left="5040" w:hanging="360"/>
+      </w:pPr>
+      <w:rPr>
+        <w:rFonts w:ascii="Symbol" w:hAnsi="Symbol" w:hint="default"/>
+      </w:rPr>
+    </w:lvl>
+    <w:lvl w:ilvl="7" w:tplc="04090003" w:tentative="1">
+      <w:start w:val="1"/>
+      <w:numFmt w:val="bullet"/>
+      <w:lvlText w:val="o"/>
+      <w:lvlJc w:val="left"/>
+      <w:pPr>
+        <w:ind w:left="5760" w:hanging="360"/>
+      </w:pPr>
+      <w:rPr>
+        <w:rFonts w:ascii="Courier New" w:hAnsi="Courier New" w:cs="Courier New" w:hint="default"/>
+      </w:rPr>
+    </w:lvl>
+    <w:lvl w:ilvl="8" w:tplc="04090005" w:tentative="1">
+      <w:start w:val="1"/>
+      <w:numFmt w:val="bullet"/>
+      <w:lvlText w:val=""/>
+      <w:lvlJc w:val="left"/>
+      <w:pPr>
+        <w:ind w:left="6480" w:hanging="360"/>
+      </w:pPr>
+      <w:rPr>
+        <w:rFonts w:ascii="Wingdings" w:hAnsi="Wingdings" w:hint="default"/>
+      </w:rPr>
+    </w:lvl>
+  </w:abstractNum>
+  <w:abstractNum w:abstractNumId="15" w15:restartNumberingAfterBreak="0">
     <w:nsid w:val="43C1121F"/>
     <w:multiLevelType w:val="hybridMultilevel"/>
     <w:tmpl w:val="D974E80A"/>
@@ -11626,7 +12076,7 @@
       </w:pPr>
     </w:lvl>
   </w:abstractNum>
-  <w:abstractNum w:abstractNumId="15" w15:restartNumberingAfterBreak="0">
+  <w:abstractNum w:abstractNumId="16" w15:restartNumberingAfterBreak="0">
     <w:nsid w:val="4BAB2CD5"/>
     <w:multiLevelType w:val="hybridMultilevel"/>
     <w:tmpl w:val="24842C54"/>
@@ -11739,7 +12189,7 @@
       </w:rPr>
     </w:lvl>
   </w:abstractNum>
-  <w:abstractNum w:abstractNumId="16" w15:restartNumberingAfterBreak="0">
+  <w:abstractNum w:abstractNumId="17" w15:restartNumberingAfterBreak="0">
     <w:nsid w:val="4C3C4D63"/>
     <w:multiLevelType w:val="hybridMultilevel"/>
     <w:tmpl w:val="A1864288"/>
@@ -11852,7 +12302,7 @@
       </w:rPr>
     </w:lvl>
   </w:abstractNum>
-  <w:abstractNum w:abstractNumId="17" w15:restartNumberingAfterBreak="0">
+  <w:abstractNum w:abstractNumId="18" w15:restartNumberingAfterBreak="0">
     <w:nsid w:val="4D3949A6"/>
     <w:multiLevelType w:val="hybridMultilevel"/>
     <w:tmpl w:val="B4A48F72"/>
@@ -11941,7 +12391,7 @@
       </w:pPr>
     </w:lvl>
   </w:abstractNum>
-  <w:abstractNum w:abstractNumId="18" w15:restartNumberingAfterBreak="0">
+  <w:abstractNum w:abstractNumId="19" w15:restartNumberingAfterBreak="0">
     <w:nsid w:val="4D6B4171"/>
     <w:multiLevelType w:val="hybridMultilevel"/>
     <w:tmpl w:val="842E73F2"/>
@@ -12054,7 +12504,120 @@
       </w:rPr>
     </w:lvl>
   </w:abstractNum>
-  <w:abstractNum w:abstractNumId="19" w15:restartNumberingAfterBreak="0">
+  <w:abstractNum w:abstractNumId="20" w15:restartNumberingAfterBreak="0">
+    <w:nsid w:val="4D9F08D8"/>
+    <w:multiLevelType w:val="hybridMultilevel"/>
+    <w:tmpl w:val="F9107ADE"/>
+    <w:lvl w:ilvl="0" w:tplc="04090001">
+      <w:start w:val="1"/>
+      <w:numFmt w:val="bullet"/>
+      <w:lvlText w:val=""/>
+      <w:lvlJc w:val="left"/>
+      <w:pPr>
+        <w:ind w:left="720" w:hanging="360"/>
+      </w:pPr>
+      <w:rPr>
+        <w:rFonts w:ascii="Symbol" w:hAnsi="Symbol" w:hint="default"/>
+      </w:rPr>
+    </w:lvl>
+    <w:lvl w:ilvl="1" w:tplc="04090003">
+      <w:start w:val="1"/>
+      <w:numFmt w:val="bullet"/>
+      <w:lvlText w:val="o"/>
+      <w:lvlJc w:val="left"/>
+      <w:pPr>
+        <w:ind w:left="1440" w:hanging="360"/>
+      </w:pPr>
+      <w:rPr>
+        <w:rFonts w:ascii="Courier New" w:hAnsi="Courier New" w:cs="Courier New" w:hint="default"/>
+      </w:rPr>
+    </w:lvl>
+    <w:lvl w:ilvl="2" w:tplc="04090005" w:tentative="1">
+      <w:start w:val="1"/>
+      <w:numFmt w:val="bullet"/>
+      <w:lvlText w:val=""/>
+      <w:lvlJc w:val="left"/>
+      <w:pPr>
+        <w:ind w:left="2160" w:hanging="360"/>
+      </w:pPr>
+      <w:rPr>
+        <w:rFonts w:ascii="Wingdings" w:hAnsi="Wingdings" w:hint="default"/>
+      </w:rPr>
+    </w:lvl>
+    <w:lvl w:ilvl="3" w:tplc="04090001" w:tentative="1">
+      <w:start w:val="1"/>
+      <w:numFmt w:val="bullet"/>
+      <w:lvlText w:val=""/>
+      <w:lvlJc w:val="left"/>
+      <w:pPr>
+        <w:ind w:left="2880" w:hanging="360"/>
+      </w:pPr>
+      <w:rPr>
+        <w:rFonts w:ascii="Symbol" w:hAnsi="Symbol" w:hint="default"/>
+      </w:rPr>
+    </w:lvl>
+    <w:lvl w:ilvl="4" w:tplc="04090003" w:tentative="1">
+      <w:start w:val="1"/>
+      <w:numFmt w:val="bullet"/>
+      <w:lvlText w:val="o"/>
+      <w:lvlJc w:val="left"/>
+      <w:pPr>
+        <w:ind w:left="3600" w:hanging="360"/>
+      </w:pPr>
+      <w:rPr>
+        <w:rFonts w:ascii="Courier New" w:hAnsi="Courier New" w:cs="Courier New" w:hint="default"/>
+      </w:rPr>
+    </w:lvl>
+    <w:lvl w:ilvl="5" w:tplc="04090005" w:tentative="1">
+      <w:start w:val="1"/>
+      <w:numFmt w:val="bullet"/>
+      <w:lvlText w:val=""/>
+      <w:lvlJc w:val="left"/>
+      <w:pPr>
+        <w:ind w:left="4320" w:hanging="360"/>
+      </w:pPr>
+      <w:rPr>
+        <w:rFonts w:ascii="Wingdings" w:hAnsi="Wingdings" w:hint="default"/>
+      </w:rPr>
+    </w:lvl>
+    <w:lvl w:ilvl="6" w:tplc="04090001" w:tentative="1">
+      <w:start w:val="1"/>
+      <w:numFmt w:val="bullet"/>
+      <w:lvlText w:val=""/>
+      <w:lvlJc w:val="left"/>
+      <w:pPr>
+        <w:ind w:left="5040" w:hanging="360"/>
+      </w:pPr>
+      <w:rPr>
+        <w:rFonts w:ascii="Symbol" w:hAnsi="Symbol" w:hint="default"/>
+      </w:rPr>
+    </w:lvl>
+    <w:lvl w:ilvl="7" w:tplc="04090003" w:tentative="1">
+      <w:start w:val="1"/>
+      <w:numFmt w:val="bullet"/>
+      <w:lvlText w:val="o"/>
+      <w:lvlJc w:val="left"/>
+      <w:pPr>
+        <w:ind w:left="5760" w:hanging="360"/>
+      </w:pPr>
+      <w:rPr>
+        <w:rFonts w:ascii="Courier New" w:hAnsi="Courier New" w:cs="Courier New" w:hint="default"/>
+      </w:rPr>
+    </w:lvl>
+    <w:lvl w:ilvl="8" w:tplc="04090005" w:tentative="1">
+      <w:start w:val="1"/>
+      <w:numFmt w:val="bullet"/>
+      <w:lvlText w:val=""/>
+      <w:lvlJc w:val="left"/>
+      <w:pPr>
+        <w:ind w:left="6480" w:hanging="360"/>
+      </w:pPr>
+      <w:rPr>
+        <w:rFonts w:ascii="Wingdings" w:hAnsi="Wingdings" w:hint="default"/>
+      </w:rPr>
+    </w:lvl>
+  </w:abstractNum>
+  <w:abstractNum w:abstractNumId="21" w15:restartNumberingAfterBreak="0">
     <w:nsid w:val="4ECD58D9"/>
     <w:multiLevelType w:val="hybridMultilevel"/>
     <w:tmpl w:val="4684B052"/>
@@ -12143,7 +12706,7 @@
       </w:pPr>
     </w:lvl>
   </w:abstractNum>
-  <w:abstractNum w:abstractNumId="20" w15:restartNumberingAfterBreak="0">
+  <w:abstractNum w:abstractNumId="22" w15:restartNumberingAfterBreak="0">
     <w:nsid w:val="56FA0352"/>
     <w:multiLevelType w:val="hybridMultilevel"/>
     <w:tmpl w:val="F11AFCA4"/>
@@ -12232,7 +12795,7 @@
       </w:pPr>
     </w:lvl>
   </w:abstractNum>
-  <w:abstractNum w:abstractNumId="21" w15:restartNumberingAfterBreak="0">
+  <w:abstractNum w:abstractNumId="23" w15:restartNumberingAfterBreak="0">
     <w:nsid w:val="5CCA07FC"/>
     <w:multiLevelType w:val="hybridMultilevel"/>
     <w:tmpl w:val="FC001074"/>
@@ -12345,7 +12908,7 @@
       </w:rPr>
     </w:lvl>
   </w:abstractNum>
-  <w:abstractNum w:abstractNumId="22" w15:restartNumberingAfterBreak="0">
+  <w:abstractNum w:abstractNumId="24" w15:restartNumberingAfterBreak="0">
     <w:nsid w:val="5CCD6D37"/>
     <w:multiLevelType w:val="hybridMultilevel"/>
     <w:tmpl w:val="335CD238"/>
@@ -12434,7 +12997,7 @@
       </w:pPr>
     </w:lvl>
   </w:abstractNum>
-  <w:abstractNum w:abstractNumId="23" w15:restartNumberingAfterBreak="0">
+  <w:abstractNum w:abstractNumId="25" w15:restartNumberingAfterBreak="0">
     <w:nsid w:val="6254011F"/>
     <w:multiLevelType w:val="hybridMultilevel"/>
     <w:tmpl w:val="713C6660"/>
@@ -12547,7 +13110,7 @@
       </w:rPr>
     </w:lvl>
   </w:abstractNum>
-  <w:abstractNum w:abstractNumId="24" w15:restartNumberingAfterBreak="0">
+  <w:abstractNum w:abstractNumId="26" w15:restartNumberingAfterBreak="0">
     <w:nsid w:val="628C5D4E"/>
     <w:multiLevelType w:val="hybridMultilevel"/>
     <w:tmpl w:val="692E8238"/>
@@ -12660,7 +13223,7 @@
       </w:rPr>
     </w:lvl>
   </w:abstractNum>
-  <w:abstractNum w:abstractNumId="25" w15:restartNumberingAfterBreak="0">
+  <w:abstractNum w:abstractNumId="27" w15:restartNumberingAfterBreak="0">
     <w:nsid w:val="62BC0519"/>
     <w:multiLevelType w:val="hybridMultilevel"/>
     <w:tmpl w:val="645EEBEC"/>
@@ -12773,7 +13336,7 @@
       </w:rPr>
     </w:lvl>
   </w:abstractNum>
-  <w:abstractNum w:abstractNumId="26" w15:restartNumberingAfterBreak="0">
+  <w:abstractNum w:abstractNumId="28" w15:restartNumberingAfterBreak="0">
     <w:nsid w:val="65357B13"/>
     <w:multiLevelType w:val="hybridMultilevel"/>
     <w:tmpl w:val="CBEEF0CC"/>
@@ -12859,7 +13422,7 @@
       </w:pPr>
     </w:lvl>
   </w:abstractNum>
-  <w:abstractNum w:abstractNumId="27" w15:restartNumberingAfterBreak="0">
+  <w:abstractNum w:abstractNumId="29" w15:restartNumberingAfterBreak="0">
     <w:nsid w:val="6F875356"/>
     <w:multiLevelType w:val="hybridMultilevel"/>
     <w:tmpl w:val="E09680B8"/>
@@ -12948,7 +13511,7 @@
       </w:pPr>
     </w:lvl>
   </w:abstractNum>
-  <w:abstractNum w:abstractNumId="28" w15:restartNumberingAfterBreak="0">
+  <w:abstractNum w:abstractNumId="30" w15:restartNumberingAfterBreak="0">
     <w:nsid w:val="74CC1745"/>
     <w:multiLevelType w:val="hybridMultilevel"/>
     <w:tmpl w:val="B0EA78BC"/>
@@ -13038,19 +13601,19 @@
     </w:lvl>
   </w:abstractNum>
   <w:num w:numId="1">
-    <w:abstractNumId w:val="19"/>
+    <w:abstractNumId w:val="21"/>
   </w:num>
   <w:num w:numId="2">
-    <w:abstractNumId w:val="26"/>
+    <w:abstractNumId w:val="28"/>
   </w:num>
   <w:num w:numId="3">
-    <w:abstractNumId w:val="21"/>
+    <w:abstractNumId w:val="23"/>
   </w:num>
   <w:num w:numId="4">
-    <w:abstractNumId w:val="15"/>
+    <w:abstractNumId w:val="16"/>
   </w:num>
   <w:num w:numId="5">
-    <w:abstractNumId w:val="25"/>
+    <w:abstractNumId w:val="27"/>
   </w:num>
   <w:num w:numId="6">
     <w:abstractNumId w:val="13"/>
@@ -13059,7 +13622,7 @@
     <w:abstractNumId w:val="10"/>
   </w:num>
   <w:num w:numId="8">
-    <w:abstractNumId w:val="18"/>
+    <w:abstractNumId w:val="19"/>
   </w:num>
   <w:num w:numId="9">
     <w:abstractNumId w:val="2"/>
@@ -13071,7 +13634,7 @@
     <w:abstractNumId w:val="11"/>
   </w:num>
   <w:num w:numId="12">
-    <w:abstractNumId w:val="14"/>
+    <w:abstractNumId w:val="15"/>
   </w:num>
   <w:num w:numId="13">
     <w:abstractNumId w:val="1"/>
@@ -13080,7 +13643,7 @@
     <w:abstractNumId w:val="0"/>
   </w:num>
   <w:num w:numId="15">
-    <w:abstractNumId w:val="27"/>
+    <w:abstractNumId w:val="29"/>
   </w:num>
   <w:num w:numId="16">
     <w:abstractNumId w:val="8"/>
@@ -13089,22 +13652,22 @@
     <w:abstractNumId w:val="3"/>
   </w:num>
   <w:num w:numId="18">
-    <w:abstractNumId w:val="17"/>
+    <w:abstractNumId w:val="18"/>
   </w:num>
   <w:num w:numId="19">
-    <w:abstractNumId w:val="22"/>
+    <w:abstractNumId w:val="24"/>
   </w:num>
   <w:num w:numId="20">
-    <w:abstractNumId w:val="23"/>
+    <w:abstractNumId w:val="25"/>
   </w:num>
   <w:num w:numId="21">
-    <w:abstractNumId w:val="16"/>
+    <w:abstractNumId w:val="17"/>
   </w:num>
   <w:num w:numId="22">
     <w:abstractNumId w:val="12"/>
   </w:num>
   <w:num w:numId="23">
-    <w:abstractNumId w:val="24"/>
+    <w:abstractNumId w:val="26"/>
   </w:num>
   <w:num w:numId="24">
     <w:abstractNumId w:val="7"/>
@@ -13116,13 +13679,19 @@
     <w:abstractNumId w:val="6"/>
   </w:num>
   <w:num w:numId="27">
-    <w:abstractNumId w:val="20"/>
+    <w:abstractNumId w:val="22"/>
   </w:num>
   <w:num w:numId="28">
-    <w:abstractNumId w:val="28"/>
+    <w:abstractNumId w:val="30"/>
   </w:num>
   <w:num w:numId="29">
     <w:abstractNumId w:val="4"/>
+  </w:num>
+  <w:num w:numId="30">
+    <w:abstractNumId w:val="20"/>
+  </w:num>
+  <w:num w:numId="31">
+    <w:abstractNumId w:val="14"/>
   </w:num>
 </w:numbering>
 </file>

</xml_diff>

<commit_message>
fixed a typo in guide
</commit_message>
<xml_diff>
--- a/Aerodynamics Master Program Guide.docx
+++ b/Aerodynamics Master Program Guide.docx
@@ -4974,11 +4974,9 @@
       <w:r>
         <w:t xml:space="preserve"> a </w:t>
       </w:r>
-      <w:proofErr w:type="gramStart"/>
-      <w:r>
-        <w:t>lot</w:t>
-      </w:r>
-      <w:proofErr w:type="gramEnd"/>
+      <w:r>
+        <w:t>lot of</w:t>
+      </w:r>
       <w:r>
         <w:t xml:space="preserve"> rows that show </w:t>
       </w:r>
@@ -5743,15 +5741,7 @@
     </w:p>
     <w:p>
       <w:r>
-        <w:t xml:space="preserve">The final part of the main menu code is another Conditional </w:t>
-      </w:r>
-      <w:proofErr w:type="gramStart"/>
-      <w:r>
-        <w:t>Disable</w:t>
-      </w:r>
-      <w:proofErr w:type="gramEnd"/>
-      <w:r>
-        <w:t xml:space="preserve"> Structure. Here, LabVIEW is closed, but only when the program is running as an executable or installed program (i.e., when RUN_TIME_ENGINE==True).</w:t>
+        <w:t>The final part of the main menu code is another Conditional Disable Structure. Here, LabVIEW is closed, but only when the program is running as an executable or installed program (i.e., when RUN_TIME_ENGINE==True).</w:t>
       </w:r>
     </w:p>
     <w:p>
@@ -7383,16 +7373,11 @@
         <w:t>This for loop c</w:t>
       </w:r>
       <w:r>
-        <w:t xml:space="preserve">reates a </w:t>
-      </w:r>
-      <w:proofErr w:type="gramStart"/>
-      <w:r>
-        <w:t>100,000 i</w:t>
+        <w:t>reates a 100,000 i</w:t>
       </w:r>
       <w:r>
         <w:t>ndex</w:t>
       </w:r>
-      <w:proofErr w:type="gramEnd"/>
       <w:r>
         <w:t xml:space="preserve"> array and fills it with values from 0 to 10,000. This will be used later to create an array of flow vs. voltage data</w:t>
       </w:r>
@@ -8166,15 +8151,7 @@
         </w:r>
       </w:hyperlink>
       <w:r>
-        <w:t xml:space="preserve">. The main difference is that this VI </w:t>
-      </w:r>
-      <w:proofErr w:type="gramStart"/>
-      <w:r>
-        <w:t>assigns</w:t>
-      </w:r>
-      <w:proofErr w:type="gramEnd"/>
-      <w:r>
-        <w:t xml:space="preserve"> voltages read from a pressure transducer to known flow values. The same </w:t>
+        <w:t xml:space="preserve">. The main difference is that this VI assigns voltages read from a pressure transducer to known flow values. The same </w:t>
       </w:r>
       <w:hyperlink w:anchor="_Fit_Curves_SubVI" w:history="1">
         <w:r>

</xml_diff>